<commit_message>
Asignación líder y dep. (2022),Radicación (2023) ARCHIVOS y Auditorias
</commit_message>
<xml_diff>
--- a/public/bases-word/PAC/DES/LÍDER DE PROYECTO/1. AR.docx
+++ b/public/bases-word/PAC/DES/LÍDER DE PROYECTO/1. AR.docx
@@ -13,6 +13,7 @@
         </w:rPr>
       </w:pPr>
       <w:bookmarkStart w:id="0" w:name="_Hlk92281073"/>
+      <w:permStart w:id="108554753" w:edGrp="everyone"/>
       <w:r>
         <w:rPr>
           <w:rFonts w:ascii="Arial" w:eastAsia="Arial" w:hAnsi="Arial" w:cs="Arial"/>
@@ -104,6 +105,22 @@
         </w:rPr>
         <w:t xml:space="preserve">, presentado por </w:t>
       </w:r>
+      <w:r>
+        <w:rPr>
+          <w:rFonts w:ascii="Arial" w:eastAsia="Arial" w:hAnsi="Arial" w:cs="Arial"/>
+          <w:sz w:val="20"/>
+          <w:szCs w:val="20"/>
+        </w:rPr>
+        <w:t>Javier López Pérez</w:t>
+      </w:r>
+      <w:r>
+        <w:rPr>
+          <w:rFonts w:ascii="Arial" w:eastAsia="Arial" w:hAnsi="Arial" w:cs="Arial"/>
+          <w:sz w:val="20"/>
+          <w:szCs w:val="20"/>
+        </w:rPr>
+        <w:t xml:space="preserve">, </w:t>
+      </w:r>
       <w:sdt>
         <w:sdtPr>
           <w:rPr>
@@ -111,104 +128,11 @@
             <w:sz w:val="20"/>
             <w:szCs w:val="20"/>
           </w:rPr>
-          <w:tag w:val="goog_rdk_1"/>
-          <w:id w:val="838896510"/>
+          <w:tag w:val="goog_rdk_2"/>
+          <w:id w:val="1093677010"/>
         </w:sdtPr>
         <w:sdtEndPr/>
-        <w:sdtContent>
-          <w:sdt>
-            <w:sdtPr>
-              <w:rPr>
-                <w:rFonts w:ascii="Arial" w:hAnsi="Arial" w:cs="Arial"/>
-                <w:sz w:val="20"/>
-                <w:szCs w:val="20"/>
-              </w:rPr>
-              <w:tag w:val="goog_rdk_1"/>
-              <w:id w:val="312765003"/>
-            </w:sdtPr>
-            <w:sdtEndPr/>
-            <w:sdtContent>
-              <w:r>
-                <w:rPr>
-                  <w:rFonts w:ascii="Arial" w:hAnsi="Arial" w:cs="Arial"/>
-                  <w:sz w:val="20"/>
-                  <w:szCs w:val="20"/>
-                </w:rPr>
-                <w:t>Javier López Pérez</w:t>
-              </w:r>
-            </w:sdtContent>
-          </w:sdt>
-          <w:r>
-            <w:rPr>
-              <w:rFonts w:ascii="Arial" w:eastAsia="Arial" w:hAnsi="Arial" w:cs="Arial"/>
-              <w:sz w:val="20"/>
-              <w:szCs w:val="20"/>
-            </w:rPr>
-            <w:t xml:space="preserve">, </w:t>
-          </w:r>
-          <w:sdt>
-            <w:sdtPr>
-              <w:rPr>
-                <w:rFonts w:ascii="Arial" w:hAnsi="Arial" w:cs="Arial"/>
-                <w:sz w:val="20"/>
-                <w:szCs w:val="20"/>
-              </w:rPr>
-              <w:tag w:val="goog_rdk_2"/>
-              <w:id w:val="1093677010"/>
-            </w:sdtPr>
-            <w:sdtEndPr/>
-            <w:sdtContent>
-              <w:r>
-                <w:rPr>
-                  <w:rFonts w:ascii="Arial" w:hAnsi="Arial" w:cs="Arial"/>
-                  <w:sz w:val="20"/>
-                  <w:szCs w:val="20"/>
-                </w:rPr>
-                <w:t xml:space="preserve">Titular de la </w:t>
-              </w:r>
-              <w:r>
-                <w:rPr>
-                  <w:rFonts w:ascii="Arial" w:hAnsi="Arial" w:cs="Arial"/>
-                  <w:sz w:val="20"/>
-                  <w:szCs w:val="20"/>
-                </w:rPr>
-                <w:t xml:space="preserve">Auditoría Especial </w:t>
-              </w:r>
-              <w:r>
-                <w:rPr>
-                  <w:rFonts w:ascii="Arial" w:hAnsi="Arial" w:cs="Arial"/>
-                  <w:sz w:val="20"/>
-                  <w:szCs w:val="20"/>
-                </w:rPr>
-                <w:t>d</w:t>
-              </w:r>
-              <w:r>
-                <w:rPr>
-                  <w:rFonts w:ascii="Arial" w:hAnsi="Arial" w:cs="Arial"/>
-                  <w:sz w:val="20"/>
-                  <w:szCs w:val="20"/>
-                </w:rPr>
-                <w:t xml:space="preserve">e Desempeño </w:t>
-              </w:r>
-              <w:r>
-                <w:rPr>
-                  <w:rFonts w:ascii="Arial" w:hAnsi="Arial" w:cs="Arial"/>
-                  <w:sz w:val="20"/>
-                  <w:szCs w:val="20"/>
-                </w:rPr>
-                <w:t>y</w:t>
-              </w:r>
-              <w:r>
-                <w:rPr>
-                  <w:rFonts w:ascii="Arial" w:hAnsi="Arial" w:cs="Arial"/>
-                  <w:sz w:val="20"/>
-                  <w:szCs w:val="20"/>
-                </w:rPr>
-                <w:t xml:space="preserve"> Legalidad</w:t>
-              </w:r>
-            </w:sdtContent>
-          </w:sdt>
-        </w:sdtContent>
+        <w:sdtContent/>
       </w:sdt>
       <w:r>
         <w:rPr>
@@ -216,23 +140,56 @@
           <w:sz w:val="20"/>
           <w:szCs w:val="20"/>
         </w:rPr>
-        <w:t xml:space="preserve"> del Órgano Superior de Fiscalización del Estado de México, por medio del cual remite a la Unidad de Seguimiento el Expediente Técnico derivado de la Auditoría </w:t>
-      </w:r>
-      <w:r>
-        <w:rPr>
-          <w:rFonts w:ascii="Arial" w:eastAsia="Arial" w:hAnsi="Arial" w:cs="Arial"/>
-          <w:sz w:val="20"/>
-          <w:szCs w:val="20"/>
-        </w:rPr>
-        <w:t>de Desempeño,</w:t>
-      </w:r>
-      <w:r>
-        <w:rPr>
-          <w:rFonts w:ascii="Arial" w:eastAsia="Arial" w:hAnsi="Arial" w:cs="Arial"/>
-          <w:sz w:val="20"/>
-          <w:szCs w:val="20"/>
-        </w:rPr>
-        <w:t xml:space="preserve"> practicada a </w:t>
+        <w:t>Auditor Especial de Desempeño y Legalidad</w:t>
+      </w:r>
+      <w:r>
+        <w:rPr>
+          <w:rFonts w:ascii="Arial" w:eastAsia="Arial" w:hAnsi="Arial" w:cs="Arial"/>
+          <w:sz w:val="20"/>
+          <w:szCs w:val="20"/>
+        </w:rPr>
+        <w:t xml:space="preserve"> del Órgano Superior de Fiscalización del Estado de México, por medio del cual remite a la Unidad de Seguimiento</w:t>
+      </w:r>
+      <w:r>
+        <w:rPr>
+          <w:rFonts w:ascii="Arial" w:eastAsia="Arial" w:hAnsi="Arial" w:cs="Arial"/>
+          <w:sz w:val="20"/>
+          <w:szCs w:val="20"/>
+        </w:rPr>
+        <w:t>,</w:t>
+      </w:r>
+      <w:r>
+        <w:rPr>
+          <w:rFonts w:ascii="Arial" w:eastAsia="Arial" w:hAnsi="Arial" w:cs="Arial"/>
+          <w:sz w:val="20"/>
+          <w:szCs w:val="20"/>
+        </w:rPr>
+        <w:t xml:space="preserve"> el Expediente Técnico derivado de la Auditoría </w:t>
+      </w:r>
+      <w:r>
+        <w:rPr>
+          <w:rFonts w:ascii="Arial" w:eastAsia="Arial" w:hAnsi="Arial" w:cs="Arial"/>
+          <w:sz w:val="20"/>
+          <w:szCs w:val="20"/>
+        </w:rPr>
+        <w:t>de Desempeño</w:t>
+      </w:r>
+      <w:r>
+        <w:rPr>
+          <w:rFonts w:ascii="Arial" w:eastAsia="Arial" w:hAnsi="Arial" w:cs="Arial"/>
+          <w:b/>
+          <w:sz w:val="20"/>
+          <w:szCs w:val="20"/>
+        </w:rPr>
+        <w:t xml:space="preserve"> </w:t>
+      </w:r>
+      <w:r>
+        <w:rPr>
+          <w:rFonts w:ascii="Arial" w:eastAsia="Arial" w:hAnsi="Arial" w:cs="Arial"/>
+          <w:sz w:val="20"/>
+          <w:szCs w:val="20"/>
+        </w:rPr>
+        <w:t xml:space="preserve">practicada a </w:t>
       </w:r>
       <w:commentRangeStart w:id="3"/>
       <w:r>
@@ -298,31 +255,15 @@
           <w:sz w:val="20"/>
           <w:szCs w:val="20"/>
         </w:rPr>
-        <w:t>,</w:t>
-      </w:r>
-      <w:r>
-        <w:rPr>
-          <w:rFonts w:ascii="Arial" w:eastAsia="Arial" w:hAnsi="Arial" w:cs="Arial"/>
-          <w:sz w:val="20"/>
-          <w:szCs w:val="20"/>
-        </w:rPr>
-        <w:t xml:space="preserve"> así como, el Informe de Auditoría correspondiente, </w:t>
-      </w:r>
-      <w:r>
-        <w:rPr>
-          <w:rFonts w:ascii="Arial" w:eastAsia="Arial" w:hAnsi="Arial" w:cs="Arial"/>
-          <w:sz w:val="20"/>
-          <w:szCs w:val="20"/>
-        </w:rPr>
-        <w:t xml:space="preserve">en el que se </w:t>
-      </w:r>
-      <w:r>
-        <w:rPr>
-          <w:rFonts w:ascii="Arial" w:eastAsia="Arial" w:hAnsi="Arial" w:cs="Arial"/>
-          <w:sz w:val="20"/>
-          <w:szCs w:val="20"/>
-        </w:rPr>
-        <w:t xml:space="preserve">presentan los datos que identifican los resultados finales obtenidos con las observaciones determinadas a la citada entidad fiscalizada; </w:t>
+        <w:t xml:space="preserve">; </w:t>
+      </w:r>
+      <w:r>
+        <w:rPr>
+          <w:rFonts w:ascii="Arial" w:eastAsia="Arial" w:hAnsi="Arial" w:cs="Arial"/>
+          <w:sz w:val="20"/>
+          <w:szCs w:val="20"/>
+        </w:rPr>
+        <w:t xml:space="preserve">por lo que, </w:t>
       </w:r>
       <w:r>
         <w:rPr>
@@ -353,7 +294,15 @@
           <w:sz w:val="20"/>
           <w:szCs w:val="20"/>
         </w:rPr>
-        <w:t xml:space="preserve">fracción </w:t>
+        <w:t>fracción</w:t>
+      </w:r>
+      <w:r>
+        <w:rPr>
+          <w:rFonts w:ascii="Arial" w:eastAsia="Arial" w:hAnsi="Arial" w:cs="Arial"/>
+          <w:sz w:val="20"/>
+          <w:szCs w:val="20"/>
+        </w:rPr>
+        <w:t xml:space="preserve"> XX</w:t>
       </w:r>
       <w:commentRangeEnd w:id="5"/>
       <w:r>
@@ -386,33 +335,15 @@
           <w:sz w:val="20"/>
           <w:szCs w:val="20"/>
         </w:rPr>
-        <w:t xml:space="preserve"> </w:t>
-      </w:r>
-      <w:commentRangeStart w:id="6"/>
-      <w:r>
-        <w:rPr>
-          <w:rFonts w:ascii="Arial" w:eastAsia="Arial" w:hAnsi="Arial" w:cs="Arial"/>
-          <w:sz w:val="20"/>
-          <w:szCs w:val="20"/>
-        </w:rPr>
-        <w:t xml:space="preserve">fracción </w:t>
-      </w:r>
-      <w:r>
-        <w:rPr>
-          <w:rFonts w:ascii="Arial" w:eastAsia="Arial" w:hAnsi="Arial" w:cs="Arial"/>
-          <w:sz w:val="20"/>
-          <w:szCs w:val="20"/>
-        </w:rPr>
-        <w:t>XXX</w:t>
-      </w:r>
-      <w:commentRangeEnd w:id="6"/>
-      <w:r>
-        <w:rPr>
-          <w:rStyle w:val="Refdecomentario"/>
-          <w:rFonts w:ascii="Times New Roman" w:eastAsia="Times New Roman" w:hAnsi="Times New Roman" w:cs="Times New Roman"/>
-          <w:lang w:val="es-ES_tradnl" w:eastAsia="es-ES"/>
-        </w:rPr>
-        <w:commentReference w:id="6"/>
+        <w:t xml:space="preserve"> fracción </w:t>
+      </w:r>
+      <w:r>
+        <w:rPr>
+          <w:rFonts w:ascii="Arial" w:eastAsia="Arial" w:hAnsi="Arial" w:cs="Arial"/>
+          <w:sz w:val="20"/>
+          <w:szCs w:val="20"/>
+        </w:rPr>
+        <w:t>II</w:t>
       </w:r>
       <w:r>
         <w:rPr>
@@ -421,14 +352,6 @@
           <w:szCs w:val="20"/>
         </w:rPr>
         <w:t xml:space="preserve">, </w:t>
-      </w:r>
-      <w:r>
-        <w:rPr>
-          <w:rFonts w:ascii="Arial" w:eastAsia="Arial" w:hAnsi="Arial" w:cs="Arial"/>
-          <w:sz w:val="20"/>
-          <w:szCs w:val="20"/>
-        </w:rPr>
-        <w:t xml:space="preserve"> </w:t>
       </w:r>
       <w:sdt>
         <w:sdtPr>
@@ -449,39 +372,23 @@
           <w:sz w:val="20"/>
           <w:szCs w:val="20"/>
         </w:rPr>
-        <w:t xml:space="preserve">54 Bis, </w:t>
-      </w:r>
-      <w:sdt>
-        <w:sdtPr>
-          <w:rPr>
-            <w:rFonts w:ascii="Arial" w:hAnsi="Arial" w:cs="Arial"/>
-            <w:sz w:val="20"/>
-            <w:szCs w:val="20"/>
-          </w:rPr>
-          <w:tag w:val="goog_rdk_10"/>
-          <w:id w:val="-1753725793"/>
-        </w:sdtPr>
-        <w:sdtEndPr/>
-        <w:sdtContent>
-          <w:commentRangeStart w:id="7"/>
-        </w:sdtContent>
-      </w:sdt>
-      <w:r>
-        <w:rPr>
-          <w:rFonts w:ascii="Arial" w:eastAsia="Arial" w:hAnsi="Arial" w:cs="Arial"/>
-          <w:sz w:val="20"/>
-          <w:szCs w:val="20"/>
-        </w:rPr>
-        <w:t xml:space="preserve">55 párrafo segundo y </w:t>
-      </w:r>
-      <w:commentRangeEnd w:id="7"/>
-      <w:r>
-        <w:rPr>
-          <w:rFonts w:ascii="Arial" w:hAnsi="Arial" w:cs="Arial"/>
-          <w:sz w:val="20"/>
-          <w:szCs w:val="20"/>
-        </w:rPr>
-        <w:commentReference w:id="7"/>
+        <w:t>54 Bis</w:t>
+      </w:r>
+      <w:r>
+        <w:rPr>
+          <w:rFonts w:ascii="Arial" w:eastAsia="Arial" w:hAnsi="Arial" w:cs="Arial"/>
+          <w:sz w:val="20"/>
+          <w:szCs w:val="20"/>
+        </w:rPr>
+        <w:t xml:space="preserve"> y</w:t>
+      </w:r>
+      <w:r>
+        <w:rPr>
+          <w:rFonts w:ascii="Arial" w:eastAsia="Arial" w:hAnsi="Arial" w:cs="Arial"/>
+          <w:sz w:val="20"/>
+          <w:szCs w:val="20"/>
+        </w:rPr>
+        <w:t xml:space="preserve"> </w:t>
       </w:r>
       <w:sdt>
         <w:sdtPr>
@@ -494,9 +401,7 @@
           <w:id w:val="770740718"/>
         </w:sdtPr>
         <w:sdtEndPr/>
-        <w:sdtContent>
-          <w:commentRangeStart w:id="8"/>
-        </w:sdtContent>
+        <w:sdtContent/>
       </w:sdt>
       <w:r>
         <w:rPr>
@@ -504,24 +409,7 @@
           <w:sz w:val="20"/>
           <w:szCs w:val="20"/>
         </w:rPr>
-        <w:t xml:space="preserve">59 </w:t>
-      </w:r>
-      <w:commentRangeEnd w:id="8"/>
-      <w:r>
-        <w:rPr>
-          <w:rFonts w:ascii="Arial" w:hAnsi="Arial" w:cs="Arial"/>
-          <w:sz w:val="20"/>
-          <w:szCs w:val="20"/>
-        </w:rPr>
-        <w:commentReference w:id="8"/>
-      </w:r>
-      <w:r>
-        <w:rPr>
-          <w:rFonts w:ascii="Arial" w:eastAsia="Arial" w:hAnsi="Arial" w:cs="Arial"/>
-          <w:sz w:val="20"/>
-          <w:szCs w:val="20"/>
-        </w:rPr>
-        <w:t>de la Ley de Fiscalización Superior del Estado de México</w:t>
+        <w:t>59 de la Ley de Fiscalización Superior del Estado de México</w:t>
       </w:r>
       <w:r>
         <w:rPr>
@@ -545,15 +433,7 @@
           <w:sz w:val="20"/>
           <w:szCs w:val="20"/>
         </w:rPr>
-        <w:t xml:space="preserve">3 </w:t>
-      </w:r>
-      <w:r>
-        <w:rPr>
-          <w:rFonts w:ascii="Arial" w:eastAsia="Arial" w:hAnsi="Arial" w:cs="Arial"/>
-          <w:sz w:val="20"/>
-          <w:szCs w:val="20"/>
-        </w:rPr>
-        <w:t>fracci</w:t>
+        <w:t>3 fracci</w:t>
       </w:r>
       <w:r>
         <w:rPr>
@@ -569,6 +449,14 @@
           <w:sz w:val="20"/>
           <w:szCs w:val="20"/>
         </w:rPr>
+        <w:t xml:space="preserve"> XXIII Bis, 4, 6 fracciones III, XVIII</w:t>
+      </w:r>
+      <w:r>
+        <w:rPr>
+          <w:rFonts w:ascii="Arial" w:eastAsia="Arial" w:hAnsi="Arial" w:cs="Arial"/>
+          <w:sz w:val="20"/>
+          <w:szCs w:val="20"/>
+        </w:rPr>
         <w:t xml:space="preserve"> </w:t>
       </w:r>
       <w:r>
@@ -577,29 +465,31 @@
           <w:sz w:val="20"/>
           <w:szCs w:val="20"/>
         </w:rPr>
-        <w:t xml:space="preserve">XXIII Bis, 4, 6 fracciones </w:t>
-      </w:r>
-      <w:r>
-        <w:rPr>
-          <w:rFonts w:eastAsia="Arial"/>
-        </w:rPr>
-        <w:commentReference w:id="9"/>
-      </w:r>
-      <w:r>
-        <w:rPr>
-          <w:rFonts w:ascii="Arial" w:eastAsia="Arial" w:hAnsi="Arial" w:cs="Arial"/>
-          <w:sz w:val="20"/>
-          <w:szCs w:val="20"/>
-        </w:rPr>
-        <w:t xml:space="preserve">XVIII, y XXXVII, </w:t>
-      </w:r>
-      <w:r>
-        <w:rPr>
-          <w:rFonts w:ascii="Arial" w:eastAsia="Arial" w:hAnsi="Arial" w:cs="Arial"/>
-          <w:sz w:val="20"/>
-          <w:szCs w:val="20"/>
-        </w:rPr>
-        <w:t xml:space="preserve">23, 26 fracción XXXI y 47 del Reglamento Interior del Órgano Superior de Fiscalización del Estado de México; </w:t>
+        <w:t xml:space="preserve">y XXXVII, </w:t>
+      </w:r>
+      <w:r>
+        <w:rPr>
+          <w:rFonts w:ascii="Arial" w:eastAsia="Arial" w:hAnsi="Arial" w:cs="Arial"/>
+          <w:sz w:val="20"/>
+          <w:szCs w:val="20"/>
+        </w:rPr>
+        <w:t>23</w:t>
+      </w:r>
+      <w:r>
+        <w:rPr>
+          <w:rFonts w:ascii="Arial" w:eastAsia="Arial" w:hAnsi="Arial" w:cs="Arial"/>
+          <w:sz w:val="20"/>
+          <w:szCs w:val="20"/>
+        </w:rPr>
+        <w:t xml:space="preserve"> </w:t>
+      </w:r>
+      <w:r>
+        <w:rPr>
+          <w:rFonts w:ascii="Arial" w:eastAsia="Arial" w:hAnsi="Arial" w:cs="Arial"/>
+          <w:sz w:val="20"/>
+          <w:szCs w:val="20"/>
+        </w:rPr>
+        <w:t xml:space="preserve">y 47 del Reglamento Interior del Órgano Superior de Fiscalización del Estado de México; </w:t>
       </w:r>
       <w:r>
         <w:rPr>
@@ -664,64 +554,34 @@
           <w:sz w:val="20"/>
           <w:szCs w:val="20"/>
         </w:rPr>
-        <w:t>Se tiene</w:t>
-      </w:r>
-      <w:r>
-        <w:rPr>
-          <w:rFonts w:ascii="Arial" w:eastAsia="Arial" w:hAnsi="Arial" w:cs="Arial"/>
-          <w:sz w:val="20"/>
-          <w:szCs w:val="20"/>
-        </w:rPr>
-        <w:t>n</w:t>
-      </w:r>
-      <w:r>
-        <w:rPr>
-          <w:rFonts w:ascii="Arial" w:eastAsia="Arial" w:hAnsi="Arial" w:cs="Arial"/>
-          <w:sz w:val="20"/>
-          <w:szCs w:val="20"/>
-        </w:rPr>
-        <w:t xml:space="preserve"> por presentado</w:t>
-      </w:r>
-      <w:r>
-        <w:rPr>
-          <w:rFonts w:ascii="Arial" w:eastAsia="Arial" w:hAnsi="Arial" w:cs="Arial"/>
-          <w:sz w:val="20"/>
-          <w:szCs w:val="20"/>
-        </w:rPr>
-        <w:t>s</w:t>
-      </w:r>
-      <w:r>
-        <w:rPr>
-          <w:rFonts w:ascii="Arial" w:eastAsia="Arial" w:hAnsi="Arial" w:cs="Arial"/>
-          <w:sz w:val="20"/>
-          <w:szCs w:val="20"/>
-        </w:rPr>
-        <w:t xml:space="preserve"> el </w:t>
-      </w:r>
-      <w:r>
-        <w:rPr>
-          <w:rFonts w:ascii="Arial" w:eastAsia="Arial" w:hAnsi="Arial" w:cs="Arial"/>
-          <w:sz w:val="20"/>
-          <w:szCs w:val="20"/>
-        </w:rPr>
-        <w:t>memorándum</w:t>
-      </w:r>
-      <w:r>
-        <w:rPr>
-          <w:rFonts w:ascii="Arial" w:eastAsia="Arial" w:hAnsi="Arial" w:cs="Arial"/>
-          <w:sz w:val="20"/>
-          <w:szCs w:val="20"/>
-        </w:rPr>
-        <w:t>,</w:t>
-      </w:r>
-      <w:r>
-        <w:rPr>
-          <w:rFonts w:ascii="Arial" w:eastAsia="Arial" w:hAnsi="Arial" w:cs="Arial"/>
-          <w:sz w:val="20"/>
-          <w:szCs w:val="20"/>
-        </w:rPr>
-        <w:t xml:space="preserve"> el Informe </w:t>
-      </w:r>
+        <w:t xml:space="preserve">Se tienen por presentados el memorándum y el Expediente </w:t>
+      </w:r>
+      <w:r>
+        <w:rPr>
+          <w:rFonts w:ascii="Arial" w:eastAsia="Arial" w:hAnsi="Arial" w:cs="Arial"/>
+          <w:sz w:val="20"/>
+          <w:szCs w:val="20"/>
+        </w:rPr>
+        <w:t xml:space="preserve">Técnico </w:t>
+      </w:r>
+      <w:r>
+        <w:rPr>
+          <w:rFonts w:ascii="Arial" w:eastAsia="Arial" w:hAnsi="Arial" w:cs="Arial"/>
+          <w:sz w:val="20"/>
+          <w:szCs w:val="20"/>
+        </w:rPr>
+        <w:t xml:space="preserve">de la </w:t>
+      </w:r>
+      <w:bookmarkStart w:id="6" w:name="_Hlk177550298"/>
+      <w:r>
+        <w:rPr>
+          <w:rFonts w:ascii="Arial" w:eastAsia="Arial" w:hAnsi="Arial" w:cs="Arial"/>
+          <w:sz w:val="20"/>
+          <w:szCs w:val="20"/>
+        </w:rPr>
+        <w:t xml:space="preserve">Auditoría </w:t>
+      </w:r>
+      <w:bookmarkStart w:id="7" w:name="_Hlk182299280"/>
       <w:r>
         <w:rPr>
           <w:rFonts w:ascii="Arial" w:eastAsia="Arial" w:hAnsi="Arial" w:cs="Arial"/>
@@ -736,39 +596,15 @@
           <w:sz w:val="20"/>
           <w:szCs w:val="20"/>
         </w:rPr>
-        <w:t xml:space="preserve">Auditoría y el Expediente Técnico de la </w:t>
-      </w:r>
-      <w:r>
-        <w:rPr>
-          <w:rFonts w:ascii="Arial" w:eastAsia="Arial" w:hAnsi="Arial" w:cs="Arial"/>
-          <w:sz w:val="20"/>
-          <w:szCs w:val="20"/>
-        </w:rPr>
-        <w:t>Auditoría</w:t>
-      </w:r>
-      <w:r>
-        <w:rPr>
-          <w:rFonts w:ascii="Arial" w:eastAsia="Arial" w:hAnsi="Arial" w:cs="Arial"/>
-          <w:sz w:val="20"/>
-          <w:szCs w:val="20"/>
-        </w:rPr>
-        <w:t xml:space="preserve"> </w:t>
-      </w:r>
-      <w:r>
-        <w:rPr>
-          <w:rFonts w:ascii="Arial" w:eastAsia="Arial" w:hAnsi="Arial" w:cs="Arial"/>
-          <w:sz w:val="20"/>
-          <w:szCs w:val="20"/>
-        </w:rPr>
-        <w:t>de Desempeño</w:t>
-      </w:r>
-      <w:r>
-        <w:rPr>
-          <w:rFonts w:ascii="Arial" w:hAnsi="Arial" w:cs="Arial"/>
-          <w:sz w:val="20"/>
-          <w:szCs w:val="20"/>
-        </w:rPr>
-        <w:t xml:space="preserve"> </w:t>
+        <w:t>Desempeño</w:t>
+      </w:r>
+      <w:r>
+        <w:rPr>
+          <w:rFonts w:ascii="Arial" w:hAnsi="Arial" w:cs="Arial"/>
+          <w:sz w:val="20"/>
+          <w:szCs w:val="20"/>
+        </w:rPr>
+        <w:t xml:space="preserve">, </w:t>
       </w:r>
       <w:r>
         <w:rPr>
@@ -779,7 +615,7 @@
         </w:rPr>
         <w:t xml:space="preserve">practicada a </w:t>
       </w:r>
-      <w:commentRangeStart w:id="10"/>
+      <w:commentRangeStart w:id="8"/>
       <w:r>
         <w:rPr>
           <w:rFonts w:ascii="Arial" w:hAnsi="Arial" w:cs="Arial"/>
@@ -789,14 +625,14 @@
         </w:rPr>
         <w:t>XXX</w:t>
       </w:r>
-      <w:commentRangeEnd w:id="10"/>
+      <w:commentRangeEnd w:id="8"/>
       <w:r>
         <w:rPr>
           <w:rStyle w:val="Refdecomentario"/>
           <w:rFonts w:ascii="Times New Roman" w:eastAsia="Times New Roman" w:hAnsi="Times New Roman" w:cs="Times New Roman"/>
           <w:lang w:val="es-ES_tradnl" w:eastAsia="es-ES"/>
         </w:rPr>
-        <w:commentReference w:id="10"/>
+        <w:commentReference w:id="8"/>
       </w:r>
       <w:r>
         <w:rPr>
@@ -807,7 +643,7 @@
         </w:rPr>
         <w:t xml:space="preserve">, por el período comprendido del </w:t>
       </w:r>
-      <w:commentRangeStart w:id="11"/>
+      <w:commentRangeStart w:id="9"/>
       <w:r>
         <w:rPr>
           <w:rFonts w:ascii="Arial" w:hAnsi="Arial" w:cs="Arial"/>
@@ -817,15 +653,16 @@
         </w:rPr>
         <w:t xml:space="preserve">XXX </w:t>
       </w:r>
-      <w:commentRangeEnd w:id="11"/>
+      <w:commentRangeEnd w:id="9"/>
       <w:r>
         <w:rPr>
           <w:rStyle w:val="Refdecomentario"/>
           <w:rFonts w:ascii="Times New Roman" w:eastAsia="Times New Roman" w:hAnsi="Times New Roman" w:cs="Times New Roman"/>
           <w:lang w:val="es-ES_tradnl" w:eastAsia="es-ES"/>
         </w:rPr>
-        <w:commentReference w:id="11"/>
-      </w:r>
+        <w:commentReference w:id="9"/>
+      </w:r>
+      <w:bookmarkEnd w:id="7"/>
       <w:r>
         <w:rPr>
           <w:rFonts w:ascii="Arial" w:hAnsi="Arial" w:cs="Arial"/>
@@ -852,7 +689,7 @@
         </w:rPr>
         <w:t xml:space="preserve">número </w:t>
       </w:r>
-      <w:commentRangeStart w:id="12"/>
+      <w:commentRangeStart w:id="10"/>
       <w:r>
         <w:rPr>
           <w:rFonts w:ascii="Arial" w:hAnsi="Arial" w:cs="Arial"/>
@@ -862,14 +699,14 @@
         </w:rPr>
         <w:t>XXX</w:t>
       </w:r>
-      <w:commentRangeEnd w:id="12"/>
+      <w:commentRangeEnd w:id="10"/>
       <w:r>
         <w:rPr>
           <w:rStyle w:val="Refdecomentario"/>
           <w:rFonts w:ascii="Times New Roman" w:eastAsia="Times New Roman" w:hAnsi="Times New Roman" w:cs="Times New Roman"/>
           <w:lang w:val="es-ES_tradnl" w:eastAsia="es-ES"/>
         </w:rPr>
-        <w:commentReference w:id="12"/>
+        <w:commentReference w:id="10"/>
       </w:r>
       <w:r>
         <w:rPr>
@@ -887,8 +724,9 @@
           <w:sz w:val="20"/>
           <w:szCs w:val="20"/>
         </w:rPr>
-        <w:t xml:space="preserve"> en </w:t>
-      </w:r>
+        <w:t xml:space="preserve"> </w:t>
+      </w:r>
+      <w:bookmarkEnd w:id="6"/>
       <w:r>
         <w:rPr>
           <w:rFonts w:ascii="Arial" w:eastAsia="Arial" w:hAnsi="Arial" w:cs="Arial"/>
@@ -905,6 +743,15 @@
           <w:szCs w:val="20"/>
         </w:rPr>
         <w:t>se admite</w:t>
+      </w:r>
+      <w:r>
+        <w:rPr>
+          <w:rFonts w:ascii="Arial" w:eastAsia="Arial" w:hAnsi="Arial" w:cs="Arial"/>
+          <w:b/>
+          <w:sz w:val="20"/>
+          <w:szCs w:val="20"/>
+        </w:rPr>
+        <w:t>n</w:t>
       </w:r>
       <w:r>
         <w:rPr>
@@ -965,7 +812,7 @@
           <w:sz w:val="20"/>
           <w:szCs w:val="20"/>
         </w:rPr>
-        <w:t>a trámite el Expediente Técnico de la Auditoría citada al epígrafe, el cual contiene el Informe de Resultados Finales correspondiente.</w:t>
+        <w:t>a trámite el Expediente Técnico de la Auditoría citada al epígrafe.</w:t>
       </w:r>
     </w:p>
     <w:p>
@@ -1002,7 +849,7 @@
           <w:sz w:val="20"/>
           <w:szCs w:val="20"/>
         </w:rPr>
-        <w:t xml:space="preserve">radicar, formar y registrar el </w:t>
+        <w:t xml:space="preserve">radicar y registrar el </w:t>
       </w:r>
       <w:r>
         <w:rPr>
@@ -1064,7 +911,7 @@
         </w:sdtPr>
         <w:sdtEndPr/>
         <w:sdtContent>
-          <w:commentRangeStart w:id="13"/>
+          <w:commentRangeStart w:id="11"/>
         </w:sdtContent>
       </w:sdt>
       <w:r>
@@ -1076,88 +923,14 @@
         </w:rPr>
         <w:t>XXX/XXX/XXX/XX/20XX</w:t>
       </w:r>
-      <w:commentRangeEnd w:id="13"/>
-      <w:r>
-        <w:rPr>
-          <w:rFonts w:ascii="Arial" w:hAnsi="Arial" w:cs="Arial"/>
-          <w:sz w:val="20"/>
-          <w:szCs w:val="20"/>
-        </w:rPr>
-        <w:commentReference w:id="13"/>
-      </w:r>
-      <w:r>
-        <w:rPr>
-          <w:rFonts w:ascii="Arial" w:eastAsia="Arial" w:hAnsi="Arial" w:cs="Arial"/>
-          <w:b/>
-          <w:sz w:val="20"/>
-          <w:szCs w:val="20"/>
-        </w:rPr>
-        <w:t xml:space="preserve"> y</w:t>
-      </w:r>
-      <w:r>
-        <w:rPr>
-          <w:rFonts w:ascii="Arial" w:eastAsia="Arial" w:hAnsi="Arial" w:cs="Arial"/>
-          <w:sz w:val="20"/>
-          <w:szCs w:val="20"/>
-        </w:rPr>
-        <w:t xml:space="preserve"> </w:t>
-      </w:r>
-      <w:r>
-        <w:rPr>
-          <w:rFonts w:ascii="Arial" w:eastAsia="Arial" w:hAnsi="Arial" w:cs="Arial"/>
-          <w:b/>
-          <w:sz w:val="20"/>
-          <w:szCs w:val="20"/>
-        </w:rPr>
-        <w:t xml:space="preserve">túrnese </w:t>
-      </w:r>
-      <w:r>
-        <w:rPr>
-          <w:rFonts w:ascii="Arial" w:eastAsia="Arial" w:hAnsi="Arial" w:cs="Arial"/>
-          <w:sz w:val="20"/>
-          <w:szCs w:val="20"/>
-        </w:rPr>
-        <w:t>a</w:t>
-      </w:r>
-      <w:r>
-        <w:rPr>
-          <w:rFonts w:ascii="Arial" w:eastAsia="Arial" w:hAnsi="Arial" w:cs="Arial"/>
-          <w:sz w:val="20"/>
-          <w:szCs w:val="20"/>
-        </w:rPr>
-        <w:t xml:space="preserve"> </w:t>
-      </w:r>
-      <w:r>
-        <w:rPr>
-          <w:rFonts w:ascii="Arial" w:eastAsia="Arial" w:hAnsi="Arial" w:cs="Arial"/>
-          <w:sz w:val="20"/>
-          <w:szCs w:val="20"/>
-        </w:rPr>
-        <w:t>la Dirección de</w:t>
-      </w:r>
-      <w:r>
-        <w:rPr>
-          <w:rFonts w:ascii="Arial" w:eastAsia="Arial" w:hAnsi="Arial" w:cs="Arial"/>
-          <w:sz w:val="20"/>
-          <w:szCs w:val="20"/>
-        </w:rPr>
-        <w:t xml:space="preserve"> Seguimiento</w:t>
-      </w:r>
-      <w:r>
-        <w:rPr>
-          <w:rFonts w:ascii="Arial" w:eastAsia="Arial" w:hAnsi="Arial" w:cs="Arial"/>
-          <w:sz w:val="20"/>
-          <w:szCs w:val="20"/>
-        </w:rPr>
-        <w:t xml:space="preserve"> co</w:t>
-      </w:r>
-      <w:r>
-        <w:rPr>
-          <w:rFonts w:ascii="Arial" w:eastAsia="Arial" w:hAnsi="Arial" w:cs="Arial"/>
-          <w:sz w:val="20"/>
-          <w:szCs w:val="20"/>
-        </w:rPr>
-        <w:t>mpetente</w:t>
+      <w:commentRangeEnd w:id="11"/>
+      <w:r>
+        <w:rPr>
+          <w:rFonts w:ascii="Arial" w:hAnsi="Arial" w:cs="Arial"/>
+          <w:sz w:val="20"/>
+          <w:szCs w:val="20"/>
+        </w:rPr>
+        <w:commentReference w:id="11"/>
       </w:r>
       <w:r>
         <w:rPr>
@@ -1174,6 +947,7 @@
         <w:jc w:val="both"/>
         <w:rPr>
           <w:rFonts w:ascii="Arial" w:eastAsia="Arial" w:hAnsi="Arial" w:cs="Arial"/>
+          <w:b/>
           <w:sz w:val="20"/>
           <w:szCs w:val="20"/>
         </w:rPr>
@@ -1187,171 +961,6 @@
         </w:rPr>
         <w:t>CUARTO</w:t>
       </w:r>
-      <w:r>
-        <w:rPr>
-          <w:rFonts w:ascii="Arial" w:eastAsia="Arial" w:hAnsi="Arial" w:cs="Arial"/>
-          <w:b/>
-          <w:sz w:val="20"/>
-          <w:szCs w:val="20"/>
-        </w:rPr>
-        <w:t xml:space="preserve">. </w:t>
-      </w:r>
-      <w:r>
-        <w:rPr>
-          <w:rFonts w:ascii="Arial" w:eastAsia="Arial" w:hAnsi="Arial" w:cs="Arial"/>
-          <w:b/>
-          <w:sz w:val="20"/>
-          <w:szCs w:val="20"/>
-        </w:rPr>
-        <w:t>Notifíquese</w:t>
-      </w:r>
-      <w:r>
-        <w:rPr>
-          <w:rFonts w:ascii="Arial" w:eastAsia="Arial" w:hAnsi="Arial" w:cs="Arial"/>
-          <w:b/>
-          <w:sz w:val="20"/>
-          <w:szCs w:val="20"/>
-        </w:rPr>
-        <w:t xml:space="preserve"> </w:t>
-      </w:r>
-      <w:r>
-        <w:rPr>
-          <w:rFonts w:ascii="Arial" w:eastAsia="Arial" w:hAnsi="Arial" w:cs="Arial"/>
-          <w:sz w:val="20"/>
-          <w:szCs w:val="20"/>
-        </w:rPr>
-        <w:t xml:space="preserve">mediante </w:t>
-      </w:r>
-      <w:r>
-        <w:rPr>
-          <w:rFonts w:ascii="Arial" w:eastAsia="Arial" w:hAnsi="Arial" w:cs="Arial"/>
-          <w:sz w:val="20"/>
-          <w:szCs w:val="20"/>
-        </w:rPr>
-        <w:t>oficio</w:t>
-      </w:r>
-      <w:r>
-        <w:rPr>
-          <w:rFonts w:ascii="Arial" w:eastAsia="Arial" w:hAnsi="Arial" w:cs="Arial"/>
-          <w:b/>
-          <w:sz w:val="20"/>
-          <w:szCs w:val="20"/>
-        </w:rPr>
-        <w:t xml:space="preserve"> </w:t>
-      </w:r>
-      <w:r>
-        <w:rPr>
-          <w:rFonts w:ascii="Arial" w:eastAsia="Arial" w:hAnsi="Arial" w:cs="Arial"/>
-          <w:sz w:val="20"/>
-          <w:szCs w:val="20"/>
-        </w:rPr>
-        <w:t>a la entidad fiscalizada</w:t>
-      </w:r>
-      <w:r>
-        <w:rPr>
-          <w:rFonts w:ascii="Arial" w:eastAsia="Arial" w:hAnsi="Arial" w:cs="Arial"/>
-          <w:sz w:val="20"/>
-          <w:szCs w:val="20"/>
-        </w:rPr>
-        <w:t>,</w:t>
-      </w:r>
-      <w:r>
-        <w:rPr>
-          <w:rFonts w:ascii="Arial" w:eastAsia="Arial" w:hAnsi="Arial" w:cs="Arial"/>
-          <w:sz w:val="20"/>
-          <w:szCs w:val="20"/>
-        </w:rPr>
-        <w:t xml:space="preserve"> el </w:t>
-      </w:r>
-      <w:bookmarkStart w:id="14" w:name="_Hlk95811482"/>
-      <w:r>
-        <w:rPr>
-          <w:rFonts w:ascii="Arial" w:eastAsia="Arial" w:hAnsi="Arial" w:cs="Arial"/>
-          <w:sz w:val="20"/>
-          <w:szCs w:val="20"/>
-        </w:rPr>
-        <w:t xml:space="preserve">Informe de </w:t>
-      </w:r>
-      <w:sdt>
-        <w:sdtPr>
-          <w:rPr>
-            <w:rFonts w:ascii="Arial" w:hAnsi="Arial" w:cs="Arial"/>
-            <w:sz w:val="20"/>
-            <w:szCs w:val="20"/>
-          </w:rPr>
-          <w:tag w:val="goog_rdk_20"/>
-          <w:id w:val="-333992809"/>
-        </w:sdtPr>
-        <w:sdtEndPr/>
-        <w:sdtContent/>
-      </w:sdt>
-      <w:r>
-        <w:rPr>
-          <w:rFonts w:ascii="Arial" w:eastAsia="Arial" w:hAnsi="Arial" w:cs="Arial"/>
-          <w:sz w:val="20"/>
-          <w:szCs w:val="20"/>
-        </w:rPr>
-        <w:t>Auditoría</w:t>
-      </w:r>
-      <w:r>
-        <w:rPr>
-          <w:rFonts w:ascii="Arial" w:eastAsia="Arial" w:hAnsi="Arial" w:cs="Arial"/>
-          <w:sz w:val="20"/>
-          <w:szCs w:val="20"/>
-        </w:rPr>
-        <w:t xml:space="preserve"> de mérito</w:t>
-      </w:r>
-      <w:r>
-        <w:rPr>
-          <w:rFonts w:ascii="Arial" w:eastAsia="Arial" w:hAnsi="Arial" w:cs="Arial"/>
-          <w:sz w:val="20"/>
-          <w:szCs w:val="20"/>
-        </w:rPr>
-        <w:t>,</w:t>
-      </w:r>
-      <w:bookmarkEnd w:id="14"/>
-      <w:r>
-        <w:rPr>
-          <w:rFonts w:ascii="Arial" w:eastAsia="Arial" w:hAnsi="Arial" w:cs="Arial"/>
-          <w:sz w:val="20"/>
-          <w:szCs w:val="20"/>
-        </w:rPr>
-        <w:t xml:space="preserve"> para su conocimiento y efectos legales a que haya lugar.</w:t>
-      </w:r>
-    </w:p>
-    <w:p>
-      <w:pPr>
-        <w:spacing w:before="240" w:after="240" w:line="276" w:lineRule="auto"/>
-        <w:jc w:val="both"/>
-        <w:rPr>
-          <w:rFonts w:ascii="Arial" w:eastAsia="Arial" w:hAnsi="Arial" w:cs="Arial"/>
-          <w:b/>
-          <w:sz w:val="20"/>
-          <w:szCs w:val="20"/>
-        </w:rPr>
-      </w:pPr>
-      <w:r>
-        <w:rPr>
-          <w:rFonts w:ascii="Arial" w:eastAsia="Arial" w:hAnsi="Arial" w:cs="Arial"/>
-          <w:b/>
-          <w:sz w:val="20"/>
-          <w:szCs w:val="20"/>
-        </w:rPr>
-        <w:t>QUINTO</w:t>
-      </w:r>
-      <w:sdt>
-        <w:sdtPr>
-          <w:rPr>
-            <w:rFonts w:ascii="Arial" w:hAnsi="Arial" w:cs="Arial"/>
-            <w:sz w:val="20"/>
-            <w:szCs w:val="20"/>
-          </w:rPr>
-          <w:tag w:val="goog_rdk_24"/>
-          <w:id w:val="-1676330660"/>
-        </w:sdtPr>
-        <w:sdtEndPr/>
-        <w:sdtContent/>
-      </w:sdt>
       <w:r>
         <w:rPr>
           <w:rFonts w:ascii="Arial" w:eastAsia="Arial" w:hAnsi="Arial" w:cs="Arial"/>
@@ -1388,7 +997,7 @@
           <w:sz w:val="20"/>
           <w:szCs w:val="20"/>
         </w:rPr>
-        <w:t xml:space="preserve">53 </w:t>
+        <w:t>53,</w:t>
       </w:r>
       <w:r>
         <w:rPr>
@@ -1404,33 +1013,17 @@
           <w:sz w:val="20"/>
           <w:szCs w:val="20"/>
         </w:rPr>
-        <w:t xml:space="preserve">y 54 Bis </w:t>
-      </w:r>
-      <w:r>
-        <w:rPr>
-          <w:rFonts w:ascii="Arial" w:eastAsia="Arial" w:hAnsi="Arial" w:cs="Arial"/>
-          <w:sz w:val="20"/>
-          <w:szCs w:val="20"/>
-        </w:rPr>
-        <w:t xml:space="preserve">de la Ley de Fiscalización Superior del Estado de México y; 6 fracciones XXV y XXXVII y 47 fracciones III, IV, XII y XIX del Reglamento Interior del Órgano Superior de Fiscalización del Estado de México, </w:t>
-      </w:r>
-      <w:r>
-        <w:rPr>
-          <w:rFonts w:ascii="Arial" w:eastAsia="Arial" w:hAnsi="Arial" w:cs="Arial"/>
-          <w:b/>
-          <w:sz w:val="20"/>
-          <w:szCs w:val="20"/>
-        </w:rPr>
-        <w:t xml:space="preserve">se cita a </w:t>
-      </w:r>
-      <w:r>
-        <w:rPr>
-          <w:rFonts w:ascii="Arial" w:eastAsia="Arial" w:hAnsi="Arial" w:cs="Arial"/>
-          <w:b/>
-          <w:sz w:val="20"/>
-          <w:szCs w:val="20"/>
-        </w:rPr>
-        <w:t xml:space="preserve"> </w:t>
+        <w:t xml:space="preserve">54 Bis de la Ley de Fiscalización Superior del Estado de México y; 6 fracciones XXV y XXXVII y 47 fracciones III, IV, XII y XIX del Reglamento Interior del Órgano Superior de Fiscalización del Estado de México, </w:t>
+      </w:r>
+      <w:bookmarkStart w:id="12" w:name="_Hlk182299111"/>
+      <w:r>
+        <w:rPr>
+          <w:rFonts w:ascii="Arial" w:eastAsia="Arial" w:hAnsi="Arial" w:cs="Arial"/>
+          <w:b/>
+          <w:sz w:val="20"/>
+          <w:szCs w:val="20"/>
+        </w:rPr>
+        <w:t xml:space="preserve">se cita a  </w:t>
       </w:r>
       <w:sdt>
         <w:sdtPr>
@@ -1445,7 +1038,7 @@
         </w:sdtPr>
         <w:sdtEndPr/>
         <w:sdtContent>
-          <w:commentRangeStart w:id="15"/>
+          <w:commentRangeStart w:id="13"/>
         </w:sdtContent>
       </w:sdt>
       <w:r>
@@ -1457,33 +1050,24 @@
         </w:rPr>
         <w:t>XXXX</w:t>
       </w:r>
-      <w:commentRangeEnd w:id="15"/>
-      <w:r>
-        <w:rPr>
-          <w:rFonts w:ascii="Arial" w:hAnsi="Arial" w:cs="Arial"/>
-          <w:b/>
-          <w:sz w:val="20"/>
-          <w:szCs w:val="20"/>
-        </w:rPr>
-        <w:commentReference w:id="15"/>
-      </w:r>
-      <w:r>
-        <w:rPr>
-          <w:rFonts w:ascii="Arial" w:eastAsia="Arial" w:hAnsi="Arial" w:cs="Arial"/>
-          <w:b/>
-          <w:sz w:val="20"/>
-          <w:szCs w:val="20"/>
-        </w:rPr>
-        <w:t>,</w:t>
-      </w:r>
-      <w:r>
-        <w:rPr>
-          <w:rFonts w:ascii="Arial" w:eastAsia="Arial" w:hAnsi="Arial" w:cs="Arial"/>
-          <w:b/>
-          <w:sz w:val="20"/>
-          <w:szCs w:val="20"/>
-        </w:rPr>
-        <w:t xml:space="preserve"> </w:t>
+      <w:commentRangeEnd w:id="13"/>
+      <w:r>
+        <w:rPr>
+          <w:rFonts w:ascii="Arial" w:hAnsi="Arial" w:cs="Arial"/>
+          <w:b/>
+          <w:sz w:val="20"/>
+          <w:szCs w:val="20"/>
+        </w:rPr>
+        <w:commentReference w:id="13"/>
+      </w:r>
+      <w:r>
+        <w:rPr>
+          <w:rFonts w:ascii="Arial" w:eastAsia="Arial" w:hAnsi="Arial" w:cs="Arial"/>
+          <w:b/>
+          <w:sz w:val="20"/>
+          <w:szCs w:val="20"/>
+        </w:rPr>
+        <w:t xml:space="preserve">, </w:t>
       </w:r>
       <w:sdt>
         <w:sdtPr>
@@ -1498,7 +1082,7 @@
         </w:sdtPr>
         <w:sdtEndPr/>
         <w:sdtContent>
-          <w:commentRangeStart w:id="16"/>
+          <w:commentRangeStart w:id="14"/>
         </w:sdtContent>
       </w:sdt>
       <w:r>
@@ -1508,61 +1092,62 @@
           <w:sz w:val="20"/>
           <w:szCs w:val="20"/>
         </w:rPr>
-        <w:t>XXX</w:t>
-      </w:r>
-      <w:r>
-        <w:rPr>
-          <w:rFonts w:ascii="Arial" w:eastAsia="Arial" w:hAnsi="Arial" w:cs="Arial"/>
-          <w:b/>
-          <w:sz w:val="20"/>
-          <w:szCs w:val="20"/>
-        </w:rPr>
-        <w:t>,</w:t>
-      </w:r>
-      <w:r>
-        <w:rPr>
-          <w:rFonts w:ascii="Arial" w:eastAsia="Arial" w:hAnsi="Arial" w:cs="Arial"/>
+        <w:t>XXX,</w:t>
+      </w:r>
+      <w:commentRangeEnd w:id="14"/>
+      <w:r>
+        <w:rPr>
+          <w:rFonts w:ascii="Arial" w:eastAsia="Arial" w:hAnsi="Arial" w:cs="Arial"/>
+          <w:b/>
           <w:sz w:val="20"/>
           <w:szCs w:val="20"/>
         </w:rPr>
         <w:t xml:space="preserve"> </w:t>
       </w:r>
-      <w:commentRangeEnd w:id="16"/>
-      <w:r>
-        <w:rPr>
-          <w:rFonts w:ascii="Arial" w:eastAsia="Arial" w:hAnsi="Arial" w:cs="Arial"/>
-          <w:sz w:val="20"/>
-          <w:szCs w:val="20"/>
-        </w:rPr>
-        <w:t xml:space="preserve">para que comparezca de manera personal </w:t>
-      </w:r>
-      <w:r>
-        <w:rPr>
-          <w:rFonts w:ascii="Arial" w:eastAsia="Arial" w:hAnsi="Arial" w:cs="Arial"/>
-          <w:sz w:val="20"/>
-          <w:szCs w:val="20"/>
-        </w:rPr>
-        <w:t xml:space="preserve">por sí o a través </w:t>
-      </w:r>
-      <w:r>
-        <w:rPr>
-          <w:rFonts w:ascii="Arial" w:hAnsi="Arial" w:cs="Arial"/>
-          <w:sz w:val="20"/>
-          <w:szCs w:val="20"/>
-        </w:rPr>
-        <w:commentReference w:id="16"/>
-      </w:r>
-      <w:r>
-        <w:rPr>
-          <w:rFonts w:ascii="Arial" w:eastAsia="Arial" w:hAnsi="Arial" w:cs="Arial"/>
-          <w:sz w:val="20"/>
-          <w:szCs w:val="20"/>
-        </w:rPr>
-        <w:t>de</w:t>
-      </w:r>
-      <w:r>
-        <w:rPr>
-          <w:rFonts w:ascii="Arial" w:eastAsia="Arial" w:hAnsi="Arial" w:cs="Arial"/>
+      <w:r>
+        <w:rPr>
+          <w:rFonts w:ascii="Arial" w:eastAsia="Arial" w:hAnsi="Arial" w:cs="Arial"/>
+          <w:sz w:val="20"/>
+          <w:szCs w:val="20"/>
+        </w:rPr>
+        <w:t xml:space="preserve">para que comparezca de manera personal por sí o a través </w:t>
+      </w:r>
+      <w:r>
+        <w:rPr>
+          <w:rFonts w:ascii="Arial" w:hAnsi="Arial" w:cs="Arial"/>
+          <w:sz w:val="20"/>
+          <w:szCs w:val="20"/>
+        </w:rPr>
+        <w:commentReference w:id="14"/>
+      </w:r>
+      <w:r>
+        <w:rPr>
+          <w:rFonts w:ascii="Arial" w:eastAsia="Arial" w:hAnsi="Arial" w:cs="Arial"/>
+          <w:sz w:val="20"/>
+          <w:szCs w:val="20"/>
+        </w:rPr>
+        <w:t xml:space="preserve">de su representante legal o enlace </w:t>
+      </w:r>
+      <w:r>
+        <w:rPr>
+          <w:rFonts w:ascii="Arial" w:eastAsia="Arial" w:hAnsi="Arial" w:cs="Arial"/>
+          <w:sz w:val="20"/>
+          <w:szCs w:val="20"/>
+        </w:rPr>
+        <w:t xml:space="preserve">administrativo </w:t>
+      </w:r>
+      <w:r>
+        <w:rPr>
+          <w:rFonts w:ascii="Arial" w:eastAsia="Arial" w:hAnsi="Arial" w:cs="Arial"/>
+          <w:sz w:val="20"/>
+          <w:szCs w:val="20"/>
+        </w:rPr>
+        <w:t>debidamente autorizado</w:t>
+      </w:r>
+      <w:r>
+        <w:rPr>
+          <w:rFonts w:ascii="Arial" w:eastAsia="Arial" w:hAnsi="Arial" w:cs="Arial"/>
+          <w:b/>
           <w:sz w:val="20"/>
           <w:szCs w:val="20"/>
         </w:rPr>
@@ -1574,7 +1159,7 @@
           <w:sz w:val="20"/>
           <w:szCs w:val="20"/>
         </w:rPr>
-        <w:t>sus representantes legales o enlaces debidamente autorizados</w:t>
+        <w:t>a las</w:t>
       </w:r>
       <w:r>
         <w:rPr>
@@ -1585,42 +1170,24 @@
         </w:rPr>
         <w:t xml:space="preserve"> </w:t>
       </w:r>
-      <w:r>
-        <w:rPr>
-          <w:rFonts w:ascii="Arial" w:eastAsia="Arial" w:hAnsi="Arial" w:cs="Arial"/>
-          <w:sz w:val="20"/>
-          <w:szCs w:val="20"/>
-        </w:rPr>
-        <w:t>a las</w:t>
-      </w:r>
-      <w:r>
-        <w:rPr>
-          <w:rFonts w:ascii="Arial" w:eastAsia="Arial" w:hAnsi="Arial" w:cs="Arial"/>
-          <w:b/>
-          <w:sz w:val="20"/>
-          <w:szCs w:val="20"/>
-        </w:rPr>
-        <w:t xml:space="preserve"> [con letra </w:t>
-      </w:r>
-      <w:proofErr w:type="spellStart"/>
-      <w:r>
-        <w:rPr>
-          <w:rFonts w:ascii="Arial" w:eastAsia="Arial" w:hAnsi="Arial" w:cs="Arial"/>
-          <w:b/>
-          <w:sz w:val="20"/>
-          <w:szCs w:val="20"/>
-        </w:rPr>
-        <w:t>Ejm</w:t>
-      </w:r>
-      <w:proofErr w:type="spellEnd"/>
-      <w:r>
-        <w:rPr>
-          <w:rFonts w:ascii="Arial" w:eastAsia="Arial" w:hAnsi="Arial" w:cs="Arial"/>
-          <w:b/>
-          <w:sz w:val="20"/>
-          <w:szCs w:val="20"/>
-        </w:rPr>
-        <w:t>. diez]</w:t>
+      <w:commentRangeStart w:id="15"/>
+      <w:r>
+        <w:rPr>
+          <w:rFonts w:ascii="Arial" w:eastAsia="Arial" w:hAnsi="Arial" w:cs="Arial"/>
+          <w:b/>
+          <w:sz w:val="20"/>
+          <w:szCs w:val="20"/>
+        </w:rPr>
+        <w:t xml:space="preserve">XXXX </w:t>
+      </w:r>
+      <w:r>
+        <w:rPr>
+          <w:rFonts w:ascii="Arial" w:eastAsia="Arial" w:hAnsi="Arial" w:cs="Arial"/>
+          <w:b/>
+          <w:sz w:val="20"/>
+          <w:szCs w:val="20"/>
+        </w:rPr>
+        <w:t>horas</w:t>
       </w:r>
       <w:r>
         <w:rPr>
@@ -1637,15 +1204,7 @@
           <w:sz w:val="20"/>
           <w:szCs w:val="20"/>
         </w:rPr>
-        <w:t>horas</w:t>
-      </w:r>
-      <w:r>
-        <w:rPr>
-          <w:rFonts w:ascii="Arial" w:hAnsi="Arial" w:cs="Arial"/>
-          <w:sz w:val="20"/>
-          <w:szCs w:val="20"/>
-        </w:rPr>
-        <w:commentReference w:id="17"/>
+        <w:t>del</w:t>
       </w:r>
       <w:r>
         <w:rPr>
@@ -1662,32 +1221,6 @@
           <w:sz w:val="20"/>
           <w:szCs w:val="20"/>
         </w:rPr>
-        <w:t>d</w:t>
-      </w:r>
-      <w:r>
-        <w:rPr>
-          <w:rFonts w:ascii="Arial" w:eastAsia="Arial" w:hAnsi="Arial" w:cs="Arial"/>
-          <w:b/>
-          <w:sz w:val="20"/>
-          <w:szCs w:val="20"/>
-        </w:rPr>
-        <w:t>el</w:t>
-      </w:r>
-      <w:r>
-        <w:rPr>
-          <w:rFonts w:ascii="Arial" w:eastAsia="Arial" w:hAnsi="Arial" w:cs="Arial"/>
-          <w:sz w:val="20"/>
-          <w:szCs w:val="20"/>
-        </w:rPr>
-        <w:t xml:space="preserve"> </w:t>
-      </w:r>
-      <w:r>
-        <w:rPr>
-          <w:rFonts w:ascii="Arial" w:eastAsia="Arial" w:hAnsi="Arial" w:cs="Arial"/>
-          <w:b/>
-          <w:sz w:val="20"/>
-          <w:szCs w:val="20"/>
-        </w:rPr>
         <w:t>día</w:t>
       </w:r>
       <w:r>
@@ -1697,216 +1230,84 @@
           <w:sz w:val="20"/>
           <w:szCs w:val="20"/>
         </w:rPr>
-        <w:t xml:space="preserve"> (con letra)</w:t>
-      </w:r>
-      <w:r>
-        <w:rPr>
-          <w:rFonts w:ascii="Arial" w:eastAsia="Arial" w:hAnsi="Arial" w:cs="Arial"/>
-          <w:b/>
-          <w:sz w:val="20"/>
-          <w:szCs w:val="20"/>
-        </w:rPr>
-        <w:t xml:space="preserve"> [</w:t>
-      </w:r>
-      <w:proofErr w:type="spellStart"/>
-      <w:r>
-        <w:rPr>
-          <w:rFonts w:ascii="Arial" w:eastAsia="Arial" w:hAnsi="Arial" w:cs="Arial"/>
-          <w:b/>
-          <w:sz w:val="20"/>
-          <w:szCs w:val="20"/>
-        </w:rPr>
-        <w:t>Ejm</w:t>
-      </w:r>
-      <w:proofErr w:type="spellEnd"/>
-      <w:r>
-        <w:rPr>
-          <w:rFonts w:ascii="Arial" w:eastAsia="Arial" w:hAnsi="Arial" w:cs="Arial"/>
-          <w:b/>
-          <w:sz w:val="20"/>
-          <w:szCs w:val="20"/>
-        </w:rPr>
-        <w:t>. treinta de octubre de dos mil veintiuno]</w:t>
-      </w:r>
-      <w:r>
-        <w:rPr>
-          <w:rFonts w:ascii="Arial" w:eastAsia="Arial" w:hAnsi="Arial" w:cs="Arial"/>
-          <w:sz w:val="20"/>
-          <w:szCs w:val="20"/>
-        </w:rPr>
-        <w:t>;</w:t>
-      </w:r>
-      <w:r>
-        <w:rPr>
-          <w:rFonts w:ascii="Arial" w:eastAsia="Arial" w:hAnsi="Arial" w:cs="Arial"/>
-          <w:sz w:val="20"/>
-          <w:szCs w:val="20"/>
-        </w:rPr>
-        <w:t xml:space="preserve"> </w:t>
-      </w:r>
-      <w:r>
-        <w:rPr>
-          <w:rFonts w:ascii="Arial" w:eastAsia="Arial" w:hAnsi="Arial" w:cs="Arial"/>
-          <w:sz w:val="20"/>
-          <w:szCs w:val="20"/>
-        </w:rPr>
-        <w:t xml:space="preserve">en el domicilio </w:t>
-      </w:r>
-      <w:r>
-        <w:rPr>
-          <w:rFonts w:ascii="Arial" w:eastAsia="Arial" w:hAnsi="Arial" w:cs="Arial"/>
-          <w:sz w:val="20"/>
-          <w:szCs w:val="20"/>
-        </w:rPr>
-        <w:t xml:space="preserve">de la Unidad de Seguimiento de este Órgano Superior de Fiscalización del Estado de México, sito en </w:t>
-      </w:r>
-      <w:r>
-        <w:rPr>
-          <w:rFonts w:ascii="Arial" w:eastAsia="Arial" w:hAnsi="Arial" w:cs="Arial"/>
-          <w:sz w:val="20"/>
-          <w:szCs w:val="20"/>
-        </w:rPr>
-        <w:t>Av</w:t>
-      </w:r>
-      <w:r>
-        <w:rPr>
-          <w:rFonts w:ascii="Arial" w:eastAsia="Arial" w:hAnsi="Arial" w:cs="Arial"/>
-          <w:sz w:val="20"/>
-          <w:szCs w:val="20"/>
-        </w:rPr>
-        <w:t>enida</w:t>
-      </w:r>
-      <w:r>
-        <w:rPr>
-          <w:rFonts w:ascii="Arial" w:eastAsia="Arial" w:hAnsi="Arial" w:cs="Arial"/>
-          <w:sz w:val="20"/>
-          <w:szCs w:val="20"/>
-        </w:rPr>
-        <w:t xml:space="preserve"> José María Pino Suárez Sur, núm</w:t>
-      </w:r>
-      <w:r>
-        <w:rPr>
-          <w:rFonts w:ascii="Arial" w:eastAsia="Arial" w:hAnsi="Arial" w:cs="Arial"/>
-          <w:sz w:val="20"/>
-          <w:szCs w:val="20"/>
-        </w:rPr>
-        <w:t>ero</w:t>
-      </w:r>
-      <w:r>
-        <w:rPr>
-          <w:rFonts w:ascii="Arial" w:eastAsia="Arial" w:hAnsi="Arial" w:cs="Arial"/>
-          <w:sz w:val="20"/>
-          <w:szCs w:val="20"/>
-        </w:rPr>
-        <w:t>s 104, 106 y 108, Colonia Cinco de Mayo, Toluca, Estado de México, C.P. 50090</w:t>
-      </w:r>
-      <w:r>
-        <w:rPr>
-          <w:rFonts w:ascii="Arial" w:eastAsia="Arial" w:hAnsi="Arial" w:cs="Arial"/>
-          <w:sz w:val="20"/>
-          <w:szCs w:val="20"/>
-        </w:rPr>
-        <w:t>. Lo anterior con el objeto</w:t>
-      </w:r>
-      <w:r>
-        <w:rPr>
-          <w:rFonts w:ascii="Arial" w:eastAsia="Arial" w:hAnsi="Arial" w:cs="Arial"/>
-          <w:b/>
-          <w:sz w:val="20"/>
-          <w:szCs w:val="20"/>
-        </w:rPr>
-        <w:t xml:space="preserve"> de que se puntualicen </w:t>
-      </w:r>
-      <w:commentRangeStart w:id="18"/>
-      <w:r>
-        <w:rPr>
-          <w:rFonts w:ascii="Arial" w:eastAsia="Arial" w:hAnsi="Arial" w:cs="Arial"/>
-          <w:b/>
-          <w:sz w:val="20"/>
-          <w:szCs w:val="20"/>
-        </w:rPr>
-        <w:t xml:space="preserve">las </w:t>
-      </w:r>
-      <w:r>
-        <w:rPr>
-          <w:rFonts w:ascii="Arial" w:eastAsia="Arial" w:hAnsi="Arial" w:cs="Arial"/>
-          <w:b/>
-          <w:sz w:val="20"/>
-          <w:szCs w:val="20"/>
-        </w:rPr>
-        <w:t>recomendaciones</w:t>
-      </w:r>
-      <w:r>
-        <w:rPr>
-          <w:rFonts w:ascii="Arial" w:eastAsia="Arial" w:hAnsi="Arial" w:cs="Arial"/>
-          <w:b/>
-          <w:sz w:val="20"/>
-          <w:szCs w:val="20"/>
-        </w:rPr>
-        <w:t xml:space="preserve"> </w:t>
-      </w:r>
-      <w:r>
-        <w:rPr>
-          <w:rFonts w:ascii="Arial" w:eastAsia="Arial" w:hAnsi="Arial" w:cs="Arial"/>
-          <w:b/>
-          <w:sz w:val="20"/>
-          <w:szCs w:val="20"/>
-        </w:rPr>
-        <w:t xml:space="preserve">detalladas </w:t>
-      </w:r>
-      <w:commentRangeEnd w:id="18"/>
+        <w:t xml:space="preserve"> XXX</w:t>
+      </w:r>
+      <w:commentRangeEnd w:id="15"/>
+      <w:r>
+        <w:rPr>
+          <w:rStyle w:val="Refdecomentario"/>
+        </w:rPr>
+        <w:commentReference w:id="15"/>
+      </w:r>
       <w:r>
         <w:rPr>
           <w:rStyle w:val="Refdecomentario"/>
           <w:rFonts w:ascii="Times New Roman" w:eastAsia="Times New Roman" w:hAnsi="Times New Roman" w:cs="Times New Roman"/>
           <w:lang w:val="es-ES_tradnl" w:eastAsia="es-ES"/>
         </w:rPr>
-        <w:commentReference w:id="18"/>
-      </w:r>
-      <w:r>
-        <w:rPr>
-          <w:rFonts w:ascii="Arial" w:eastAsia="Arial" w:hAnsi="Arial" w:cs="Arial"/>
-          <w:b/>
-          <w:sz w:val="20"/>
-          <w:szCs w:val="20"/>
-        </w:rPr>
-        <w:t xml:space="preserve">en el Informe de Auditoría a que se alude en el acuerdo </w:t>
-      </w:r>
-      <w:r>
-        <w:rPr>
-          <w:rFonts w:ascii="Arial" w:eastAsia="Arial" w:hAnsi="Arial" w:cs="Arial"/>
-          <w:b/>
-          <w:sz w:val="20"/>
-          <w:szCs w:val="20"/>
-        </w:rPr>
-        <w:t>TERCERO</w:t>
-      </w:r>
-      <w:r>
-        <w:rPr>
-          <w:rFonts w:ascii="Arial" w:eastAsia="Arial" w:hAnsi="Arial" w:cs="Arial"/>
-          <w:b/>
-          <w:sz w:val="20"/>
-          <w:szCs w:val="20"/>
-        </w:rPr>
-        <w:t xml:space="preserve"> del presente y</w:t>
-      </w:r>
-      <w:r>
-        <w:rPr>
-          <w:rFonts w:ascii="Arial" w:eastAsia="Arial" w:hAnsi="Arial" w:cs="Arial"/>
-          <w:b/>
-          <w:sz w:val="20"/>
-          <w:szCs w:val="20"/>
-        </w:rPr>
-        <w:t xml:space="preserve"> para su consulta</w:t>
-      </w:r>
-      <w:r>
-        <w:rPr>
-          <w:rFonts w:ascii="Arial" w:eastAsia="Arial" w:hAnsi="Arial" w:cs="Arial"/>
-          <w:b/>
-          <w:sz w:val="20"/>
-          <w:szCs w:val="20"/>
-        </w:rPr>
-        <w:t>, se ponga</w:t>
+        <w:commentReference w:id="16"/>
+      </w:r>
+      <w:r>
+        <w:rPr>
+          <w:rFonts w:ascii="Arial" w:eastAsia="Arial" w:hAnsi="Arial" w:cs="Arial"/>
+          <w:sz w:val="20"/>
+          <w:szCs w:val="20"/>
+        </w:rPr>
+        <w:t>; en el domicilio de la Unidad de Seguimiento de este Órgano Superior de Fiscalización del Estado de México, sito en Avenida José María Pino Suárez Sur, números 104, 106 y 108, Colonia Cinco de Mayo, Toluca, Estado de México, C.P. 50090. Lo anterior con el objeto</w:t>
+      </w:r>
+      <w:r>
+        <w:rPr>
+          <w:rFonts w:ascii="Arial" w:eastAsia="Arial" w:hAnsi="Arial" w:cs="Arial"/>
+          <w:b/>
+          <w:sz w:val="20"/>
+          <w:szCs w:val="20"/>
+        </w:rPr>
+        <w:t xml:space="preserve"> de que se puntualicen las observaciones detalladas en el Informe de Auditoría</w:t>
+      </w:r>
+      <w:r>
+        <w:rPr>
+          <w:rFonts w:ascii="Arial" w:eastAsia="Arial" w:hAnsi="Arial" w:cs="Arial"/>
+          <w:b/>
+          <w:sz w:val="20"/>
+          <w:szCs w:val="20"/>
+        </w:rPr>
+        <w:t xml:space="preserve"> y</w:t>
+      </w:r>
+      <w:r>
+        <w:rPr>
+          <w:rFonts w:ascii="Arial" w:eastAsia="Arial" w:hAnsi="Arial" w:cs="Arial"/>
+          <w:b/>
+          <w:sz w:val="20"/>
+          <w:szCs w:val="20"/>
+        </w:rPr>
+        <w:t xml:space="preserve"> se ponga a la vista del compareciente el </w:t>
+      </w:r>
+      <w:r>
+        <w:rPr>
+          <w:rFonts w:ascii="Arial" w:eastAsia="Arial" w:hAnsi="Arial" w:cs="Arial"/>
+          <w:b/>
+          <w:sz w:val="20"/>
+          <w:szCs w:val="20"/>
+        </w:rPr>
+        <w:t>E</w:t>
+      </w:r>
+      <w:r>
+        <w:rPr>
+          <w:rFonts w:ascii="Arial" w:eastAsia="Arial" w:hAnsi="Arial" w:cs="Arial"/>
+          <w:b/>
+          <w:sz w:val="20"/>
+          <w:szCs w:val="20"/>
+        </w:rPr>
+        <w:t xml:space="preserve">xpediente </w:t>
+      </w:r>
+      <w:r>
+        <w:rPr>
+          <w:rFonts w:ascii="Arial" w:eastAsia="Arial" w:hAnsi="Arial" w:cs="Arial"/>
+          <w:b/>
+          <w:sz w:val="20"/>
+          <w:szCs w:val="20"/>
+        </w:rPr>
+        <w:t>Técnico</w:t>
       </w:r>
       <w:r>
         <w:rPr>
@@ -1924,53 +1325,27 @@
           <w:sz w:val="20"/>
           <w:szCs w:val="20"/>
         </w:rPr>
-        <w:t xml:space="preserve">a la vista </w:t>
-      </w:r>
-      <w:r>
-        <w:rPr>
-          <w:rFonts w:ascii="Arial" w:eastAsia="Arial" w:hAnsi="Arial" w:cs="Arial"/>
-          <w:b/>
-          <w:sz w:val="20"/>
-          <w:szCs w:val="20"/>
-        </w:rPr>
-        <w:t>del compareciente</w:t>
-      </w:r>
-      <w:r>
-        <w:rPr>
-          <w:rFonts w:ascii="Arial" w:eastAsia="Arial" w:hAnsi="Arial" w:cs="Arial"/>
-          <w:b/>
-          <w:sz w:val="20"/>
-          <w:szCs w:val="20"/>
-        </w:rPr>
-        <w:t xml:space="preserve"> </w:t>
-      </w:r>
-      <w:r>
-        <w:rPr>
-          <w:rFonts w:ascii="Arial" w:eastAsia="Arial" w:hAnsi="Arial" w:cs="Arial"/>
-          <w:b/>
-          <w:sz w:val="20"/>
-          <w:szCs w:val="20"/>
-        </w:rPr>
-        <w:t xml:space="preserve">el </w:t>
-      </w:r>
-      <w:r>
-        <w:rPr>
-          <w:rFonts w:ascii="Arial" w:eastAsia="Arial" w:hAnsi="Arial" w:cs="Arial"/>
-          <w:b/>
-          <w:sz w:val="20"/>
-          <w:szCs w:val="20"/>
-        </w:rPr>
-        <w:t xml:space="preserve">expediente técnico </w:t>
-      </w:r>
-      <w:r>
-        <w:rPr>
-          <w:rFonts w:ascii="Arial" w:eastAsia="Arial" w:hAnsi="Arial" w:cs="Arial"/>
-          <w:b/>
-          <w:sz w:val="20"/>
-          <w:szCs w:val="20"/>
-        </w:rPr>
-        <w:t>de la auditoría citada en el acuerdo PRIMERO del presente</w:t>
-      </w:r>
+        <w:t xml:space="preserve">de la </w:t>
+      </w:r>
+      <w:r>
+        <w:rPr>
+          <w:rFonts w:ascii="Arial" w:eastAsia="Arial" w:hAnsi="Arial" w:cs="Arial"/>
+          <w:b/>
+          <w:sz w:val="20"/>
+          <w:szCs w:val="20"/>
+        </w:rPr>
+        <w:t>A</w:t>
+      </w:r>
+      <w:r>
+        <w:rPr>
+          <w:rFonts w:ascii="Arial" w:eastAsia="Arial" w:hAnsi="Arial" w:cs="Arial"/>
+          <w:b/>
+          <w:sz w:val="20"/>
+          <w:szCs w:val="20"/>
+        </w:rPr>
+        <w:t>uditoría citada en el acuerdo PRIMERO del presente</w:t>
+      </w:r>
+      <w:bookmarkEnd w:id="12"/>
       <w:r>
         <w:rPr>
           <w:rFonts w:ascii="Arial" w:eastAsia="Arial" w:hAnsi="Arial" w:cs="Arial"/>
@@ -2039,7 +1414,7 @@
           <w:sz w:val="20"/>
           <w:szCs w:val="20"/>
         </w:rPr>
-        <w:t xml:space="preserve">, se </w:t>
+        <w:t xml:space="preserve">, </w:t>
       </w:r>
       <w:r>
         <w:rPr>
@@ -2048,35 +1423,7 @@
           <w:szCs w:val="20"/>
           <w:u w:val="single"/>
         </w:rPr>
-        <w:t>deberá presentar identificación oficial vigente con fotografía y firma</w:t>
-      </w:r>
-      <w:r>
-        <w:rPr>
-          <w:rFonts w:ascii="Arial" w:hAnsi="Arial" w:cs="Arial"/>
-          <w:sz w:val="20"/>
-          <w:szCs w:val="20"/>
-        </w:rPr>
-        <w:t>, con el apercibimiento que para el caso de no comparecer el día y hora señalados en el presente acuerdo y, en su caso, no acreditar debidamente la designación y/o autorización de los representantes legales o enlaces administrativos, se tendrá por satisfecha dicha comparecencia.</w:t>
-      </w:r>
-    </w:p>
-    <w:p>
-      <w:pPr>
-        <w:spacing w:before="240" w:after="240" w:line="276" w:lineRule="auto"/>
-        <w:jc w:val="both"/>
-        <w:rPr>
-          <w:rFonts w:ascii="Arial" w:hAnsi="Arial" w:cs="Arial"/>
-          <w:sz w:val="20"/>
-          <w:szCs w:val="20"/>
-        </w:rPr>
-      </w:pPr>
-      <w:r>
-        <w:rPr>
-          <w:rFonts w:ascii="Arial" w:hAnsi="Arial" w:cs="Arial"/>
-          <w:sz w:val="20"/>
-          <w:szCs w:val="20"/>
-        </w:rPr>
-        <w:lastRenderedPageBreak/>
-        <w:t xml:space="preserve">Es importante precisar que, para el caso de señalar representantes legales o enlaces administrativos, estos deberán estar debidamente designados y/o autorizados mediante oficio y/o escrito dirigido a la Auditora Superior de Fiscalización del Estado de México, con copia de conocimiento al Titular de la Unidad de Seguimiento y, que </w:t>
+        <w:t xml:space="preserve">únicamente se le dará acceso </w:t>
       </w:r>
       <w:r>
         <w:rPr>
@@ -2085,355 +1432,382 @@
           <w:szCs w:val="20"/>
           <w:u w:val="single"/>
         </w:rPr>
-        <w:t>deberá ser presentado</w:t>
-      </w:r>
-      <w:r>
-        <w:rPr>
-          <w:rFonts w:ascii="Arial" w:hAnsi="Arial" w:cs="Arial"/>
-          <w:sz w:val="20"/>
-          <w:szCs w:val="20"/>
-        </w:rPr>
-        <w:t xml:space="preserve"> en la Oficialía de Partes del Órgano Superior de Fiscalización del Estado de México</w:t>
-      </w:r>
-      <w:r>
-        <w:rPr>
-          <w:rFonts w:ascii="Arial" w:hAnsi="Arial" w:cs="Arial"/>
-          <w:sz w:val="20"/>
-          <w:szCs w:val="20"/>
-        </w:rPr>
-        <w:t>,</w:t>
-      </w:r>
-      <w:r>
-        <w:rPr>
-          <w:rFonts w:ascii="Arial" w:hAnsi="Arial" w:cs="Arial"/>
-          <w:sz w:val="20"/>
-          <w:szCs w:val="20"/>
-        </w:rPr>
-        <w:t xml:space="preserve"> </w:t>
-      </w:r>
-      <w:r>
-        <w:rPr>
-          <w:rFonts w:ascii="Arial" w:hAnsi="Arial" w:cs="Arial"/>
+        <w:t>a</w:t>
+      </w:r>
+      <w:r>
+        <w:rPr>
+          <w:rFonts w:ascii="Arial" w:eastAsia="Arial" w:hAnsi="Arial" w:cs="Arial"/>
           <w:sz w:val="20"/>
           <w:szCs w:val="20"/>
           <w:u w:val="single"/>
         </w:rPr>
-        <w:t>en</w:t>
-      </w:r>
-      <w:r>
-        <w:rPr>
-          <w:rFonts w:ascii="Arial" w:hAnsi="Arial" w:cs="Arial"/>
+        <w:t xml:space="preserve">  </w:t>
+      </w:r>
+      <w:sdt>
+        <w:sdtPr>
+          <w:rPr>
+            <w:rFonts w:ascii="Arial" w:hAnsi="Arial" w:cs="Arial"/>
+            <w:sz w:val="20"/>
+            <w:szCs w:val="20"/>
+            <w:u w:val="single"/>
+          </w:rPr>
+          <w:tag w:val="goog_rdk_31"/>
+          <w:id w:val="-217899430"/>
+        </w:sdtPr>
+        <w:sdtEndPr/>
+        <w:sdtContent>
+          <w:commentRangeStart w:id="17"/>
+        </w:sdtContent>
+      </w:sdt>
+      <w:r>
+        <w:rPr>
+          <w:rFonts w:ascii="Arial" w:eastAsia="Arial" w:hAnsi="Arial" w:cs="Arial"/>
           <w:sz w:val="20"/>
           <w:szCs w:val="20"/>
           <w:u w:val="single"/>
         </w:rPr>
-        <w:t xml:space="preserve"> un plazo de 24 horas previas al desahogo de la comparecencia de cuenta.</w:t>
-      </w:r>
-    </w:p>
-    <w:p>
-      <w:pPr>
-        <w:spacing w:before="240" w:after="240" w:line="276" w:lineRule="auto"/>
-        <w:jc w:val="both"/>
-        <w:rPr>
-          <w:rFonts w:ascii="Arial" w:eastAsia="Arial" w:hAnsi="Arial" w:cs="Arial"/>
-          <w:sz w:val="20"/>
-          <w:szCs w:val="20"/>
-        </w:rPr>
-      </w:pPr>
-      <w:r>
-        <w:rPr>
-          <w:rFonts w:ascii="Arial" w:hAnsi="Arial" w:cs="Arial"/>
-          <w:sz w:val="20"/>
-          <w:szCs w:val="20"/>
-        </w:rPr>
-        <w:t>Cabe señalar que</w:t>
-      </w:r>
-      <w:r>
-        <w:rPr>
-          <w:rFonts w:ascii="Arial" w:hAnsi="Arial" w:cs="Arial"/>
-          <w:sz w:val="20"/>
-          <w:szCs w:val="20"/>
-        </w:rPr>
-        <w:t>,</w:t>
-      </w:r>
-      <w:r>
-        <w:rPr>
-          <w:rFonts w:ascii="Arial" w:hAnsi="Arial" w:cs="Arial"/>
-          <w:sz w:val="20"/>
-          <w:szCs w:val="20"/>
-        </w:rPr>
-        <w:t xml:space="preserve"> para el caso de que se designen y/o autoricen a dos o más personas, se deberá designar en el oficio y/o escrito antes mencionado, </w:t>
-      </w:r>
-      <w:r>
-        <w:rPr>
-          <w:rFonts w:ascii="Arial" w:hAnsi="Arial" w:cs="Arial"/>
-          <w:sz w:val="20"/>
-          <w:szCs w:val="20"/>
-        </w:rPr>
-        <w:t xml:space="preserve">a </w:t>
-      </w:r>
-      <w:r>
-        <w:rPr>
-          <w:rFonts w:ascii="Arial" w:hAnsi="Arial" w:cs="Arial"/>
-          <w:sz w:val="20"/>
-          <w:szCs w:val="20"/>
-        </w:rPr>
-        <w:t>un representante común de entre ellas, de no hacerse el nombramiento en comento, esta autoridad considerará como representante común a la persona señalada en primer término.</w:t>
-      </w:r>
-    </w:p>
-    <w:p>
-      <w:pPr>
-        <w:spacing w:before="240" w:after="240" w:line="276" w:lineRule="auto"/>
-        <w:jc w:val="both"/>
-        <w:rPr>
-          <w:rFonts w:ascii="Arial" w:eastAsia="Arial" w:hAnsi="Arial" w:cs="Arial"/>
-          <w:sz w:val="20"/>
-          <w:szCs w:val="20"/>
-        </w:rPr>
-      </w:pPr>
-      <w:bookmarkStart w:id="19" w:name="_heading=h.30j0zll" w:colFirst="0" w:colLast="0"/>
-      <w:bookmarkEnd w:id="19"/>
-      <w:r>
-        <w:rPr>
-          <w:rFonts w:ascii="Arial" w:eastAsia="Arial" w:hAnsi="Arial" w:cs="Arial"/>
-          <w:b/>
-          <w:sz w:val="20"/>
-          <w:szCs w:val="20"/>
-        </w:rPr>
-        <w:t>SÉPTIMO</w:t>
-      </w:r>
-      <w:r>
-        <w:rPr>
-          <w:rFonts w:ascii="Arial" w:eastAsia="Arial" w:hAnsi="Arial" w:cs="Arial"/>
-          <w:b/>
-          <w:sz w:val="20"/>
-          <w:szCs w:val="20"/>
-        </w:rPr>
-        <w:t xml:space="preserve">. Se </w:t>
-      </w:r>
-      <w:r>
-        <w:rPr>
-          <w:rFonts w:ascii="Arial" w:eastAsia="Arial" w:hAnsi="Arial" w:cs="Arial"/>
-          <w:b/>
-          <w:sz w:val="20"/>
-          <w:szCs w:val="20"/>
-        </w:rPr>
-        <w:t>ordena el</w:t>
-      </w:r>
-      <w:r>
-        <w:rPr>
-          <w:rFonts w:ascii="Arial" w:eastAsia="Arial" w:hAnsi="Arial" w:cs="Arial"/>
-          <w:b/>
-          <w:sz w:val="20"/>
-          <w:szCs w:val="20"/>
-        </w:rPr>
-        <w:t xml:space="preserve"> inicio </w:t>
-      </w:r>
-      <w:bookmarkStart w:id="20" w:name="_Hlk89870601"/>
-      <w:r>
-        <w:rPr>
-          <w:rFonts w:ascii="Arial" w:eastAsia="Arial" w:hAnsi="Arial" w:cs="Arial"/>
-          <w:b/>
-          <w:sz w:val="20"/>
-          <w:szCs w:val="20"/>
-        </w:rPr>
-        <w:t>d</w:t>
-      </w:r>
-      <w:r>
-        <w:rPr>
-          <w:rFonts w:ascii="Arial" w:eastAsia="Arial" w:hAnsi="Arial" w:cs="Arial"/>
-          <w:b/>
-          <w:sz w:val="20"/>
-          <w:szCs w:val="20"/>
-        </w:rPr>
-        <w:t xml:space="preserve">el Proceso de Atención a </w:t>
-      </w:r>
-      <w:commentRangeStart w:id="21"/>
-      <w:r>
-        <w:rPr>
-          <w:rFonts w:ascii="Arial" w:eastAsia="Arial" w:hAnsi="Arial" w:cs="Arial"/>
-          <w:b/>
-          <w:sz w:val="20"/>
-          <w:szCs w:val="20"/>
-        </w:rPr>
-        <w:t xml:space="preserve">las Recomendaciones </w:t>
-      </w:r>
-      <w:r>
-        <w:rPr>
-          <w:rFonts w:ascii="Arial" w:eastAsia="Arial" w:hAnsi="Arial" w:cs="Arial"/>
-          <w:b/>
-          <w:sz w:val="20"/>
-          <w:szCs w:val="20"/>
-        </w:rPr>
-        <w:t xml:space="preserve">en materia de </w:t>
-      </w:r>
-      <w:r>
-        <w:rPr>
-          <w:rFonts w:ascii="Arial" w:eastAsia="Arial" w:hAnsi="Arial" w:cs="Arial"/>
-          <w:b/>
-          <w:sz w:val="20"/>
-          <w:szCs w:val="20"/>
-        </w:rPr>
-        <w:t xml:space="preserve">Desempeño </w:t>
-      </w:r>
-      <w:r>
-        <w:rPr>
-          <w:rFonts w:ascii="Arial" w:eastAsia="Arial" w:hAnsi="Arial" w:cs="Arial"/>
-          <w:sz w:val="20"/>
-          <w:szCs w:val="20"/>
-        </w:rPr>
-        <w:t xml:space="preserve">que se encuentran detalladas </w:t>
-      </w:r>
-      <w:commentRangeEnd w:id="21"/>
+        <w:t>XXXX</w:t>
+      </w:r>
+      <w:commentRangeEnd w:id="17"/>
+      <w:r>
+        <w:rPr>
+          <w:rFonts w:ascii="Arial" w:hAnsi="Arial" w:cs="Arial"/>
+          <w:sz w:val="20"/>
+          <w:szCs w:val="20"/>
+          <w:u w:val="single"/>
+        </w:rPr>
+        <w:commentReference w:id="17"/>
+      </w:r>
+      <w:r>
+        <w:rPr>
+          <w:rFonts w:ascii="Arial" w:eastAsia="Arial" w:hAnsi="Arial" w:cs="Arial"/>
+          <w:sz w:val="20"/>
+          <w:szCs w:val="20"/>
+          <w:u w:val="single"/>
+        </w:rPr>
+        <w:t xml:space="preserve">, </w:t>
+      </w:r>
+      <w:sdt>
+        <w:sdtPr>
+          <w:rPr>
+            <w:rFonts w:ascii="Arial" w:hAnsi="Arial" w:cs="Arial"/>
+            <w:sz w:val="20"/>
+            <w:szCs w:val="20"/>
+            <w:u w:val="single"/>
+          </w:rPr>
+          <w:tag w:val="goog_rdk_32"/>
+          <w:id w:val="-1051999517"/>
+        </w:sdtPr>
+        <w:sdtEndPr/>
+        <w:sdtContent/>
+      </w:sdt>
+      <w:commentRangeStart w:id="18"/>
+      <w:r>
+        <w:rPr>
+          <w:rFonts w:ascii="Arial" w:eastAsia="Arial" w:hAnsi="Arial" w:cs="Arial"/>
+          <w:sz w:val="20"/>
+          <w:szCs w:val="20"/>
+          <w:u w:val="single"/>
+        </w:rPr>
+        <w:t>XXX</w:t>
+      </w:r>
+      <w:commentRangeEnd w:id="18"/>
       <w:r>
         <w:rPr>
           <w:rStyle w:val="Refdecomentario"/>
           <w:rFonts w:ascii="Times New Roman" w:eastAsia="Times New Roman" w:hAnsi="Times New Roman" w:cs="Times New Roman"/>
           <w:lang w:val="es-ES_tradnl" w:eastAsia="es-ES"/>
         </w:rPr>
-        <w:commentReference w:id="21"/>
-      </w:r>
-      <w:r>
-        <w:rPr>
-          <w:rFonts w:ascii="Arial" w:eastAsia="Arial" w:hAnsi="Arial" w:cs="Arial"/>
-          <w:sz w:val="20"/>
-          <w:szCs w:val="20"/>
-        </w:rPr>
-        <w:t>en el multicitado Informe de Auditoría, c</w:t>
-      </w:r>
-      <w:r>
-        <w:rPr>
-          <w:rFonts w:ascii="Arial" w:eastAsia="Arial" w:hAnsi="Arial" w:cs="Arial"/>
-          <w:sz w:val="20"/>
-          <w:szCs w:val="20"/>
-        </w:rPr>
-        <w:t>on fundamento en lo dispuesto en</w:t>
-      </w:r>
-      <w:r>
-        <w:rPr>
-          <w:rFonts w:ascii="Arial" w:eastAsia="Arial" w:hAnsi="Arial" w:cs="Arial"/>
-          <w:sz w:val="20"/>
-          <w:szCs w:val="20"/>
-        </w:rPr>
-        <w:t xml:space="preserve"> el artículo</w:t>
-      </w:r>
-      <w:r>
-        <w:rPr>
-          <w:rFonts w:ascii="Arial" w:eastAsia="Arial" w:hAnsi="Arial" w:cs="Arial"/>
-          <w:sz w:val="20"/>
-          <w:szCs w:val="20"/>
-        </w:rPr>
-        <w:t xml:space="preserve"> 54</w:t>
-      </w:r>
-      <w:r>
-        <w:rPr>
-          <w:rFonts w:ascii="Arial" w:eastAsia="Arial" w:hAnsi="Arial" w:cs="Arial"/>
-          <w:sz w:val="20"/>
-          <w:szCs w:val="20"/>
+        <w:commentReference w:id="18"/>
+      </w:r>
+      <w:r>
+        <w:rPr>
+          <w:rFonts w:ascii="Arial" w:eastAsia="Arial" w:hAnsi="Arial" w:cs="Arial"/>
+          <w:sz w:val="20"/>
+          <w:szCs w:val="20"/>
+          <w:u w:val="single"/>
+        </w:rPr>
+        <w:t>, para</w:t>
+      </w:r>
+      <w:r>
+        <w:rPr>
+          <w:rFonts w:ascii="Arial" w:hAnsi="Arial" w:cs="Arial"/>
+          <w:sz w:val="20"/>
+          <w:szCs w:val="20"/>
+          <w:u w:val="single"/>
         </w:rPr>
         <w:t xml:space="preserve"> </w:t>
       </w:r>
       <w:r>
         <w:rPr>
-          <w:rFonts w:ascii="Arial" w:eastAsia="Arial" w:hAnsi="Arial" w:cs="Arial"/>
-          <w:sz w:val="20"/>
-          <w:szCs w:val="20"/>
-        </w:rPr>
-        <w:t>Bis</w:t>
-      </w:r>
-      <w:r>
-        <w:rPr>
-          <w:rFonts w:ascii="Arial" w:eastAsia="Arial" w:hAnsi="Arial" w:cs="Arial"/>
-          <w:sz w:val="20"/>
-          <w:szCs w:val="20"/>
-        </w:rPr>
-        <w:t xml:space="preserve"> fracción II</w:t>
-      </w:r>
-      <w:r>
-        <w:rPr>
-          <w:rStyle w:val="Refdenotaalpie"/>
-          <w:rFonts w:ascii="Arial" w:eastAsia="Arial" w:hAnsi="Arial" w:cs="Arial"/>
-          <w:sz w:val="20"/>
-          <w:szCs w:val="20"/>
-        </w:rPr>
-        <w:footnoteReference w:id="1"/>
-      </w:r>
-      <w:r>
-        <w:rPr>
-          <w:rFonts w:ascii="Arial" w:eastAsia="Arial" w:hAnsi="Arial" w:cs="Arial"/>
-          <w:sz w:val="20"/>
-          <w:szCs w:val="20"/>
-        </w:rPr>
-        <w:t xml:space="preserve"> de la Ley de Fiscalización Superior del Estado de México, </w:t>
-      </w:r>
-      <w:r>
-        <w:rPr>
-          <w:rFonts w:ascii="Arial" w:eastAsia="Arial" w:hAnsi="Arial" w:cs="Arial"/>
-          <w:b/>
-          <w:sz w:val="20"/>
-          <w:szCs w:val="20"/>
-        </w:rPr>
-        <w:t xml:space="preserve">se ordena </w:t>
-      </w:r>
-      <w:r>
-        <w:rPr>
-          <w:rFonts w:ascii="Arial" w:eastAsia="Arial" w:hAnsi="Arial" w:cs="Arial"/>
-          <w:sz w:val="20"/>
-          <w:szCs w:val="20"/>
-        </w:rPr>
-        <w:t xml:space="preserve">dar seguimiento a </w:t>
-      </w:r>
-      <w:commentRangeStart w:id="22"/>
-      <w:r>
-        <w:rPr>
-          <w:rFonts w:ascii="Arial" w:eastAsia="Arial" w:hAnsi="Arial" w:cs="Arial"/>
-          <w:sz w:val="20"/>
-          <w:szCs w:val="20"/>
-        </w:rPr>
-        <w:t>las mismas</w:t>
-      </w:r>
-      <w:commentRangeEnd w:id="22"/>
+          <w:rFonts w:ascii="Arial" w:hAnsi="Arial" w:cs="Arial"/>
+          <w:sz w:val="20"/>
+          <w:szCs w:val="20"/>
+          <w:u w:val="single"/>
+        </w:rPr>
+        <w:t xml:space="preserve">o en su caso al representante legal o enlace administrativo, así como a </w:t>
+      </w:r>
+      <w:commentRangeStart w:id="19"/>
+      <w:r>
+        <w:rPr>
+          <w:rFonts w:ascii="Arial" w:hAnsi="Arial" w:cs="Arial"/>
+          <w:sz w:val="20"/>
+          <w:szCs w:val="20"/>
+          <w:u w:val="single"/>
+        </w:rPr>
+        <w:t xml:space="preserve">XXX </w:t>
+      </w:r>
+      <w:commentRangeEnd w:id="19"/>
       <w:r>
         <w:rPr>
           <w:rStyle w:val="Refdecomentario"/>
           <w:rFonts w:ascii="Times New Roman" w:eastAsia="Times New Roman" w:hAnsi="Times New Roman" w:cs="Times New Roman"/>
           <w:lang w:val="es-ES_tradnl" w:eastAsia="es-ES"/>
         </w:rPr>
-        <w:commentReference w:id="22"/>
-      </w:r>
-      <w:r>
-        <w:rPr>
-          <w:rFonts w:ascii="Arial" w:eastAsia="Arial" w:hAnsi="Arial" w:cs="Arial"/>
-          <w:sz w:val="20"/>
-          <w:szCs w:val="20"/>
-        </w:rPr>
-        <w:t xml:space="preserve">, </w:t>
-      </w:r>
-      <w:r>
-        <w:rPr>
-          <w:rFonts w:ascii="Arial" w:hAnsi="Arial" w:cs="Arial"/>
-          <w:bCs/>
-          <w:sz w:val="20"/>
-          <w:szCs w:val="18"/>
-        </w:rPr>
-        <w:t xml:space="preserve">en el término de </w:t>
+        <w:commentReference w:id="19"/>
+      </w:r>
+      <w:r>
+        <w:rPr>
+          <w:rFonts w:ascii="Arial" w:hAnsi="Arial" w:cs="Arial"/>
+          <w:sz w:val="20"/>
+          <w:szCs w:val="20"/>
+          <w:u w:val="single"/>
+        </w:rPr>
+        <w:t xml:space="preserve">personas, quienes deberán </w:t>
+      </w:r>
+      <w:r>
+        <w:rPr>
+          <w:rFonts w:ascii="Arial" w:hAnsi="Arial" w:cs="Arial"/>
+          <w:sz w:val="20"/>
+          <w:szCs w:val="20"/>
+          <w:u w:val="single"/>
+        </w:rPr>
+        <w:t>presentar identificación oficial vigente con fotografía y firma</w:t>
+      </w:r>
+      <w:r>
+        <w:rPr>
+          <w:rFonts w:ascii="Arial" w:hAnsi="Arial" w:cs="Arial"/>
+          <w:sz w:val="20"/>
+          <w:szCs w:val="20"/>
+        </w:rPr>
+        <w:t>, con el apercibimiento que para el caso de no comparecer el día y hora señalados en el presente acuerdo y, en su caso, no acreditar debidamente la designación y/o autorización de</w:t>
+      </w:r>
+      <w:r>
+        <w:rPr>
+          <w:rFonts w:ascii="Arial" w:hAnsi="Arial" w:cs="Arial"/>
+          <w:sz w:val="20"/>
+          <w:szCs w:val="20"/>
+        </w:rPr>
+        <w:t>l</w:t>
+      </w:r>
+      <w:r>
+        <w:rPr>
+          <w:rFonts w:ascii="Arial" w:hAnsi="Arial" w:cs="Arial"/>
+          <w:sz w:val="20"/>
+          <w:szCs w:val="20"/>
+        </w:rPr>
+        <w:t xml:space="preserve"> representante legal o enlace ad</w:t>
+      </w:r>
+      <w:bookmarkStart w:id="20" w:name="_GoBack"/>
+      <w:bookmarkEnd w:id="20"/>
+      <w:r>
+        <w:rPr>
+          <w:rFonts w:ascii="Arial" w:hAnsi="Arial" w:cs="Arial"/>
+          <w:sz w:val="20"/>
+          <w:szCs w:val="20"/>
+        </w:rPr>
+        <w:t>ministrativo, se tendrá por satisfecha dicha comparecencia.</w:t>
+      </w:r>
+    </w:p>
+    <w:p>
+      <w:pPr>
+        <w:spacing w:before="240" w:after="240" w:line="276" w:lineRule="auto"/>
+        <w:jc w:val="both"/>
+        <w:rPr>
+          <w:rFonts w:ascii="Arial" w:hAnsi="Arial" w:cs="Arial"/>
+          <w:sz w:val="20"/>
+          <w:szCs w:val="20"/>
+        </w:rPr>
+      </w:pPr>
+      <w:r>
+        <w:rPr>
+          <w:rFonts w:ascii="Arial" w:hAnsi="Arial" w:cs="Arial"/>
+          <w:sz w:val="20"/>
+          <w:szCs w:val="20"/>
+        </w:rPr>
+        <w:t xml:space="preserve">Es importante precisar que, para el caso de señalar representante legal o enlace administrativo, </w:t>
+      </w:r>
+      <w:r>
+        <w:rPr>
+          <w:rFonts w:ascii="Arial" w:hAnsi="Arial" w:cs="Arial"/>
+          <w:sz w:val="20"/>
+          <w:szCs w:val="20"/>
+        </w:rPr>
+        <w:t>este</w:t>
+      </w:r>
+      <w:r>
+        <w:rPr>
+          <w:rFonts w:ascii="Arial" w:hAnsi="Arial" w:cs="Arial"/>
+          <w:sz w:val="20"/>
+          <w:szCs w:val="20"/>
+        </w:rPr>
+        <w:t xml:space="preserve"> deberá estar debidamente designado y/o autorizado mediante oficio y/o escrito dirigido a la Auditora Superior de Fiscalización del Estado de México, con copia de conocimiento al Titular de la Unidad de Seguimiento y, que </w:t>
+      </w:r>
+      <w:r>
+        <w:rPr>
+          <w:rFonts w:ascii="Arial" w:hAnsi="Arial" w:cs="Arial"/>
+          <w:sz w:val="20"/>
+          <w:szCs w:val="20"/>
+          <w:u w:val="single"/>
+        </w:rPr>
+        <w:t>deberá ser presentado</w:t>
+      </w:r>
+      <w:r>
+        <w:rPr>
+          <w:rFonts w:ascii="Arial" w:hAnsi="Arial" w:cs="Arial"/>
+          <w:sz w:val="20"/>
+          <w:szCs w:val="20"/>
+        </w:rPr>
+        <w:t xml:space="preserve"> en la Oficialía de Partes del Órgano Superior de Fiscalización del Estado de México</w:t>
+      </w:r>
+      <w:r>
+        <w:rPr>
+          <w:rFonts w:ascii="Arial" w:hAnsi="Arial" w:cs="Arial"/>
+          <w:sz w:val="20"/>
+          <w:szCs w:val="20"/>
+        </w:rPr>
+        <w:t>,</w:t>
+      </w:r>
+      <w:r>
+        <w:rPr>
+          <w:rFonts w:ascii="Arial" w:hAnsi="Arial" w:cs="Arial"/>
+          <w:sz w:val="20"/>
+          <w:szCs w:val="20"/>
+        </w:rPr>
+        <w:t xml:space="preserve"> </w:t>
+      </w:r>
+      <w:r>
+        <w:rPr>
+          <w:rFonts w:ascii="Arial" w:hAnsi="Arial" w:cs="Arial"/>
+          <w:sz w:val="20"/>
+          <w:szCs w:val="20"/>
+          <w:u w:val="single"/>
+        </w:rPr>
+        <w:t>en</w:t>
+      </w:r>
+      <w:r>
+        <w:rPr>
+          <w:rFonts w:ascii="Arial" w:hAnsi="Arial" w:cs="Arial"/>
+          <w:sz w:val="20"/>
+          <w:szCs w:val="20"/>
+          <w:u w:val="single"/>
+        </w:rPr>
+        <w:t xml:space="preserve"> un plazo de 24 horas previas al desahogo de la comparecencia de cuenta.</w:t>
+      </w:r>
+    </w:p>
+    <w:p>
+      <w:pPr>
+        <w:spacing w:before="240" w:after="240" w:line="276" w:lineRule="auto"/>
+        <w:jc w:val="both"/>
+        <w:rPr>
+          <w:rFonts w:ascii="Arial" w:eastAsia="Arial" w:hAnsi="Arial" w:cs="Arial"/>
+          <w:sz w:val="20"/>
+          <w:szCs w:val="20"/>
+        </w:rPr>
+      </w:pPr>
+      <w:bookmarkStart w:id="21" w:name="_heading=h.30j0zll" w:colFirst="0" w:colLast="0"/>
+      <w:bookmarkStart w:id="22" w:name="_Hlk89870601"/>
+      <w:bookmarkEnd w:id="21"/>
+      <w:r>
+        <w:rPr>
+          <w:rFonts w:ascii="Arial" w:eastAsia="Arial" w:hAnsi="Arial" w:cs="Arial"/>
+          <w:b/>
+          <w:sz w:val="20"/>
+          <w:szCs w:val="20"/>
+        </w:rPr>
+        <w:lastRenderedPageBreak/>
+        <w:t>OCTAVO</w:t>
+      </w:r>
+      <w:r>
+        <w:rPr>
+          <w:rFonts w:ascii="Arial" w:eastAsia="Arial" w:hAnsi="Arial" w:cs="Arial"/>
+          <w:b/>
+          <w:sz w:val="20"/>
+          <w:szCs w:val="20"/>
+        </w:rPr>
+        <w:t>.</w:t>
+      </w:r>
+      <w:r>
+        <w:rPr>
+          <w:rFonts w:ascii="Arial" w:eastAsia="Arial" w:hAnsi="Arial" w:cs="Arial"/>
+          <w:b/>
+          <w:sz w:val="20"/>
+          <w:szCs w:val="20"/>
+        </w:rPr>
+        <w:t xml:space="preserve"> </w:t>
+      </w:r>
+      <w:r>
+        <w:rPr>
+          <w:rFonts w:ascii="Arial" w:eastAsia="Arial" w:hAnsi="Arial" w:cs="Arial"/>
+          <w:b/>
+          <w:sz w:val="20"/>
+          <w:szCs w:val="20"/>
+        </w:rPr>
+        <w:t xml:space="preserve">Para </w:t>
+      </w:r>
+      <w:r>
+        <w:rPr>
+          <w:rFonts w:ascii="Arial" w:eastAsia="Arial" w:hAnsi="Arial" w:cs="Arial"/>
+          <w:b/>
+          <w:sz w:val="20"/>
+          <w:szCs w:val="20"/>
+        </w:rPr>
+        <w:t xml:space="preserve">el </w:t>
+      </w:r>
+      <w:r>
+        <w:rPr>
+          <w:rFonts w:ascii="Arial" w:eastAsia="Arial" w:hAnsi="Arial" w:cs="Arial"/>
+          <w:b/>
+          <w:sz w:val="20"/>
+          <w:szCs w:val="20"/>
+        </w:rPr>
+        <w:t xml:space="preserve">Proceso de Atención a </w:t>
       </w:r>
       <w:commentRangeStart w:id="23"/>
       <w:r>
         <w:rPr>
           <w:rFonts w:ascii="Arial" w:eastAsia="Arial" w:hAnsi="Arial" w:cs="Arial"/>
-          <w:sz w:val="20"/>
-          <w:szCs w:val="20"/>
-        </w:rPr>
-        <w:t>XXX</w:t>
-      </w:r>
-      <w:r>
-        <w:rPr>
-          <w:rFonts w:ascii="Arial" w:eastAsia="Arial" w:hAnsi="Arial" w:cs="Arial"/>
+          <w:b/>
+          <w:sz w:val="20"/>
+          <w:szCs w:val="20"/>
+        </w:rPr>
+        <w:t xml:space="preserve">las Recomendaciones en materia de </w:t>
+      </w:r>
+      <w:r>
+        <w:rPr>
+          <w:rFonts w:ascii="Arial" w:eastAsia="Arial" w:hAnsi="Arial" w:cs="Arial"/>
+          <w:b/>
+          <w:sz w:val="20"/>
+          <w:szCs w:val="20"/>
+        </w:rPr>
+        <w:t>Desempeño</w:t>
+      </w:r>
+      <w:r>
+        <w:rPr>
+          <w:rFonts w:ascii="Arial" w:eastAsia="Arial" w:hAnsi="Arial" w:cs="Arial"/>
+          <w:b/>
           <w:sz w:val="20"/>
           <w:szCs w:val="20"/>
         </w:rPr>
         <w:t xml:space="preserve"> </w:t>
+      </w:r>
+      <w:r>
+        <w:rPr>
+          <w:rFonts w:ascii="Arial" w:eastAsia="Arial" w:hAnsi="Arial" w:cs="Arial"/>
+          <w:sz w:val="20"/>
+          <w:szCs w:val="20"/>
+        </w:rPr>
+        <w:t xml:space="preserve">que se encuentran detalladas </w:t>
       </w:r>
       <w:commentRangeEnd w:id="23"/>
       <w:r>
@@ -2450,7 +1824,24 @@
           <w:sz w:val="20"/>
           <w:szCs w:val="20"/>
         </w:rPr>
-        <w:t xml:space="preserve">días hábiles, plazo que fue convenido con el Órgano Superior de Fiscalización del Estado de México, detallado en el Acta de Reunión de Resultados Finales y Cierre de Auditoría </w:t>
+        <w:t xml:space="preserve">en el Informe de Auditoría, con fundamento en lo dispuesto en el artículo 54 Bis fracción II de la Ley de Fiscalización Superior del Estado de México, </w:t>
+      </w:r>
+      <w:r>
+        <w:rPr>
+          <w:rFonts w:ascii="Arial" w:eastAsia="Arial" w:hAnsi="Arial" w:cs="Arial"/>
+          <w:b/>
+          <w:sz w:val="20"/>
+          <w:szCs w:val="20"/>
+        </w:rPr>
+        <w:t xml:space="preserve">se ordena </w:t>
+      </w:r>
+      <w:r>
+        <w:rPr>
+          <w:rFonts w:ascii="Arial" w:eastAsia="Arial" w:hAnsi="Arial" w:cs="Arial"/>
+          <w:sz w:val="20"/>
+          <w:szCs w:val="20"/>
+        </w:rPr>
+        <w:t xml:space="preserve">dar seguimiento a </w:t>
       </w:r>
       <w:commentRangeStart w:id="24"/>
       <w:r>
@@ -2459,15 +1850,7 @@
           <w:sz w:val="20"/>
           <w:szCs w:val="20"/>
         </w:rPr>
-        <w:t>XXX</w:t>
-      </w:r>
-      <w:r>
-        <w:rPr>
-          <w:rFonts w:ascii="Arial" w:eastAsia="Arial" w:hAnsi="Arial" w:cs="Arial"/>
-          <w:sz w:val="20"/>
-          <w:szCs w:val="20"/>
-        </w:rPr>
-        <w:t xml:space="preserve"> </w:t>
+        <w:t>las mismas</w:t>
       </w:r>
       <w:commentRangeEnd w:id="24"/>
       <w:r>
@@ -2484,75 +1867,33 @@
           <w:sz w:val="20"/>
           <w:szCs w:val="20"/>
         </w:rPr>
-        <w:t>, integrada en autos del expediente referido en el numeral Segundo del presente acuerdo.</w:t>
-      </w:r>
-    </w:p>
-    <w:p>
-      <w:pPr>
-        <w:spacing w:before="240" w:after="240" w:line="276" w:lineRule="auto"/>
-        <w:jc w:val="both"/>
-        <w:rPr>
-          <w:rFonts w:ascii="Arial" w:eastAsia="Arial" w:hAnsi="Arial" w:cs="Arial"/>
-          <w:sz w:val="20"/>
-          <w:szCs w:val="20"/>
-        </w:rPr>
-      </w:pPr>
-      <w:r>
-        <w:rPr>
-          <w:rFonts w:ascii="Arial" w:eastAsia="Arial" w:hAnsi="Arial" w:cs="Arial"/>
-          <w:sz w:val="20"/>
-          <w:szCs w:val="20"/>
-        </w:rPr>
-        <w:t xml:space="preserve">Derivado de lo anterior, </w:t>
-      </w:r>
-      <w:r>
-        <w:rPr>
-          <w:rFonts w:ascii="Arial" w:hAnsi="Arial" w:cs="Arial"/>
-          <w:sz w:val="20"/>
-          <w:szCs w:val="20"/>
-        </w:rPr>
-        <w:t>en términos del artículo 42 Bis de la Ley de Fiscalización Superior del Estado de México, se apercibe para</w:t>
-      </w:r>
-      <w:r>
-        <w:rPr>
-          <w:rFonts w:ascii="Arial" w:eastAsia="Arial" w:hAnsi="Arial" w:cs="Arial"/>
-          <w:sz w:val="20"/>
-          <w:szCs w:val="20"/>
-        </w:rPr>
-        <w:t xml:space="preserve"> </w:t>
-      </w:r>
-      <w:r>
-        <w:rPr>
-          <w:rFonts w:ascii="Arial" w:hAnsi="Arial" w:cs="Arial"/>
-          <w:sz w:val="20"/>
-          <w:szCs w:val="20"/>
-        </w:rPr>
-        <w:t xml:space="preserve">que en caso de no dar cumplimento a los términos y plazos de mérito, de manera pertinente, completa, veraz y que guarde plena relación con </w:t>
+        <w:t xml:space="preserve">, </w:t>
+      </w:r>
+      <w:r>
+        <w:rPr>
+          <w:rFonts w:ascii="Arial" w:hAnsi="Arial" w:cs="Arial"/>
+          <w:bCs/>
+          <w:sz w:val="20"/>
+          <w:szCs w:val="18"/>
+        </w:rPr>
+        <w:t xml:space="preserve">en el </w:t>
+      </w:r>
+      <w:r>
+        <w:rPr>
+          <w:rFonts w:ascii="Arial" w:eastAsia="Arial" w:hAnsi="Arial" w:cs="Arial"/>
+          <w:sz w:val="20"/>
+          <w:szCs w:val="20"/>
+        </w:rPr>
+        <w:t xml:space="preserve">en el término de </w:t>
       </w:r>
       <w:commentRangeStart w:id="25"/>
       <w:r>
         <w:rPr>
-          <w:rFonts w:ascii="Arial" w:hAnsi="Arial" w:cs="Arial"/>
-          <w:sz w:val="20"/>
-          <w:szCs w:val="20"/>
-        </w:rPr>
-        <w:t xml:space="preserve">las </w:t>
-      </w:r>
-      <w:r>
-        <w:rPr>
-          <w:rFonts w:ascii="Arial" w:hAnsi="Arial" w:cs="Arial"/>
-          <w:sz w:val="20"/>
-          <w:szCs w:val="20"/>
-        </w:rPr>
-        <w:t>recomendaciones</w:t>
-      </w:r>
-      <w:r>
-        <w:rPr>
-          <w:rFonts w:ascii="Arial" w:hAnsi="Arial" w:cs="Arial"/>
-          <w:sz w:val="20"/>
-          <w:szCs w:val="20"/>
-        </w:rPr>
-        <w:t xml:space="preserve"> </w:t>
+          <w:rFonts w:ascii="Arial" w:eastAsia="Arial" w:hAnsi="Arial" w:cs="Arial"/>
+          <w:sz w:val="20"/>
+          <w:szCs w:val="20"/>
+        </w:rPr>
+        <w:t>XXX</w:t>
       </w:r>
       <w:commentRangeEnd w:id="25"/>
       <w:r>
@@ -2565,134 +1906,102 @@
       </w:r>
       <w:r>
         <w:rPr>
-          <w:rFonts w:ascii="Arial" w:hAnsi="Arial" w:cs="Arial"/>
-          <w:sz w:val="20"/>
-          <w:szCs w:val="20"/>
-        </w:rPr>
-        <w:t xml:space="preserve">de cuenta o presentar la información o documentación fuera de los plazos y formas convenidas, se aplicará el medio de apremio correspondiente señalado en el artículo 59 fracción II de la Ley de Fiscalización Superior del Estado de México, que será equivalente a 100 veces el valor diario de la Unidad de Medida y Actualización (UMA) vigente, determinada por el Instituto Nacional de Estadística y Geografía, publicada el diez de enero de dos mil </w:t>
-      </w:r>
-      <w:r>
-        <w:rPr>
-          <w:rFonts w:ascii="Arial" w:hAnsi="Arial" w:cs="Arial"/>
-          <w:sz w:val="20"/>
-          <w:szCs w:val="20"/>
-        </w:rPr>
-        <w:t>veinticuatro</w:t>
-      </w:r>
-      <w:r>
-        <w:rPr>
-          <w:rFonts w:ascii="Arial" w:hAnsi="Arial" w:cs="Arial"/>
-          <w:sz w:val="20"/>
-          <w:szCs w:val="20"/>
-        </w:rPr>
-        <w:t xml:space="preserve">, en el Diario Oficial de la Federación, </w:t>
-      </w:r>
-      <w:r>
-        <w:rPr>
-          <w:rFonts w:ascii="Arial" w:eastAsia="Arial" w:hAnsi="Arial" w:cs="Arial"/>
-          <w:b/>
-          <w:sz w:val="20"/>
-          <w:szCs w:val="20"/>
-        </w:rPr>
-        <w:t xml:space="preserve">que corresponde a la cantidad de </w:t>
+          <w:rFonts w:ascii="Arial" w:eastAsia="Arial" w:hAnsi="Arial" w:cs="Arial"/>
+          <w:sz w:val="20"/>
+          <w:szCs w:val="20"/>
+        </w:rPr>
+        <w:t xml:space="preserve"> </w:t>
+      </w:r>
+      <w:r>
+        <w:rPr>
+          <w:rFonts w:ascii="Arial" w:eastAsia="Arial" w:hAnsi="Arial" w:cs="Arial"/>
+          <w:sz w:val="20"/>
+          <w:szCs w:val="20"/>
+        </w:rPr>
+        <w:t xml:space="preserve">días hábiles, plazo que fue convenido con el Órgano Superior de Fiscalización del Estado de México, detallado en el Acta de Reunión de Resultados Finales y Cierre de Auditoría </w:t>
       </w:r>
       <w:commentRangeStart w:id="26"/>
       <w:r>
         <w:rPr>
           <w:rFonts w:ascii="Arial" w:eastAsia="Arial" w:hAnsi="Arial" w:cs="Arial"/>
-          <w:b/>
-          <w:sz w:val="20"/>
-          <w:szCs w:val="20"/>
-        </w:rPr>
-        <w:t>$108.57 (Ciento ocho pesos 57/100 M.N.) por día, que multiplicada por cien, asciende a un monto de $10,857.00 (Diez mil ochocientos cincuenta y siete pesos 00/100 M.N.).</w:t>
-      </w:r>
-      <w:r>
-        <w:rPr>
-          <w:rFonts w:ascii="Arial" w:eastAsia="Arial" w:hAnsi="Arial" w:cs="Arial"/>
-          <w:sz w:val="20"/>
-          <w:szCs w:val="20"/>
-        </w:rPr>
-        <w:t xml:space="preserve"> </w:t>
+          <w:sz w:val="20"/>
+          <w:szCs w:val="20"/>
+        </w:rPr>
+        <w:t>XXX</w:t>
       </w:r>
       <w:commentRangeEnd w:id="26"/>
-      <w:r>
-        <w:rPr>
-          <w:rStyle w:val="Refdecomentario"/>
-        </w:rPr>
-        <w:commentReference w:id="26"/>
-      </w:r>
-      <w:r>
-        <w:rPr>
-          <w:rFonts w:ascii="Arial" w:eastAsia="Arial" w:hAnsi="Arial" w:cs="Arial"/>
-          <w:sz w:val="20"/>
-          <w:szCs w:val="20"/>
-        </w:rPr>
-        <w:t>Y en caso de una conducta renuente y/o contumaz de incumplimiento que obstaculice el proceso de fiscalización, además de imponer un nuevo medio de apremio que podrá alcanzar 1,500 veces el valor diario de la unidad de medida y actualización, se promoverán las responsabilidades de conformidad con la Ley General de Responsabilidades Administrativas, Ley de Responsabilidades Administrativas del Estado de México y Municipios, y demás legislación penal aplicable, lo anterior en términos del artículo 42 Bis de la Ley de Fiscalización Superior del Estado de México</w:t>
-      </w:r>
-      <w:r>
-        <w:rPr>
-          <w:rFonts w:ascii="Arial" w:eastAsia="Arial" w:hAnsi="Arial" w:cs="Arial"/>
-          <w:sz w:val="20"/>
-          <w:szCs w:val="20"/>
-        </w:rPr>
-        <w:t>.</w:t>
-      </w:r>
-    </w:p>
-    <w:bookmarkEnd w:id="20"/>
-    <w:p>
-      <w:pPr>
-        <w:spacing w:before="240" w:after="240" w:line="276" w:lineRule="auto"/>
-        <w:jc w:val="both"/>
-        <w:rPr>
-          <w:rFonts w:ascii="Arial" w:hAnsi="Arial" w:cs="Arial"/>
-          <w:b/>
-          <w:sz w:val="20"/>
-          <w:szCs w:val="20"/>
-          <w:u w:val="single"/>
-        </w:rPr>
-      </w:pPr>
-      <w:r>
-        <w:rPr>
-          <w:rFonts w:ascii="Arial" w:hAnsi="Arial" w:cs="Arial"/>
-          <w:sz w:val="20"/>
-          <w:szCs w:val="20"/>
-        </w:rPr>
-        <w:t xml:space="preserve">La información y/o documentación que exhiba la entidad fiscalizada en relación a </w:t>
-      </w:r>
-      <w:commentRangeStart w:id="27"/>
-      <w:r>
-        <w:rPr>
-          <w:rFonts w:ascii="Arial" w:hAnsi="Arial" w:cs="Arial"/>
-          <w:sz w:val="20"/>
-          <w:szCs w:val="20"/>
-        </w:rPr>
-        <w:t xml:space="preserve">las </w:t>
-      </w:r>
-      <w:r>
-        <w:rPr>
-          <w:rFonts w:ascii="Arial" w:hAnsi="Arial" w:cs="Arial"/>
-          <w:sz w:val="20"/>
-          <w:szCs w:val="20"/>
-        </w:rPr>
-        <w:t>recomendaciones</w:t>
-      </w:r>
-      <w:bookmarkStart w:id="28" w:name="_GoBack"/>
-      <w:bookmarkEnd w:id="28"/>
-      <w:r>
-        <w:rPr>
-          <w:rFonts w:ascii="Arial" w:hAnsi="Arial" w:cs="Arial"/>
-          <w:sz w:val="20"/>
-          <w:szCs w:val="20"/>
-        </w:rPr>
-        <w:t xml:space="preserve"> </w:t>
-      </w:r>
-      <w:commentRangeEnd w:id="27"/>
       <w:r>
         <w:rPr>
           <w:rStyle w:val="Refdecomentario"/>
           <w:rFonts w:ascii="Times New Roman" w:eastAsia="Times New Roman" w:hAnsi="Times New Roman" w:cs="Times New Roman"/>
           <w:lang w:val="es-ES_tradnl" w:eastAsia="es-ES"/>
         </w:rPr>
+        <w:commentReference w:id="26"/>
+      </w:r>
+      <w:r>
+        <w:rPr>
+          <w:rFonts w:ascii="Arial" w:eastAsia="Arial" w:hAnsi="Arial" w:cs="Arial"/>
+          <w:sz w:val="20"/>
+          <w:szCs w:val="20"/>
+        </w:rPr>
+        <w:t>, integrada en autos del expediente referido en el numeral Segundo del presente acuerdo</w:t>
+      </w:r>
+      <w:r>
+        <w:rPr>
+          <w:rFonts w:ascii="Arial" w:eastAsia="Arial" w:hAnsi="Arial" w:cs="Arial"/>
+          <w:sz w:val="20"/>
+          <w:szCs w:val="20"/>
+        </w:rPr>
+        <w:t xml:space="preserve">, a efecto de </w:t>
+      </w:r>
+      <w:r>
+        <w:rPr>
+          <w:rFonts w:ascii="Arial" w:hAnsi="Arial" w:cs="Arial"/>
+          <w:sz w:val="20"/>
+          <w:szCs w:val="20"/>
+        </w:rPr>
+        <w:t>precis</w:t>
+      </w:r>
+      <w:r>
+        <w:rPr>
+          <w:rFonts w:ascii="Arial" w:hAnsi="Arial" w:cs="Arial"/>
+          <w:sz w:val="20"/>
+          <w:szCs w:val="20"/>
+        </w:rPr>
+        <w:t>en</w:t>
+      </w:r>
+      <w:r>
+        <w:rPr>
+          <w:rFonts w:ascii="Arial" w:hAnsi="Arial" w:cs="Arial"/>
+          <w:sz w:val="20"/>
+          <w:szCs w:val="20"/>
+        </w:rPr>
+        <w:t xml:space="preserve"> las mejoras realizadas y las acciones emprendidas en relación con </w:t>
+      </w:r>
+      <w:commentRangeStart w:id="27"/>
+      <w:r>
+        <w:rPr>
+          <w:rFonts w:ascii="Arial" w:hAnsi="Arial" w:cs="Arial"/>
+          <w:sz w:val="20"/>
+          <w:szCs w:val="20"/>
+        </w:rPr>
+        <w:t xml:space="preserve">las recomendaciones </w:t>
+      </w:r>
+      <w:r>
+        <w:rPr>
+          <w:rFonts w:ascii="Arial" w:hAnsi="Arial" w:cs="Arial"/>
+          <w:sz w:val="20"/>
+          <w:szCs w:val="20"/>
+        </w:rPr>
+        <w:t>determinadas</w:t>
+      </w:r>
+      <w:commentRangeEnd w:id="27"/>
+      <w:r>
+        <w:rPr>
+          <w:rStyle w:val="Refdecomentario"/>
+          <w:rFonts w:ascii="Times New Roman" w:eastAsia="Times New Roman" w:hAnsi="Times New Roman" w:cs="Times New Roman"/>
+          <w:lang w:val="es-ES_tradnl" w:eastAsia="es-ES"/>
+        </w:rPr>
         <w:commentReference w:id="27"/>
       </w:r>
       <w:r>
@@ -2701,17 +2010,39 @@
           <w:sz w:val="20"/>
           <w:szCs w:val="20"/>
         </w:rPr>
-        <w:t xml:space="preserve">de mérito, </w:t>
-      </w:r>
-      <w:r>
-        <w:rPr>
-          <w:rFonts w:ascii="Arial" w:hAnsi="Arial" w:cs="Arial"/>
-          <w:b/>
-          <w:sz w:val="20"/>
-          <w:szCs w:val="20"/>
-          <w:u w:val="single"/>
-        </w:rPr>
-        <w:t>deberá presentarse en medio impreso, digital y certificada.</w:t>
+        <w:t>, o en su caso, justifi</w:t>
+      </w:r>
+      <w:r>
+        <w:rPr>
+          <w:rFonts w:ascii="Arial" w:hAnsi="Arial" w:cs="Arial"/>
+          <w:sz w:val="20"/>
+          <w:szCs w:val="20"/>
+        </w:rPr>
+        <w:t>que</w:t>
+      </w:r>
+      <w:r>
+        <w:rPr>
+          <w:rFonts w:ascii="Arial" w:hAnsi="Arial" w:cs="Arial"/>
+          <w:sz w:val="20"/>
+          <w:szCs w:val="20"/>
+        </w:rPr>
+        <w:t xml:space="preserve"> su improcedenci</w:t>
+      </w:r>
+      <w:r>
+        <w:rPr>
+          <w:rFonts w:ascii="Arial" w:hAnsi="Arial" w:cs="Arial"/>
+          <w:sz w:val="20"/>
+          <w:szCs w:val="20"/>
+        </w:rPr>
+        <w:t>a</w:t>
+      </w:r>
+      <w:r>
+        <w:rPr>
+          <w:rFonts w:ascii="Arial" w:eastAsia="Arial" w:hAnsi="Arial" w:cs="Arial"/>
+          <w:sz w:val="20"/>
+          <w:szCs w:val="20"/>
+        </w:rPr>
+        <w:t>.</w:t>
       </w:r>
     </w:p>
     <w:p>
@@ -2727,11 +2058,303 @@
       <w:r>
         <w:rPr>
           <w:rFonts w:ascii="Arial" w:eastAsia="Arial" w:hAnsi="Arial" w:cs="Arial"/>
-          <w:b/>
-          <w:sz w:val="20"/>
-          <w:szCs w:val="20"/>
-        </w:rPr>
-        <w:t>OCTAVO</w:t>
+          <w:sz w:val="20"/>
+          <w:szCs w:val="20"/>
+        </w:rPr>
+        <w:t xml:space="preserve">Derivado de lo anterior, </w:t>
+      </w:r>
+      <w:r>
+        <w:rPr>
+          <w:rFonts w:ascii="Arial" w:hAnsi="Arial" w:cs="Arial"/>
+          <w:sz w:val="20"/>
+          <w:szCs w:val="20"/>
+        </w:rPr>
+        <w:t xml:space="preserve">en términos del artículo 42 Bis de la Ley de Fiscalización Superior del Estado de México, </w:t>
+      </w:r>
+      <w:r>
+        <w:rPr>
+          <w:rFonts w:ascii="Arial" w:hAnsi="Arial" w:cs="Arial"/>
+          <w:b/>
+          <w:sz w:val="20"/>
+          <w:szCs w:val="20"/>
+        </w:rPr>
+        <w:t xml:space="preserve">apercíbasele </w:t>
+      </w:r>
+      <w:r>
+        <w:rPr>
+          <w:rFonts w:ascii="Arial" w:hAnsi="Arial" w:cs="Arial"/>
+          <w:sz w:val="20"/>
+          <w:szCs w:val="20"/>
+        </w:rPr>
+        <w:t>a la entidad fiscalizada</w:t>
+      </w:r>
+      <w:r>
+        <w:rPr>
+          <w:rFonts w:ascii="Arial" w:hAnsi="Arial" w:cs="Arial"/>
+          <w:sz w:val="20"/>
+          <w:szCs w:val="20"/>
+        </w:rPr>
+        <w:t xml:space="preserve"> para</w:t>
+      </w:r>
+      <w:r>
+        <w:rPr>
+          <w:rFonts w:ascii="Arial" w:eastAsia="Arial" w:hAnsi="Arial" w:cs="Arial"/>
+          <w:sz w:val="20"/>
+          <w:szCs w:val="20"/>
+        </w:rPr>
+        <w:t xml:space="preserve"> </w:t>
+      </w:r>
+      <w:r>
+        <w:rPr>
+          <w:rFonts w:ascii="Arial" w:hAnsi="Arial" w:cs="Arial"/>
+          <w:sz w:val="20"/>
+          <w:szCs w:val="20"/>
+        </w:rPr>
+        <w:t xml:space="preserve">que en caso de no dar cumplimento a los términos y plazos de mérito, de manera pertinente, completa, veraz y que guarde plena relación con las observaciones de cuenta o presentar la información o documentación fuera de los plazos y formas convenidas, se aplicará el medio de apremio correspondiente señalado en el artículo 59 fracción II de la Ley de Fiscalización Superior del Estado de México, que será equivalente a 100 veces el valor diario de la Unidad de Medida y Actualización (UMA) vigente, determinada por el Instituto Nacional de Estadística y Geografía, publicada el diez de enero de dos mil </w:t>
+      </w:r>
+      <w:r>
+        <w:rPr>
+          <w:rFonts w:ascii="Arial" w:hAnsi="Arial" w:cs="Arial"/>
+          <w:sz w:val="20"/>
+          <w:szCs w:val="20"/>
+        </w:rPr>
+        <w:t>veintic</w:t>
+      </w:r>
+      <w:r>
+        <w:rPr>
+          <w:rFonts w:ascii="Arial" w:hAnsi="Arial" w:cs="Arial"/>
+          <w:sz w:val="20"/>
+          <w:szCs w:val="20"/>
+        </w:rPr>
+        <w:t>inco</w:t>
+      </w:r>
+      <w:r>
+        <w:rPr>
+          <w:rFonts w:ascii="Arial" w:hAnsi="Arial" w:cs="Arial"/>
+          <w:sz w:val="20"/>
+          <w:szCs w:val="20"/>
+        </w:rPr>
+        <w:t xml:space="preserve">, en el Diario Oficial de la Federación, </w:t>
+      </w:r>
+      <w:r>
+        <w:rPr>
+          <w:rFonts w:ascii="Arial" w:eastAsia="Arial" w:hAnsi="Arial" w:cs="Arial"/>
+          <w:b/>
+          <w:sz w:val="20"/>
+          <w:szCs w:val="20"/>
+        </w:rPr>
+        <w:t xml:space="preserve">que corresponde a la cantidad de </w:t>
+      </w:r>
+      <w:commentRangeStart w:id="28"/>
+      <w:r>
+        <w:rPr>
+          <w:rFonts w:ascii="Arial" w:eastAsia="Arial" w:hAnsi="Arial" w:cs="Arial"/>
+          <w:b/>
+          <w:sz w:val="20"/>
+          <w:szCs w:val="20"/>
+        </w:rPr>
+        <w:t>$1</w:t>
+      </w:r>
+      <w:r>
+        <w:rPr>
+          <w:rFonts w:ascii="Arial" w:eastAsia="Arial" w:hAnsi="Arial" w:cs="Arial"/>
+          <w:b/>
+          <w:sz w:val="20"/>
+          <w:szCs w:val="20"/>
+        </w:rPr>
+        <w:t>13.14</w:t>
+      </w:r>
+      <w:r>
+        <w:rPr>
+          <w:rFonts w:ascii="Arial" w:eastAsia="Arial" w:hAnsi="Arial" w:cs="Arial"/>
+          <w:b/>
+          <w:sz w:val="20"/>
+          <w:szCs w:val="20"/>
+        </w:rPr>
+        <w:t xml:space="preserve"> (Ciento </w:t>
+      </w:r>
+      <w:r>
+        <w:rPr>
+          <w:rFonts w:ascii="Arial" w:eastAsia="Arial" w:hAnsi="Arial" w:cs="Arial"/>
+          <w:b/>
+          <w:sz w:val="20"/>
+          <w:szCs w:val="20"/>
+        </w:rPr>
+        <w:t>trece</w:t>
+      </w:r>
+      <w:r>
+        <w:rPr>
+          <w:rFonts w:ascii="Arial" w:eastAsia="Arial" w:hAnsi="Arial" w:cs="Arial"/>
+          <w:b/>
+          <w:sz w:val="20"/>
+          <w:szCs w:val="20"/>
+        </w:rPr>
+        <w:t xml:space="preserve"> pesos </w:t>
+      </w:r>
+      <w:r>
+        <w:rPr>
+          <w:rFonts w:ascii="Arial" w:eastAsia="Arial" w:hAnsi="Arial" w:cs="Arial"/>
+          <w:b/>
+          <w:sz w:val="20"/>
+          <w:szCs w:val="20"/>
+        </w:rPr>
+        <w:t>14</w:t>
+      </w:r>
+      <w:r>
+        <w:rPr>
+          <w:rFonts w:ascii="Arial" w:eastAsia="Arial" w:hAnsi="Arial" w:cs="Arial"/>
+          <w:b/>
+          <w:sz w:val="20"/>
+          <w:szCs w:val="20"/>
+        </w:rPr>
+        <w:t>/100 M.N.) por día, que multiplicada por cien, asciende a un monto de $1</w:t>
+      </w:r>
+      <w:r>
+        <w:rPr>
+          <w:rFonts w:ascii="Arial" w:eastAsia="Arial" w:hAnsi="Arial" w:cs="Arial"/>
+          <w:b/>
+          <w:sz w:val="20"/>
+          <w:szCs w:val="20"/>
+        </w:rPr>
+        <w:t>1</w:t>
+      </w:r>
+      <w:r>
+        <w:rPr>
+          <w:rFonts w:ascii="Arial" w:eastAsia="Arial" w:hAnsi="Arial" w:cs="Arial"/>
+          <w:b/>
+          <w:sz w:val="20"/>
+          <w:szCs w:val="20"/>
+        </w:rPr>
+        <w:t>,</w:t>
+      </w:r>
+      <w:r>
+        <w:rPr>
+          <w:rFonts w:ascii="Arial" w:eastAsia="Arial" w:hAnsi="Arial" w:cs="Arial"/>
+          <w:b/>
+          <w:sz w:val="20"/>
+          <w:szCs w:val="20"/>
+        </w:rPr>
+        <w:t>314</w:t>
+      </w:r>
+      <w:r>
+        <w:rPr>
+          <w:rFonts w:ascii="Arial" w:eastAsia="Arial" w:hAnsi="Arial" w:cs="Arial"/>
+          <w:b/>
+          <w:sz w:val="20"/>
+          <w:szCs w:val="20"/>
+        </w:rPr>
+        <w:t>.00 (</w:t>
+      </w:r>
+      <w:r>
+        <w:rPr>
+          <w:rFonts w:ascii="Arial" w:eastAsia="Arial" w:hAnsi="Arial" w:cs="Arial"/>
+          <w:b/>
+          <w:sz w:val="20"/>
+          <w:szCs w:val="20"/>
+        </w:rPr>
+        <w:t>Once</w:t>
+      </w:r>
+      <w:r>
+        <w:rPr>
+          <w:rFonts w:ascii="Arial" w:eastAsia="Arial" w:hAnsi="Arial" w:cs="Arial"/>
+          <w:b/>
+          <w:sz w:val="20"/>
+          <w:szCs w:val="20"/>
+        </w:rPr>
+        <w:t xml:space="preserve"> mil </w:t>
+      </w:r>
+      <w:r>
+        <w:rPr>
+          <w:rFonts w:ascii="Arial" w:eastAsia="Arial" w:hAnsi="Arial" w:cs="Arial"/>
+          <w:b/>
+          <w:sz w:val="20"/>
+          <w:szCs w:val="20"/>
+        </w:rPr>
+        <w:t>trescientos catorce</w:t>
+      </w:r>
+      <w:r>
+        <w:rPr>
+          <w:rFonts w:ascii="Arial" w:eastAsia="Arial" w:hAnsi="Arial" w:cs="Arial"/>
+          <w:b/>
+          <w:sz w:val="20"/>
+          <w:szCs w:val="20"/>
+        </w:rPr>
+        <w:t xml:space="preserve"> pesos 00/100 M.N.).</w:t>
+      </w:r>
+      <w:r>
+        <w:rPr>
+          <w:rFonts w:ascii="Arial" w:eastAsia="Arial" w:hAnsi="Arial" w:cs="Arial"/>
+          <w:sz w:val="20"/>
+          <w:szCs w:val="20"/>
+        </w:rPr>
+        <w:t xml:space="preserve"> </w:t>
+      </w:r>
+      <w:commentRangeEnd w:id="28"/>
+      <w:r>
+        <w:rPr>
+          <w:rStyle w:val="Refdecomentario"/>
+        </w:rPr>
+        <w:commentReference w:id="28"/>
+      </w:r>
+      <w:r>
+        <w:rPr>
+          <w:rFonts w:ascii="Arial" w:eastAsia="Arial" w:hAnsi="Arial" w:cs="Arial"/>
+          <w:sz w:val="20"/>
+          <w:szCs w:val="20"/>
+        </w:rPr>
+        <w:t>Y en caso de una conducta renuente y/o contumaz de incumplimiento que obstaculice el proceso de fiscalización, además de imponer un nuevo medio de apremio que podrá alcanzar 1,500 veces el valor diario de la unidad de medida y actualización, se promoverán las responsabilidades de conformidad con la Ley General de Responsabilidades Administrativas, Ley de Responsabilidades Administrativas del Estado de México y Municipios, y demás legislación penal aplicable, lo anterior en términos del artículo 42 Bis de la Ley de Fiscalización Superior del Estado de México.</w:t>
+      </w:r>
+    </w:p>
+    <w:p>
+      <w:pPr>
+        <w:spacing w:before="240" w:after="240" w:line="276" w:lineRule="auto"/>
+        <w:jc w:val="both"/>
+        <w:rPr>
+          <w:rFonts w:ascii="Arial" w:hAnsi="Arial" w:cs="Arial"/>
+          <w:b/>
+          <w:sz w:val="20"/>
+          <w:szCs w:val="20"/>
+          <w:u w:val="single"/>
+        </w:rPr>
+      </w:pPr>
+      <w:r>
+        <w:rPr>
+          <w:rFonts w:ascii="Arial" w:hAnsi="Arial" w:cs="Arial"/>
+          <w:sz w:val="20"/>
+          <w:szCs w:val="20"/>
+        </w:rPr>
+        <w:t xml:space="preserve">La información y/o documentación que exhiba la entidad fiscalizada en relación a las observaciones de mérito, </w:t>
+      </w:r>
+      <w:r>
+        <w:rPr>
+          <w:rFonts w:ascii="Arial" w:hAnsi="Arial" w:cs="Arial"/>
+          <w:b/>
+          <w:sz w:val="20"/>
+          <w:szCs w:val="20"/>
+          <w:u w:val="single"/>
+        </w:rPr>
+        <w:t>deberá presentarse en medio impreso, digital y certificada.</w:t>
+      </w:r>
+    </w:p>
+    <w:bookmarkEnd w:id="22"/>
+    <w:p>
+      <w:pPr>
+        <w:spacing w:before="240" w:after="240" w:line="276" w:lineRule="auto"/>
+        <w:jc w:val="both"/>
+        <w:rPr>
+          <w:rFonts w:ascii="Arial" w:eastAsia="Arial" w:hAnsi="Arial" w:cs="Arial"/>
+          <w:sz w:val="20"/>
+          <w:szCs w:val="20"/>
+        </w:rPr>
+      </w:pPr>
+      <w:r>
+        <w:rPr>
+          <w:rFonts w:ascii="Arial" w:eastAsia="Arial" w:hAnsi="Arial" w:cs="Arial"/>
+          <w:b/>
+          <w:sz w:val="20"/>
+          <w:szCs w:val="20"/>
+        </w:rPr>
+        <w:t>NOVENO</w:t>
       </w:r>
       <w:r>
         <w:rPr>
@@ -2772,7 +2395,7 @@
           <w:sz w:val="20"/>
           <w:szCs w:val="20"/>
         </w:rPr>
-        <w:t>el presente proveído</w:t>
+        <w:t>los acuerdos correspondientes</w:t>
       </w:r>
       <w:r>
         <w:rPr>
@@ -2871,7 +2494,6 @@
           <w:sz w:val="20"/>
           <w:szCs w:val="20"/>
         </w:rPr>
-        <w:lastRenderedPageBreak/>
         <w:t>Así lo acordó y firma Luis Ignacio Sierra Villa, Titular de la Unidad de Seguimiento del Órgano Superior de Fiscalización del Estado de México, a los XXX días del mes de XXX del año dos mil XXXX</w:t>
       </w:r>
       <w:r>
@@ -2950,72 +2572,7 @@
         </w:rPr>
       </w:pPr>
     </w:p>
-    <w:p>
-      <w:pPr>
-        <w:spacing w:before="240" w:after="240" w:line="276" w:lineRule="auto"/>
-        <w:jc w:val="both"/>
-        <w:rPr>
-          <w:rFonts w:ascii="Arial" w:eastAsia="Arial" w:hAnsi="Arial" w:cs="Arial"/>
-          <w:sz w:val="12"/>
-          <w:szCs w:val="12"/>
-        </w:rPr>
-      </w:pPr>
-    </w:p>
-    <w:p>
-      <w:pPr>
-        <w:spacing w:before="240" w:after="240" w:line="276" w:lineRule="auto"/>
-        <w:jc w:val="both"/>
-        <w:rPr>
-          <w:rFonts w:ascii="Arial" w:eastAsia="Arial" w:hAnsi="Arial" w:cs="Arial"/>
-          <w:sz w:val="12"/>
-          <w:szCs w:val="12"/>
-        </w:rPr>
-      </w:pPr>
-    </w:p>
-    <w:p>
-      <w:pPr>
-        <w:spacing w:before="240" w:after="240" w:line="276" w:lineRule="auto"/>
-        <w:jc w:val="both"/>
-        <w:rPr>
-          <w:rFonts w:ascii="Arial" w:eastAsia="Arial" w:hAnsi="Arial" w:cs="Arial"/>
-          <w:sz w:val="12"/>
-          <w:szCs w:val="12"/>
-        </w:rPr>
-      </w:pPr>
-    </w:p>
-    <w:p>
-      <w:pPr>
-        <w:spacing w:before="240" w:after="240" w:line="276" w:lineRule="auto"/>
-        <w:jc w:val="both"/>
-        <w:rPr>
-          <w:rFonts w:ascii="Arial" w:eastAsia="Arial" w:hAnsi="Arial" w:cs="Arial"/>
-          <w:sz w:val="12"/>
-          <w:szCs w:val="12"/>
-        </w:rPr>
-      </w:pPr>
-    </w:p>
-    <w:p>
-      <w:pPr>
-        <w:spacing w:before="240" w:after="240" w:line="276" w:lineRule="auto"/>
-        <w:jc w:val="both"/>
-        <w:rPr>
-          <w:rFonts w:ascii="Arial" w:eastAsia="Arial" w:hAnsi="Arial" w:cs="Arial"/>
-          <w:sz w:val="12"/>
-          <w:szCs w:val="12"/>
-        </w:rPr>
-      </w:pPr>
-    </w:p>
-    <w:p>
-      <w:pPr>
-        <w:spacing w:before="240" w:after="240" w:line="276" w:lineRule="auto"/>
-        <w:jc w:val="both"/>
-        <w:rPr>
-          <w:rFonts w:ascii="Arial" w:eastAsia="Arial" w:hAnsi="Arial" w:cs="Arial"/>
-          <w:sz w:val="12"/>
-          <w:szCs w:val="12"/>
-        </w:rPr>
-      </w:pPr>
-    </w:p>
+    <w:permEnd w:id="108554753"/>
     <w:p>
       <w:pPr>
         <w:spacing w:after="0" w:line="276" w:lineRule="auto"/>
@@ -3060,8 +2617,8 @@
       </w:r>
     </w:p>
     <w:sectPr>
-      <w:headerReference w:type="default" r:id="rId10"/>
-      <w:footerReference w:type="default" r:id="rId11"/>
+      <w:headerReference w:type="default" r:id="rId11"/>
+      <w:footerReference w:type="default" r:id="rId12"/>
       <w:pgSz w:w="12240" w:h="15840"/>
       <w:pgMar w:top="567" w:right="1134" w:bottom="993" w:left="1134" w:header="567" w:footer="633" w:gutter="0"/>
       <w:cols w:space="708"/>
@@ -3122,7 +2679,7 @@
       </w:r>
     </w:p>
   </w:comment>
-  <w:comment w:id="3" w:author="MELISSA FERNANDA DUARTE MANZANO" w:date="2021-09-08T13:46:00Z" w:initials="">
+  <w:comment w:id="3" w:author="MELISSA FERNANDA DUARTE MANZANO [2]" w:date="2021-09-08T13:46:00Z" w:initials="">
     <w:p>
       <w:pPr>
         <w:widowControl w:val="0"/>
@@ -3147,7 +2704,7 @@
       </w:r>
     </w:p>
   </w:comment>
-  <w:comment w:id="4" w:author="MELISSA FERNANDA DUARTE MANZANO" w:date="2021-09-08T13:46:00Z" w:initials="">
+  <w:comment w:id="4" w:author="MELISSA FERNANDA DUARTE MANZANO [2]" w:date="2021-09-08T13:46:00Z" w:initials="">
     <w:p>
       <w:pPr>
         <w:widowControl w:val="0"/>
@@ -3397,7 +2954,7 @@
       </w:r>
     </w:p>
   </w:comment>
-  <w:comment w:id="6" w:author="MELISSA FERNANDA DUARTE MANZANO" w:date="2023-10-11T13:12:00Z" w:initials="MFDM">
+  <w:comment w:id="8" w:author="MELISSA FERNANDA DUARTE MANZANO" w:date="2024-09-12T16:24:00Z" w:initials="MFDM">
     <w:p>
       <w:pPr>
         <w:pStyle w:val="Textocomentario"/>
@@ -3409,11 +2966,43 @@
         <w:annotationRef/>
       </w:r>
       <w:r>
-        <w:t>Verificar que la fracción aplicable</w:t>
+        <w:t>NOMBRE DE LA ENTIDAD FISCALIZADA</w:t>
       </w:r>
     </w:p>
   </w:comment>
-  <w:comment w:id="7" w:author="SINAI ALEJANDRA BUSTAMANTE SANCHEZ" w:date="2021-09-08T13:46:00Z" w:initials="">
+  <w:comment w:id="9" w:author="MELISSA FERNANDA DUARTE MANZANO" w:date="2024-09-12T16:23:00Z" w:initials="MFDM">
+    <w:p>
+      <w:pPr>
+        <w:pStyle w:val="Textocomentario"/>
+      </w:pPr>
+      <w:r>
+        <w:rPr>
+          <w:rStyle w:val="Refdecomentario"/>
+        </w:rPr>
+        <w:annotationRef/>
+      </w:r>
+      <w:r>
+        <w:t>PERIODO FISCALIZADO SEÑALARLO CON LETRA</w:t>
+      </w:r>
+    </w:p>
+  </w:comment>
+  <w:comment w:id="10" w:author="MELISSA FERNANDA DUARTE MANZANO" w:date="2024-09-12T16:24:00Z" w:initials="MFDM">
+    <w:p>
+      <w:pPr>
+        <w:pStyle w:val="Textocomentario"/>
+      </w:pPr>
+      <w:r>
+        <w:rPr>
+          <w:rStyle w:val="Refdecomentario"/>
+        </w:rPr>
+        <w:annotationRef/>
+      </w:r>
+      <w:r>
+        <w:t xml:space="preserve">El Número de la Orden de Auditoría </w:t>
+      </w:r>
+    </w:p>
+  </w:comment>
+  <w:comment w:id="11" w:author="MELISSA FERNANDA DUARTE MANZANO [2]" w:date="2021-09-08T13:46:00Z" w:initials="">
     <w:p>
       <w:pPr>
         <w:widowControl w:val="0"/>
@@ -3434,11 +3023,11 @@
           <w:rFonts w:ascii="Arial" w:eastAsia="Arial" w:hAnsi="Arial" w:cs="Arial"/>
           <w:color w:val="000000"/>
         </w:rPr>
-        <w:t>Este artículo es para el caso de incluir PRAS, en caso contrario, eliminarlo</w:t>
+        <w:t>Se integrará con el número progresivo al expediente, que incluirá la referencia al año en que se inicia. El número se anotará en todas las promociones y actuaciones que se produzcan con el mismo.</w:t>
       </w:r>
     </w:p>
   </w:comment>
-  <w:comment w:id="8" w:author="SINAI ALEJANDRA BUSTAMANTE SANCHEZ" w:date="2021-09-08T13:46:00Z" w:initials="">
+  <w:comment w:id="13" w:author="SINAI ALEJANDRA BUSTAMANTE SANCHEZ" w:date="2021-09-08T13:46:00Z" w:initials="">
     <w:p>
       <w:pPr>
         <w:widowControl w:val="0"/>
@@ -3459,75 +3048,11 @@
           <w:rFonts w:ascii="Arial" w:eastAsia="Arial" w:hAnsi="Arial" w:cs="Arial"/>
           <w:color w:val="000000"/>
         </w:rPr>
-        <w:t>Este artículo es para el caso de incluir requerimientos y apercibimientos, en caso contrario, eliminarlo</w:t>
+        <w:t>Titular de la Entidad auditada</w:t>
       </w:r>
     </w:p>
   </w:comment>
-  <w:comment w:id="9" w:author="SINAI ALEJANDRA BUSTAMANTE SANCHEZ" w:date="2021-10-01T12:34:00Z" w:initials="SABS">
-    <w:p>
-      <w:pPr>
-        <w:pStyle w:val="Textocomentario"/>
-      </w:pPr>
-      <w:r>
-        <w:rPr>
-          <w:rStyle w:val="Refdecomentario"/>
-        </w:rPr>
-        <w:annotationRef/>
-      </w:r>
-      <w:r>
-        <w:t>Incluir esta fracción si es que se está haciendo un requerimiento derivado de Recomendaciones, en caso contrario, eliminarla.</w:t>
-      </w:r>
-    </w:p>
-  </w:comment>
-  <w:comment w:id="10" w:author="MELISSA FERNANDA DUARTE MANZANO [3]" w:date="2024-09-12T16:24:00Z" w:initials="MFDM">
-    <w:p>
-      <w:pPr>
-        <w:pStyle w:val="Textocomentario"/>
-      </w:pPr>
-      <w:r>
-        <w:rPr>
-          <w:rStyle w:val="Refdecomentario"/>
-        </w:rPr>
-        <w:annotationRef/>
-      </w:r>
-      <w:r>
-        <w:t>NOMBRE DE LA ENTIDAD FISCALIZADA</w:t>
-      </w:r>
-    </w:p>
-  </w:comment>
-  <w:comment w:id="11" w:author="MELISSA FERNANDA DUARTE MANZANO [3]" w:date="2024-09-12T16:23:00Z" w:initials="MFDM">
-    <w:p>
-      <w:pPr>
-        <w:pStyle w:val="Textocomentario"/>
-      </w:pPr>
-      <w:r>
-        <w:rPr>
-          <w:rStyle w:val="Refdecomentario"/>
-        </w:rPr>
-        <w:annotationRef/>
-      </w:r>
-      <w:r>
-        <w:t>PERIODO FISCALIZADO SEÑALARLO CON LETRA</w:t>
-      </w:r>
-    </w:p>
-  </w:comment>
-  <w:comment w:id="12" w:author="MELISSA FERNANDA DUARTE MANZANO [3]" w:date="2024-09-12T16:24:00Z" w:initials="MFDM">
-    <w:p>
-      <w:pPr>
-        <w:pStyle w:val="Textocomentario"/>
-      </w:pPr>
-      <w:r>
-        <w:rPr>
-          <w:rStyle w:val="Refdecomentario"/>
-        </w:rPr>
-        <w:annotationRef/>
-      </w:r>
-      <w:r>
-        <w:t xml:space="preserve">El Número de la Orden de Auditoría </w:t>
-      </w:r>
-    </w:p>
-  </w:comment>
-  <w:comment w:id="13" w:author="MELISSA FERNANDA DUARTE MANZANO" w:date="2021-09-08T13:46:00Z" w:initials="">
+  <w:comment w:id="14" w:author="SINAI ALEJANDRA BUSTAMANTE SANCHEZ" w:date="2021-09-08T13:46:00Z" w:initials="">
     <w:p>
       <w:pPr>
         <w:widowControl w:val="0"/>
@@ -3548,11 +3073,25 @@
           <w:rFonts w:ascii="Arial" w:eastAsia="Arial" w:hAnsi="Arial" w:cs="Arial"/>
           <w:color w:val="000000"/>
         </w:rPr>
-        <w:t>Se integrará con el número progresivo al expediente, que incluirá la referencia al año en que se inicia. El número se anotará en todas las promociones y actuaciones que se produzcan con el mismo.</w:t>
-      </w:r>
-    </w:p>
-  </w:comment>
-  <w:comment w:id="15" w:author="SINAI ALEJANDRA BUSTAMANTE SANCHEZ" w:date="2021-09-08T13:46:00Z" w:initials="">
+        <w:t xml:space="preserve">Incluir el cargo del titular de la Entidad, para el caso de los </w:t>
+      </w:r>
+      <w:proofErr w:type="gramStart"/>
+      <w:r>
+        <w:rPr>
+          <w:rFonts w:ascii="Arial" w:eastAsia="Arial" w:hAnsi="Arial" w:cs="Arial"/>
+          <w:color w:val="000000"/>
+        </w:rPr>
+        <w:t>Presidentes</w:t>
+      </w:r>
+      <w:proofErr w:type="gramEnd"/>
+      <w:r>
+        <w:rPr>
+          <w:rFonts w:ascii="Arial" w:eastAsia="Arial" w:hAnsi="Arial" w:cs="Arial"/>
+          <w:color w:val="000000"/>
+        </w:rPr>
+        <w:t xml:space="preserve"> debe ser de la siguiente forma:</w:t>
+      </w:r>
+    </w:p>
     <w:p>
       <w:pPr>
         <w:widowControl w:val="0"/>
@@ -3568,16 +3107,7 @@
           <w:color w:val="000000"/>
         </w:rPr>
       </w:pPr>
-      <w:r>
-        <w:rPr>
-          <w:rFonts w:ascii="Arial" w:eastAsia="Arial" w:hAnsi="Arial" w:cs="Arial"/>
-          <w:color w:val="000000"/>
-        </w:rPr>
-        <w:t>Titular de la Entidad auditada, debe coincidir con las notificaciones realizadas por la Auditoría Especial</w:t>
-      </w:r>
-    </w:p>
-  </w:comment>
-  <w:comment w:id="16" w:author="SINAI ALEJANDRA BUSTAMANTE SANCHEZ" w:date="2021-09-08T13:46:00Z" w:initials="">
+    </w:p>
     <w:p>
       <w:pPr>
         <w:widowControl w:val="0"/>
@@ -3596,34 +3126,68 @@
       <w:r>
         <w:rPr>
           <w:rFonts w:ascii="Arial" w:eastAsia="Arial" w:hAnsi="Arial" w:cs="Arial"/>
+          <w:b/>
+          <w:color w:val="FF0000"/>
+          <w:sz w:val="20"/>
+          <w:szCs w:val="20"/>
+        </w:rPr>
+        <w:t>Presidenta Municipal Constitucional</w:t>
+      </w:r>
+    </w:p>
+  </w:comment>
+  <w:comment w:id="15" w:author="MELISSA FERNANDA DUARTE MANZANO" w:date="2024-11-12T10:18:00Z" w:initials="MFDM">
+    <w:p>
+      <w:pPr>
+        <w:pStyle w:val="Textocomentario"/>
+        <w:rPr>
+          <w:rFonts w:ascii="Arial" w:eastAsia="Arial" w:hAnsi="Arial" w:cs="Arial"/>
           <w:color w:val="000000"/>
         </w:rPr>
-        <w:t>Incluir el cargo del titular de la Entidad</w:t>
+      </w:pPr>
+      <w:r>
+        <w:rPr>
+          <w:rStyle w:val="Refdecomentario"/>
+        </w:rPr>
+        <w:annotationRef/>
       </w:r>
       <w:r>
         <w:rPr>
           <w:rFonts w:ascii="Arial" w:eastAsia="Arial" w:hAnsi="Arial" w:cs="Arial"/>
           <w:color w:val="000000"/>
         </w:rPr>
-        <w:t xml:space="preserve">, para el caso de los </w:t>
-      </w:r>
-      <w:proofErr w:type="gramStart"/>
+        <w:t>El día y hora se deberá solicitar con quién lleve el control de las fechas y horarios.</w:t>
+      </w:r>
+    </w:p>
+    <w:p>
+      <w:pPr>
+        <w:pStyle w:val="Textocomentario"/>
+      </w:pPr>
+      <w:r>
+        <w:t>Señalar con letra</w:t>
+      </w:r>
+    </w:p>
+  </w:comment>
+  <w:comment w:id="16" w:author="MELISSA FERNANDA DUARTE MANZANO" w:date="2024-11-12T10:18:00Z" w:initials="MFDM">
+    <w:p>
+      <w:pPr>
+        <w:pStyle w:val="Textocomentario"/>
+      </w:pPr>
+      <w:r>
+        <w:rPr>
+          <w:rStyle w:val="Refdecomentario"/>
+        </w:rPr>
+        <w:annotationRef/>
+      </w:r>
       <w:r>
         <w:rPr>
           <w:rFonts w:ascii="Arial" w:eastAsia="Arial" w:hAnsi="Arial" w:cs="Arial"/>
           <w:color w:val="000000"/>
         </w:rPr>
-        <w:t>Presidentes</w:t>
-      </w:r>
-      <w:proofErr w:type="gramEnd"/>
-      <w:r>
-        <w:rPr>
-          <w:rFonts w:ascii="Arial" w:eastAsia="Arial" w:hAnsi="Arial" w:cs="Arial"/>
-          <w:color w:val="000000"/>
-        </w:rPr>
-        <w:t xml:space="preserve"> debe ser de la siguiente forma:</w:t>
-      </w:r>
-    </w:p>
+        <w:t>El día y hora se deberá solicitar con quién lleve el control de las fechas y horarios</w:t>
+      </w:r>
+    </w:p>
+  </w:comment>
+  <w:comment w:id="17" w:author="SINAI ALEJANDRA BUSTAMANTE SANCHEZ" w:date="2021-09-08T13:46:00Z" w:initials="">
     <w:p>
       <w:pPr>
         <w:widowControl w:val="0"/>
@@ -3639,7 +3203,23 @@
           <w:color w:val="000000"/>
         </w:rPr>
       </w:pPr>
-    </w:p>
+      <w:r>
+        <w:rPr>
+          <w:rFonts w:ascii="Arial" w:eastAsia="Arial" w:hAnsi="Arial" w:cs="Arial"/>
+          <w:color w:val="000000"/>
+        </w:rPr>
+        <w:t xml:space="preserve">Nombre del </w:t>
+      </w:r>
+      <w:r>
+        <w:rPr>
+          <w:rFonts w:ascii="Arial" w:eastAsia="Arial" w:hAnsi="Arial" w:cs="Arial"/>
+          <w:color w:val="000000"/>
+        </w:rPr>
+        <w:t>Titular de la Entidad auditada</w:t>
+      </w:r>
+    </w:p>
+  </w:comment>
+  <w:comment w:id="18" w:author="MELISSA FERNANDA DUARTE MANZANO" w:date="2025-01-13T09:52:00Z" w:initials="MFDM">
     <w:p>
       <w:pPr>
         <w:widowControl w:val="0"/>
@@ -3657,17 +3237,34 @@
       </w:pPr>
       <w:r>
         <w:rPr>
-          <w:rFonts w:ascii="Arial" w:eastAsia="Arial" w:hAnsi="Arial" w:cs="Arial"/>
-          <w:b/>
-          <w:color w:val="FF0000"/>
-          <w:sz w:val="20"/>
-          <w:szCs w:val="20"/>
-        </w:rPr>
-        <w:t>Presidenta Municipal Constitucional</w:t>
-      </w:r>
-    </w:p>
-  </w:comment>
-  <w:comment w:id="17" w:author="SINAI ALEJANDRA BUSTAMANTE SANCHEZ" w:date="2021-09-08T13:46:00Z" w:initials="">
+          <w:rStyle w:val="Refdecomentario"/>
+        </w:rPr>
+        <w:annotationRef/>
+      </w:r>
+      <w:r>
+        <w:rPr>
+          <w:rFonts w:ascii="Arial" w:eastAsia="Arial" w:hAnsi="Arial" w:cs="Arial"/>
+          <w:color w:val="000000"/>
+        </w:rPr>
+        <w:t xml:space="preserve">Incluir el cargo del titular de la Entidad, para el caso de los </w:t>
+      </w:r>
+      <w:proofErr w:type="gramStart"/>
+      <w:r>
+        <w:rPr>
+          <w:rFonts w:ascii="Arial" w:eastAsia="Arial" w:hAnsi="Arial" w:cs="Arial"/>
+          <w:color w:val="000000"/>
+        </w:rPr>
+        <w:t>Presidentes</w:t>
+      </w:r>
+      <w:proofErr w:type="gramEnd"/>
+      <w:r>
+        <w:rPr>
+          <w:rFonts w:ascii="Arial" w:eastAsia="Arial" w:hAnsi="Arial" w:cs="Arial"/>
+          <w:color w:val="000000"/>
+        </w:rPr>
+        <w:t xml:space="preserve"> debe ser de la siguiente forma:</w:t>
+      </w:r>
+    </w:p>
     <w:p>
       <w:pPr>
         <w:widowControl w:val="0"/>
@@ -3683,16 +3280,40 @@
           <w:color w:val="000000"/>
         </w:rPr>
       </w:pPr>
-      <w:r>
+    </w:p>
+    <w:p>
+      <w:pPr>
+        <w:widowControl w:val="0"/>
+        <w:pBdr>
+          <w:top w:val="nil"/>
+          <w:left w:val="nil"/>
+          <w:bottom w:val="nil"/>
+          <w:right w:val="nil"/>
+          <w:between w:val="nil"/>
+        </w:pBdr>
         <w:rPr>
           <w:rFonts w:ascii="Arial" w:eastAsia="Arial" w:hAnsi="Arial" w:cs="Arial"/>
           <w:color w:val="000000"/>
         </w:rPr>
-        <w:t>El día y hora se deberá solicitar con quién lleve el control de las fechas y horarios</w:t>
-      </w:r>
+      </w:pPr>
+      <w:r>
+        <w:rPr>
+          <w:rFonts w:ascii="Arial" w:eastAsia="Arial" w:hAnsi="Arial" w:cs="Arial"/>
+          <w:b/>
+          <w:color w:val="FF0000"/>
+          <w:sz w:val="20"/>
+          <w:szCs w:val="20"/>
+        </w:rPr>
+        <w:t>Presidenta Municipal Constitucional</w:t>
+      </w:r>
+    </w:p>
+    <w:p>
+      <w:pPr>
+        <w:pStyle w:val="Textocomentario"/>
+      </w:pPr>
     </w:p>
   </w:comment>
-  <w:comment w:id="18" w:author="MELISSA FERNANDA DUARTE MANZANO [3]" w:date="2024-09-18T15:04:00Z" w:initials="MFDM">
+  <w:comment w:id="19" w:author="MELISSA FERNANDA DUARTE MANZANO" w:date="2025-01-09T17:43:00Z" w:initials="MFDM">
     <w:p>
       <w:pPr>
         <w:pStyle w:val="Textocomentario"/>
@@ -3704,11 +3325,35 @@
         <w:annotationRef/>
       </w:r>
       <w:r>
+        <w:t>3 PARA ENTIDADES MUNICIPALES</w:t>
+      </w:r>
+    </w:p>
+    <w:p>
+      <w:pPr>
+        <w:pStyle w:val="Textocomentario"/>
+      </w:pPr>
+      <w:r>
+        <w:t>5 PARA ENTIDADES ESTATALES</w:t>
+      </w:r>
+    </w:p>
+  </w:comment>
+  <w:comment w:id="23" w:author="MELISSA FERNANDA DUARTE MANZANO" w:date="2024-09-18T16:20:00Z" w:initials="MFDM">
+    <w:p>
+      <w:pPr>
+        <w:pStyle w:val="Textocomentario"/>
+      </w:pPr>
+      <w:r>
+        <w:rPr>
+          <w:rStyle w:val="Refdecomentario"/>
+        </w:rPr>
+        <w:annotationRef/>
+      </w:r>
+      <w:r>
         <w:t>Singular o plural</w:t>
       </w:r>
     </w:p>
   </w:comment>
-  <w:comment w:id="21" w:author="MELISSA FERNANDA DUARTE MANZANO [3]" w:date="2024-09-18T15:04:00Z" w:initials="MFDM">
+  <w:comment w:id="24" w:author="MELISSA FERNANDA DUARTE MANZANO" w:date="2024-09-18T16:20:00Z" w:initials="MFDM">
     <w:p>
       <w:pPr>
         <w:pStyle w:val="Textocomentario"/>
@@ -3720,11 +3365,11 @@
         <w:annotationRef/>
       </w:r>
       <w:r>
-        <w:t>SINGULAR O PLURAL</w:t>
+        <w:t>Singular o plural</w:t>
       </w:r>
     </w:p>
   </w:comment>
-  <w:comment w:id="22" w:author="MELISSA FERNANDA DUARTE MANZANO [3]" w:date="2024-09-18T15:05:00Z" w:initials="MFDM">
+  <w:comment w:id="25" w:author="MELISSA FERNANDA DUARTE MANZANO" w:date="2024-09-18T14:51:00Z" w:initials="MFDM">
     <w:p>
       <w:pPr>
         <w:pStyle w:val="Textocomentario"/>
@@ -3736,11 +3381,51 @@
         <w:annotationRef/>
       </w:r>
       <w:r>
+        <w:t>PLAZO ACORDADO ENTRE LA ENTIDAD Y EL OSFEM; SEÑALAR CON NÚMERO Y ENTRE PARÉNTESIS CON LETRA.</w:t>
+      </w:r>
+    </w:p>
+    <w:p>
+      <w:pPr>
+        <w:pStyle w:val="Textocomentario"/>
+      </w:pPr>
+      <w:r>
+        <w:t>EJEMPLO: 15 (Quince)</w:t>
+      </w:r>
+    </w:p>
+  </w:comment>
+  <w:comment w:id="26" w:author="MELISSA FERNANDA DUARTE MANZANO" w:date="2024-09-18T14:52:00Z" w:initials="MFDM">
+    <w:p>
+      <w:pPr>
+        <w:pStyle w:val="Textocomentario"/>
+      </w:pPr>
+      <w:r>
+        <w:rPr>
+          <w:rStyle w:val="Refdecomentario"/>
+        </w:rPr>
+        <w:annotationRef/>
+      </w:r>
+      <w:r>
+        <w:t>SEÑALAR EL NÚMERO DE ACTA</w:t>
+      </w:r>
+    </w:p>
+  </w:comment>
+  <w:comment w:id="27" w:author="MELISSA FERNANDA DUARTE MANZANO" w:date="2024-09-18T16:22:00Z" w:initials="MFDM">
+    <w:p>
+      <w:pPr>
+        <w:pStyle w:val="Textocomentario"/>
+      </w:pPr>
+      <w:r>
+        <w:rPr>
+          <w:rStyle w:val="Refdecomentario"/>
+        </w:rPr>
+        <w:annotationRef/>
+      </w:r>
+      <w:r>
         <w:t>Singular o plural</w:t>
       </w:r>
     </w:p>
   </w:comment>
-  <w:comment w:id="23" w:author="MELISSA FERNANDA DUARTE MANZANO [3]" w:date="2024-09-18T14:51:00Z" w:initials="MFDM">
+  <w:comment w:id="28" w:author="MELISSA FERNANDA DUARTE MANZANO [2]" w:date="2023-05-04T11:58:00Z" w:initials="MFDM">
     <w:p>
       <w:pPr>
         <w:pStyle w:val="Textocomentario"/>
@@ -3752,79 +3437,10 @@
         <w:annotationRef/>
       </w:r>
       <w:r>
-        <w:t>PLAZO ACORDADO ENTRE LA ENTIDAD Y EL OSFEM; SEÑALAR CON NÚMERO Y ENTRE PARÉNTESIS CON LETRA.</w:t>
-      </w:r>
-    </w:p>
-    <w:p>
-      <w:pPr>
-        <w:pStyle w:val="Textocomentario"/>
-      </w:pPr>
-      <w:r>
-        <w:t>EJEMPLO: 15 (Quince)</w:t>
-      </w:r>
-    </w:p>
-  </w:comment>
-  <w:comment w:id="24" w:author="MELISSA FERNANDA DUARTE MANZANO [3]" w:date="2024-09-18T14:52:00Z" w:initials="MFDM">
-    <w:p>
-      <w:pPr>
-        <w:pStyle w:val="Textocomentario"/>
-      </w:pPr>
-      <w:r>
-        <w:rPr>
-          <w:rStyle w:val="Refdecomentario"/>
-        </w:rPr>
-        <w:annotationRef/>
-      </w:r>
-      <w:r>
-        <w:t>SEÑALAR EL NÚMERO DE ACTA</w:t>
-      </w:r>
-    </w:p>
-  </w:comment>
-  <w:comment w:id="25" w:author="MELISSA FERNANDA DUARTE MANZANO [3]" w:date="2024-09-18T15:05:00Z" w:initials="MFDM">
-    <w:p>
-      <w:pPr>
-        <w:pStyle w:val="Textocomentario"/>
-      </w:pPr>
-      <w:r>
-        <w:rPr>
-          <w:rStyle w:val="Refdecomentario"/>
-        </w:rPr>
-        <w:annotationRef/>
-      </w:r>
-      <w:r>
-        <w:t>Singular o plural</w:t>
-      </w:r>
-    </w:p>
-  </w:comment>
-  <w:comment w:id="26" w:author="MELISSA FERNANDA DUARTE MANZANO" w:date="2023-05-04T11:58:00Z" w:initials="MFDM">
-    <w:p>
-      <w:pPr>
-        <w:pStyle w:val="Textocomentario"/>
-      </w:pPr>
-      <w:r>
-        <w:rPr>
-          <w:rStyle w:val="Refdecomentario"/>
-        </w:rPr>
-        <w:annotationRef/>
-      </w:r>
-      <w:r>
-        <w:t>Vigente a partir del 1º de febrero de 2024</w:t>
-      </w:r>
-    </w:p>
-  </w:comment>
-  <w:comment w:id="27" w:author="MELISSA FERNANDA DUARTE MANZANO [3]" w:date="2024-09-18T15:06:00Z" w:initials="MFDM">
-    <w:p>
-      <w:pPr>
-        <w:pStyle w:val="Textocomentario"/>
-      </w:pPr>
-      <w:r>
-        <w:rPr>
-          <w:rStyle w:val="Refdecomentario"/>
-        </w:rPr>
-        <w:annotationRef/>
-      </w:r>
-      <w:r>
-        <w:t>SINGULAR O PLURAL</w:t>
+        <w:t>Vigente a partir del 1º de febrero de 202</w:t>
+      </w:r>
+      <w:r>
+        <w:t>5</w:t>
       </w:r>
     </w:p>
   </w:comment>
@@ -3958,25 +3574,23 @@
   <w15:commentEx w15:paraId="5732A0BC" w15:done="0"/>
   <w15:commentEx w15:paraId="4C4D2310" w15:done="0"/>
   <w15:commentEx w15:paraId="04ED7968" w15:done="0"/>
-  <w15:commentEx w15:paraId="67F4EEF6" w15:done="0"/>
-  <w15:commentEx w15:paraId="10C0D61D" w15:done="0"/>
-  <w15:commentEx w15:paraId="50E2D64C" w15:done="0"/>
-  <w15:commentEx w15:paraId="187A9A83" w15:done="0"/>
-  <w15:commentEx w15:paraId="7196E9B7" w15:done="0"/>
-  <w15:commentEx w15:paraId="45911654" w15:done="0"/>
-  <w15:commentEx w15:paraId="6A12704D" w15:done="0"/>
+  <w15:commentEx w15:paraId="234E1DA2" w15:done="0"/>
+  <w15:commentEx w15:paraId="06D39550" w15:done="0"/>
+  <w15:commentEx w15:paraId="7E13E025" w15:done="0"/>
   <w15:commentEx w15:paraId="5AAC8F27" w15:done="0"/>
-  <w15:commentEx w15:paraId="326B8284" w15:done="0"/>
-  <w15:commentEx w15:paraId="617AC6BC" w15:done="0"/>
-  <w15:commentEx w15:paraId="5AD13EE4" w15:done="0"/>
-  <w15:commentEx w15:paraId="6847D55F" w15:done="0"/>
-  <w15:commentEx w15:paraId="1193AD21" w15:done="0"/>
-  <w15:commentEx w15:paraId="1953DC85" w15:done="0"/>
-  <w15:commentEx w15:paraId="287AEAA5" w15:done="0"/>
-  <w15:commentEx w15:paraId="0E8894A9" w15:done="0"/>
-  <w15:commentEx w15:paraId="64C6F090" w15:done="0"/>
-  <w15:commentEx w15:paraId="16703615" w15:done="0"/>
-  <w15:commentEx w15:paraId="1905D357" w15:done="0"/>
+  <w15:commentEx w15:paraId="3320C587" w15:done="0"/>
+  <w15:commentEx w15:paraId="25C9CF33" w15:done="0"/>
+  <w15:commentEx w15:paraId="122EC6DF" w15:done="0"/>
+  <w15:commentEx w15:paraId="279021FE" w15:done="0"/>
+  <w15:commentEx w15:paraId="5B822B29" w15:done="0"/>
+  <w15:commentEx w15:paraId="4F29CC6A" w15:done="0"/>
+  <w15:commentEx w15:paraId="696AEDF1" w15:done="0"/>
+  <w15:commentEx w15:paraId="6D361F53" w15:done="0"/>
+  <w15:commentEx w15:paraId="505CB407" w15:done="0"/>
+  <w15:commentEx w15:paraId="57664757" w15:done="0"/>
+  <w15:commentEx w15:paraId="09CBA635" w15:done="0"/>
+  <w15:commentEx w15:paraId="64B3EB4F" w15:done="0"/>
+  <w15:commentEx w15:paraId="65572E68" w15:done="0"/>
   <w15:commentEx w15:paraId="34E24FC5" w15:done="0"/>
   <w15:commentEx w15:paraId="691B170C" w15:done="0"/>
   <w15:commentEx w15:paraId="52992F44" w15:done="0"/>
@@ -3990,23 +3604,22 @@
   <w16cid:commentId w16cid:paraId="5732A0BC" w16cid:durableId="25464AC4"/>
   <w16cid:commentId w16cid:paraId="4C4D2310" w16cid:durableId="25464AC3"/>
   <w16cid:commentId w16cid:paraId="04ED7968" w16cid:durableId="25464AC1"/>
-  <w16cid:commentId w16cid:paraId="67F4EEF6" w16cid:durableId="28D11DE6"/>
-  <w16cid:commentId w16cid:paraId="10C0D61D" w16cid:durableId="25464ABE"/>
-  <w16cid:commentId w16cid:paraId="50E2D64C" w16cid:durableId="25464ABD"/>
-  <w16cid:commentId w16cid:paraId="7196E9B7" w16cid:durableId="2A8D9459"/>
-  <w16cid:commentId w16cid:paraId="45911654" w16cid:durableId="2A8D9458"/>
-  <w16cid:commentId w16cid:paraId="6A12704D" w16cid:durableId="2A8D945A"/>
+  <w16cid:commentId w16cid:paraId="234E1DA2" w16cid:durableId="2A8D9459"/>
+  <w16cid:commentId w16cid:paraId="06D39550" w16cid:durableId="2A8D9458"/>
+  <w16cid:commentId w16cid:paraId="7E13E025" w16cid:durableId="2A8D945A"/>
   <w16cid:commentId w16cid:paraId="5AAC8F27" w16cid:durableId="25464AB8"/>
-  <w16cid:commentId w16cid:paraId="326B8284" w16cid:durableId="25464AA9"/>
-  <w16cid:commentId w16cid:paraId="617AC6BC" w16cid:durableId="25464AA8"/>
-  <w16cid:commentId w16cid:paraId="6847D55F" w16cid:durableId="2A956AFC"/>
-  <w16cid:commentId w16cid:paraId="1193AD21" w16cid:durableId="2A956AFB"/>
-  <w16cid:commentId w16cid:paraId="1953DC85" w16cid:durableId="2A956AFD"/>
-  <w16cid:commentId w16cid:paraId="287AEAA5" w16cid:durableId="2A95680B"/>
-  <w16cid:commentId w16cid:paraId="0E8894A9" w16cid:durableId="2A95680C"/>
-  <w16cid:commentId w16cid:paraId="64C6F090" w16cid:durableId="2A956AFE"/>
-  <w16cid:commentId w16cid:paraId="16703615" w16cid:durableId="27FE1C53"/>
-  <w16cid:commentId w16cid:paraId="1905D357" w16cid:durableId="2A956B06"/>
+  <w16cid:commentId w16cid:paraId="3320C587" w16cid:durableId="25464AA9"/>
+  <w16cid:commentId w16cid:paraId="25C9CF33" w16cid:durableId="25464AA8"/>
+  <w16cid:commentId w16cid:paraId="122EC6DF" w16cid:durableId="2ADDAA10"/>
+  <w16cid:commentId w16cid:paraId="5B822B29" w16cid:durableId="2B2F6092"/>
+  <w16cid:commentId w16cid:paraId="4F29CC6A" w16cid:durableId="2B2F60CA"/>
+  <w16cid:commentId w16cid:paraId="696AEDF1" w16cid:durableId="2B2A894D"/>
+  <w16cid:commentId w16cid:paraId="6D361F53" w16cid:durableId="2A957C45"/>
+  <w16cid:commentId w16cid:paraId="505CB407" w16cid:durableId="2A957C56"/>
+  <w16cid:commentId w16cid:paraId="57664757" w16cid:durableId="2A95680B"/>
+  <w16cid:commentId w16cid:paraId="09CBA635" w16cid:durableId="2A95680C"/>
+  <w16cid:commentId w16cid:paraId="64B3EB4F" w16cid:durableId="2A957CCC"/>
+  <w16cid:commentId w16cid:paraId="65572E68" w16cid:durableId="27FE1C53"/>
   <w16cid:commentId w16cid:paraId="34E24FC5" w16cid:durableId="25464A9B"/>
   <w16cid:commentId w16cid:paraId="691B170C" w16cid:durableId="25464A9A"/>
   <w16cid:commentId w16cid:paraId="52992F44" w16cid:durableId="25B9FA18"/>
@@ -4078,29 +3691,7 @@
         <w:sz w:val="16"/>
         <w:szCs w:val="18"/>
       </w:rPr>
-      <w:t xml:space="preserve">Av. José María Pino Suárez Sur, </w:t>
-    </w:r>
-    <w:proofErr w:type="spellStart"/>
-    <w:r>
-      <w:rPr>
-        <w:rFonts w:ascii="HelveticaNeueLT Com 65 Md" w:hAnsi="HelveticaNeueLT Com 65 Md"/>
-        <w:color w:val="808080" w:themeColor="background1" w:themeShade="80"/>
-        <w:spacing w:val="-10"/>
-        <w:sz w:val="16"/>
-        <w:szCs w:val="18"/>
-      </w:rPr>
-      <w:t>núms</w:t>
-    </w:r>
-    <w:proofErr w:type="spellEnd"/>
-    <w:r>
-      <w:rPr>
-        <w:rFonts w:ascii="HelveticaNeueLT Com 65 Md" w:hAnsi="HelveticaNeueLT Com 65 Md"/>
-        <w:color w:val="808080" w:themeColor="background1" w:themeShade="80"/>
-        <w:spacing w:val="-10"/>
-        <w:sz w:val="16"/>
-        <w:szCs w:val="18"/>
-      </w:rPr>
-      <w:t xml:space="preserve">. 104, 106 y 108, Colonia Cinco de Mayo, Toluca, Estado de México, C.P. 50090    </w:t>
+      <w:t xml:space="preserve">Av. José María Pino Suárez Sur, núms. 104, 106 y 108, Colonia Cinco de Mayo, Toluca, Estado de México, C.P. 50090    </w:t>
     </w:r>
     <w:bookmarkEnd w:id="36"/>
     <w:r>
@@ -4111,18 +3702,7 @@
         <w:sz w:val="16"/>
         <w:szCs w:val="18"/>
       </w:rPr>
-      <w:t xml:space="preserve">Tel. 722 167 84 </w:t>
-    </w:r>
-    <w:proofErr w:type="gramStart"/>
-    <w:r>
-      <w:rPr>
-        <w:rFonts w:ascii="HelveticaNeueLT Com 65 Md" w:hAnsi="HelveticaNeueLT Com 65 Md"/>
-        <w:color w:val="808080" w:themeColor="background1" w:themeShade="80"/>
-        <w:spacing w:val="-10"/>
-        <w:sz w:val="16"/>
-        <w:szCs w:val="18"/>
-      </w:rPr>
-      <w:t>50</w:t>
+      <w:t>Tel. 722 167 84 50</w:t>
     </w:r>
     <w:bookmarkEnd w:id="37"/>
     <w:r>
@@ -4135,7 +3715,6 @@
       </w:rPr>
       <w:t xml:space="preserve">  (</w:t>
     </w:r>
-    <w:proofErr w:type="gramEnd"/>
     <w:r>
       <w:rPr>
         <w:rFonts w:ascii="HelveticaNeueLT Com 65 Md" w:hAnsi="HelveticaNeueLT Com 65 Md"/>
@@ -4295,7 +3874,7 @@
                               <w:sz w:val="14"/>
                               <w:szCs w:val="14"/>
                             </w:rPr>
-                            <w:t>2</w:t>
+                            <w:t>1</w:t>
                           </w:r>
                           <w:r>
                             <w:rPr>
@@ -4305,7 +3884,17 @@
                               <w:sz w:val="14"/>
                               <w:szCs w:val="14"/>
                             </w:rPr>
-                            <w:t>/24</w:t>
+                            <w:t>/2</w:t>
+                          </w:r>
+                          <w:r>
+                            <w:rPr>
+                              <w:rFonts w:ascii="HelveticaNeueLT Com 65 Md" w:hAnsi="HelveticaNeueLT Com 65 Md"/>
+                              <w:color w:val="808080" w:themeColor="background1" w:themeShade="80"/>
+                              <w:spacing w:val="-4"/>
+                              <w:sz w:val="14"/>
+                              <w:szCs w:val="14"/>
+                            </w:rPr>
+                            <w:t>5</w:t>
                           </w:r>
                         </w:p>
                       </w:txbxContent>
@@ -4376,7 +3965,7 @@
                         <w:sz w:val="14"/>
                         <w:szCs w:val="14"/>
                       </w:rPr>
-                      <w:t>2</w:t>
+                      <w:t>1</w:t>
                     </w:r>
                     <w:r>
                       <w:rPr>
@@ -4386,7 +3975,17 @@
                         <w:sz w:val="14"/>
                         <w:szCs w:val="14"/>
                       </w:rPr>
-                      <w:t>/24</w:t>
+                      <w:t>/2</w:t>
+                    </w:r>
+                    <w:r>
+                      <w:rPr>
+                        <w:rFonts w:ascii="HelveticaNeueLT Com 65 Md" w:hAnsi="HelveticaNeueLT Com 65 Md"/>
+                        <w:color w:val="808080" w:themeColor="background1" w:themeShade="80"/>
+                        <w:spacing w:val="-4"/>
+                        <w:sz w:val="14"/>
+                        <w:szCs w:val="14"/>
+                      </w:rPr>
+                      <w:t>5</w:t>
                     </w:r>
                   </w:p>
                 </w:txbxContent>
@@ -4599,74 +4198,6 @@
       </w:r>
     </w:p>
   </w:footnote>
-  <w:footnote w:id="1">
-    <w:p>
-      <w:pPr>
-        <w:pStyle w:val="Textonotapie"/>
-        <w:jc w:val="both"/>
-        <w:rPr>
-          <w:rFonts w:ascii="Arial" w:hAnsi="Arial" w:cs="Arial"/>
-          <w:sz w:val="12"/>
-          <w:szCs w:val="12"/>
-        </w:rPr>
-      </w:pPr>
-      <w:r>
-        <w:rPr>
-          <w:rStyle w:val="Refdenotaalpie"/>
-          <w:rFonts w:ascii="Arial" w:hAnsi="Arial" w:cs="Arial"/>
-          <w:sz w:val="12"/>
-          <w:szCs w:val="12"/>
-        </w:rPr>
-        <w:footnoteRef/>
-      </w:r>
-      <w:r>
-        <w:rPr>
-          <w:rFonts w:ascii="Arial" w:hAnsi="Arial" w:cs="Arial"/>
-          <w:sz w:val="12"/>
-          <w:szCs w:val="12"/>
-        </w:rPr>
-        <w:t xml:space="preserve"> </w:t>
-      </w:r>
-      <w:r>
-        <w:rPr>
-          <w:rFonts w:ascii="Arial" w:eastAsia="Arial" w:hAnsi="Arial" w:cs="Arial"/>
-          <w:b/>
-          <w:color w:val="000000"/>
-          <w:sz w:val="12"/>
-          <w:szCs w:val="12"/>
-        </w:rPr>
-        <w:t xml:space="preserve">Artículo 54 Bis. </w:t>
-      </w:r>
-      <w:r>
-        <w:rPr>
-          <w:rFonts w:ascii="Arial" w:eastAsia="Arial" w:hAnsi="Arial" w:cs="Arial"/>
-          <w:color w:val="000000"/>
-          <w:sz w:val="12"/>
-          <w:szCs w:val="12"/>
-        </w:rPr>
-        <w:t xml:space="preserve">Con relación a las recomendaciones, el proceso de su atención se desarrollará de la siguiente manera: - - - </w:t>
-      </w:r>
-      <w:r>
-        <w:rPr>
-          <w:rFonts w:ascii="Arial" w:eastAsia="Arial" w:hAnsi="Arial" w:cs="Arial"/>
-          <w:b/>
-          <w:color w:val="000000"/>
-          <w:sz w:val="12"/>
-          <w:szCs w:val="12"/>
-        </w:rPr>
-        <w:t>II.</w:t>
-      </w:r>
-      <w:r>
-        <w:rPr>
-          <w:rFonts w:ascii="Arial" w:eastAsia="Arial" w:hAnsi="Arial" w:cs="Arial"/>
-          <w:color w:val="000000"/>
-          <w:sz w:val="12"/>
-          <w:szCs w:val="12"/>
-        </w:rPr>
-        <w:t xml:space="preserve"> La información, documentación o consideraciones aportadas por las entidades fiscalizadas para atender las recomendaciones en los plazos convenidos, deberán precisar las mejoras realizadas y las acciones emprendidas. En caso contrario, deberán justificar su improcedencia.</w:t>
-      </w:r>
-    </w:p>
-  </w:footnote>
 </w:footnotes>
 </file>
 
@@ -4692,8 +4223,8 @@
     </w:tblPr>
     <w:tblGrid>
       <w:gridCol w:w="1320"/>
-      <w:gridCol w:w="7366"/>
-      <w:gridCol w:w="1036"/>
+      <w:gridCol w:w="6372"/>
+      <w:gridCol w:w="2280"/>
     </w:tblGrid>
     <w:tr>
       <w:tc>
@@ -4712,12 +4243,13 @@
           <w:bookmarkStart w:id="33" w:name="_Hlk86138423"/>
           <w:bookmarkStart w:id="34" w:name="_Hlk86138433"/>
           <w:bookmarkStart w:id="35" w:name="_Hlk86138434"/>
+          <w:permStart w:id="124519343" w:edGrp="everyone"/>
           <w:r>
             <w:rPr>
               <w:noProof/>
             </w:rPr>
             <w:drawing>
-              <wp:inline distT="0" distB="0" distL="0" distR="0" wp14:anchorId="1F08678A" wp14:editId="2078CE8F">
+              <wp:inline distT="0" distB="0" distL="0" distR="0" wp14:anchorId="013A0E48" wp14:editId="2B429954">
                 <wp:extent cx="831215" cy="827405"/>
                 <wp:effectExtent l="0" t="0" r="6985" b="0"/>
                 <wp:docPr id="2" name="Imagen 2"/>
@@ -4848,10 +4380,11 @@
           <w:r>
             <w:rPr>
               <w:rFonts w:ascii="HelveticaNeueLT Com 65 Md" w:hAnsi="HelveticaNeueLT Com 65 Md"/>
-              <w:sz w:val="13"/>
-              <w:szCs w:val="13"/>
+              <w:spacing w:val="-4"/>
+              <w:sz w:val="14"/>
+              <w:szCs w:val="14"/>
             </w:rPr>
-            <w:t>2024. Año del Bicentenario de la Erección del Estado Libre y Soberano de México</w:t>
+            <w:t>2025. Bicentenario de la vida municipal en el Estado de México</w:t>
           </w:r>
           <w:r>
             <w:rPr>
@@ -4877,31 +4410,19 @@
           </w:pPr>
           <w:r>
             <w:rPr>
-              <w:rFonts w:ascii="HelveticaNeue LT 45 Light" w:hAnsi="HelveticaNeue LT 45 Light"/>
               <w:noProof/>
-              <w:lang w:eastAsia="es-MX"/>
             </w:rPr>
             <w:drawing>
-              <wp:anchor distT="0" distB="0" distL="114300" distR="114300" simplePos="0" relativeHeight="251659264" behindDoc="1" locked="0" layoutInCell="1" allowOverlap="1" wp14:anchorId="64581284" wp14:editId="21CB4771">
-                <wp:simplePos x="0" y="0"/>
-                <wp:positionH relativeFrom="page">
-                  <wp:posOffset>-605781</wp:posOffset>
-                </wp:positionH>
-                <wp:positionV relativeFrom="paragraph">
-                  <wp:posOffset>45294</wp:posOffset>
-                </wp:positionV>
+              <wp:inline distT="0" distB="0" distL="0" distR="0" wp14:anchorId="00975F19" wp14:editId="4A27FACD">
                 <wp:extent cx="1439545" cy="594995"/>
                 <wp:effectExtent l="0" t="0" r="8255" b="0"/>
-                <wp:wrapNone/>
-                <wp:docPr id="15" name="Imagen 15"/>
-                <wp:cNvGraphicFramePr>
-                  <a:graphicFrameLocks xmlns:a="http://schemas.openxmlformats.org/drawingml/2006/main" noChangeAspect="1"/>
-                </wp:cNvGraphicFramePr>
+                <wp:docPr id="4" name="Imagen 4"/>
+                <wp:cNvGraphicFramePr/>
                 <a:graphic xmlns:a="http://schemas.openxmlformats.org/drawingml/2006/main">
                   <a:graphicData uri="http://schemas.openxmlformats.org/drawingml/2006/picture">
                     <pic:pic xmlns:pic="http://schemas.openxmlformats.org/drawingml/2006/picture">
                       <pic:nvPicPr>
-                        <pic:cNvPr id="4" name="Logo-OSFEM_New.png"/>
+                        <pic:cNvPr id="4" name="Imagen 4"/>
                         <pic:cNvPicPr/>
                       </pic:nvPicPr>
                       <pic:blipFill>
@@ -4928,13 +4449,7 @@
                     </pic:pic>
                   </a:graphicData>
                 </a:graphic>
-                <wp14:sizeRelH relativeFrom="margin">
-                  <wp14:pctWidth>0</wp14:pctWidth>
-                </wp14:sizeRelH>
-                <wp14:sizeRelV relativeFrom="margin">
-                  <wp14:pctHeight>0</wp14:pctHeight>
-                </wp14:sizeRelV>
-              </wp:anchor>
+              </wp:inline>
             </w:drawing>
           </w:r>
         </w:p>
@@ -5032,6 +4547,7 @@
       <w:t>ACUERDO DE RADICACIÓN</w:t>
     </w:r>
   </w:p>
+  <w:permEnd w:id="124519343"/>
   <w:p>
     <w:pPr>
       <w:spacing w:after="0" w:line="240" w:lineRule="auto"/>
@@ -5045,15 +4561,135 @@
 </w:hdr>
 </file>
 
+<file path=word/numbering.xml><?xml version="1.0" encoding="utf-8"?>
+<w:numbering xmlns:wpc="http://schemas.microsoft.com/office/word/2010/wordprocessingCanvas" xmlns:cx="http://schemas.microsoft.com/office/drawing/2014/chartex" xmlns:cx1="http://schemas.microsoft.com/office/drawing/2015/9/8/chartex" xmlns:cx2="http://schemas.microsoft.com/office/drawing/2015/10/21/chartex" xmlns:cx3="http://schemas.microsoft.com/office/drawing/2016/5/9/chartex" xmlns:cx4="http://schemas.microsoft.com/office/drawing/2016/5/10/chartex" xmlns:cx5="http://schemas.microsoft.com/office/drawing/2016/5/11/chartex" xmlns:cx6="http://schemas.microsoft.com/office/drawing/2016/5/12/chartex" xmlns:cx7="http://schemas.microsoft.com/office/drawing/2016/5/13/chartex" xmlns:cx8="http://schemas.microsoft.com/office/drawing/2016/5/14/chartex" xmlns:mc="http://schemas.openxmlformats.org/markup-compatibility/2006" xmlns:aink="http://schemas.microsoft.com/office/drawing/2016/ink" xmlns:am3d="http://schemas.microsoft.com/office/drawing/2017/model3d" xmlns:o="urn:schemas-microsoft-com:office:office" xmlns:r="http://schemas.openxmlformats.org/officeDocument/2006/relationships" xmlns:m="http://schemas.openxmlformats.org/officeDocument/2006/math" xmlns:v="urn:schemas-microsoft-com:vml" xmlns:wp14="http://schemas.microsoft.com/office/word/2010/wordprocessingDrawing" xmlns:wp="http://schemas.openxmlformats.org/drawingml/2006/wordprocessingDrawing" xmlns:w10="urn:schemas-microsoft-com:office:word" xmlns:w="http://schemas.openxmlformats.org/wordprocessingml/2006/main" xmlns:w14="http://schemas.microsoft.com/office/word/2010/wordml" xmlns:w15="http://schemas.microsoft.com/office/word/2012/wordml" xmlns:w16cid="http://schemas.microsoft.com/office/word/2016/wordml/cid" xmlns:w16se="http://schemas.microsoft.com/office/word/2015/wordml/symex" xmlns:wpg="http://schemas.microsoft.com/office/word/2010/wordprocessingGroup" xmlns:wpi="http://schemas.microsoft.com/office/word/2010/wordprocessingInk" xmlns:wne="http://schemas.microsoft.com/office/word/2006/wordml" xmlns:wps="http://schemas.microsoft.com/office/word/2010/wordprocessingShape" mc:Ignorable="w14 w15 w16se w16cid wp14">
+  <w:abstractNum w:abstractNumId="0" w15:restartNumberingAfterBreak="0">
+    <w:nsid w:val="175A7AD2"/>
+    <w:multiLevelType w:val="hybridMultilevel"/>
+    <w:tmpl w:val="1FBE3E8E"/>
+    <w:lvl w:ilvl="0" w:tplc="5636ED3E">
+      <w:numFmt w:val="bullet"/>
+      <w:lvlText w:val="-"/>
+      <w:lvlJc w:val="left"/>
+      <w:pPr>
+        <w:ind w:left="720" w:hanging="360"/>
+      </w:pPr>
+      <w:rPr>
+        <w:rFonts w:ascii="Times New Roman" w:eastAsia="Times New Roman" w:hAnsi="Times New Roman" w:cs="Times New Roman" w:hint="default"/>
+      </w:rPr>
+    </w:lvl>
+    <w:lvl w:ilvl="1" w:tplc="080A0003" w:tentative="1">
+      <w:start w:val="1"/>
+      <w:numFmt w:val="bullet"/>
+      <w:lvlText w:val="o"/>
+      <w:lvlJc w:val="left"/>
+      <w:pPr>
+        <w:ind w:left="1440" w:hanging="360"/>
+      </w:pPr>
+      <w:rPr>
+        <w:rFonts w:ascii="Courier New" w:hAnsi="Courier New" w:cs="Courier New" w:hint="default"/>
+      </w:rPr>
+    </w:lvl>
+    <w:lvl w:ilvl="2" w:tplc="080A0005" w:tentative="1">
+      <w:start w:val="1"/>
+      <w:numFmt w:val="bullet"/>
+      <w:lvlText w:val=""/>
+      <w:lvlJc w:val="left"/>
+      <w:pPr>
+        <w:ind w:left="2160" w:hanging="360"/>
+      </w:pPr>
+      <w:rPr>
+        <w:rFonts w:ascii="Wingdings" w:hAnsi="Wingdings" w:hint="default"/>
+      </w:rPr>
+    </w:lvl>
+    <w:lvl w:ilvl="3" w:tplc="080A0001" w:tentative="1">
+      <w:start w:val="1"/>
+      <w:numFmt w:val="bullet"/>
+      <w:lvlText w:val=""/>
+      <w:lvlJc w:val="left"/>
+      <w:pPr>
+        <w:ind w:left="2880" w:hanging="360"/>
+      </w:pPr>
+      <w:rPr>
+        <w:rFonts w:ascii="Symbol" w:hAnsi="Symbol" w:hint="default"/>
+      </w:rPr>
+    </w:lvl>
+    <w:lvl w:ilvl="4" w:tplc="080A0003" w:tentative="1">
+      <w:start w:val="1"/>
+      <w:numFmt w:val="bullet"/>
+      <w:lvlText w:val="o"/>
+      <w:lvlJc w:val="left"/>
+      <w:pPr>
+        <w:ind w:left="3600" w:hanging="360"/>
+      </w:pPr>
+      <w:rPr>
+        <w:rFonts w:ascii="Courier New" w:hAnsi="Courier New" w:cs="Courier New" w:hint="default"/>
+      </w:rPr>
+    </w:lvl>
+    <w:lvl w:ilvl="5" w:tplc="080A0005" w:tentative="1">
+      <w:start w:val="1"/>
+      <w:numFmt w:val="bullet"/>
+      <w:lvlText w:val=""/>
+      <w:lvlJc w:val="left"/>
+      <w:pPr>
+        <w:ind w:left="4320" w:hanging="360"/>
+      </w:pPr>
+      <w:rPr>
+        <w:rFonts w:ascii="Wingdings" w:hAnsi="Wingdings" w:hint="default"/>
+      </w:rPr>
+    </w:lvl>
+    <w:lvl w:ilvl="6" w:tplc="080A0001" w:tentative="1">
+      <w:start w:val="1"/>
+      <w:numFmt w:val="bullet"/>
+      <w:lvlText w:val=""/>
+      <w:lvlJc w:val="left"/>
+      <w:pPr>
+        <w:ind w:left="5040" w:hanging="360"/>
+      </w:pPr>
+      <w:rPr>
+        <w:rFonts w:ascii="Symbol" w:hAnsi="Symbol" w:hint="default"/>
+      </w:rPr>
+    </w:lvl>
+    <w:lvl w:ilvl="7" w:tplc="080A0003" w:tentative="1">
+      <w:start w:val="1"/>
+      <w:numFmt w:val="bullet"/>
+      <w:lvlText w:val="o"/>
+      <w:lvlJc w:val="left"/>
+      <w:pPr>
+        <w:ind w:left="5760" w:hanging="360"/>
+      </w:pPr>
+      <w:rPr>
+        <w:rFonts w:ascii="Courier New" w:hAnsi="Courier New" w:cs="Courier New" w:hint="default"/>
+      </w:rPr>
+    </w:lvl>
+    <w:lvl w:ilvl="8" w:tplc="080A0005" w:tentative="1">
+      <w:start w:val="1"/>
+      <w:numFmt w:val="bullet"/>
+      <w:lvlText w:val=""/>
+      <w:lvlJc w:val="left"/>
+      <w:pPr>
+        <w:ind w:left="6480" w:hanging="360"/>
+      </w:pPr>
+      <w:rPr>
+        <w:rFonts w:ascii="Wingdings" w:hAnsi="Wingdings" w:hint="default"/>
+      </w:rPr>
+    </w:lvl>
+  </w:abstractNum>
+  <w:num w:numId="1">
+    <w:abstractNumId w:val="0"/>
+  </w:num>
+</w:numbering>
+</file>
+
 <file path=word/people.xml><?xml version="1.0" encoding="utf-8"?>
 <w15:people xmlns:wpc="http://schemas.microsoft.com/office/word/2010/wordprocessingCanvas" xmlns:cx="http://schemas.microsoft.com/office/drawing/2014/chartex" xmlns:cx1="http://schemas.microsoft.com/office/drawing/2015/9/8/chartex" xmlns:cx2="http://schemas.microsoft.com/office/drawing/2015/10/21/chartex" xmlns:cx3="http://schemas.microsoft.com/office/drawing/2016/5/9/chartex" xmlns:cx4="http://schemas.microsoft.com/office/drawing/2016/5/10/chartex" xmlns:cx5="http://schemas.microsoft.com/office/drawing/2016/5/11/chartex" xmlns:cx6="http://schemas.microsoft.com/office/drawing/2016/5/12/chartex" xmlns:cx7="http://schemas.microsoft.com/office/drawing/2016/5/13/chartex" xmlns:cx8="http://schemas.microsoft.com/office/drawing/2016/5/14/chartex" xmlns:mc="http://schemas.openxmlformats.org/markup-compatibility/2006" xmlns:aink="http://schemas.microsoft.com/office/drawing/2016/ink" xmlns:am3d="http://schemas.microsoft.com/office/drawing/2017/model3d" xmlns:o="urn:schemas-microsoft-com:office:office" xmlns:r="http://schemas.openxmlformats.org/officeDocument/2006/relationships" xmlns:m="http://schemas.openxmlformats.org/officeDocument/2006/math" xmlns:v="urn:schemas-microsoft-com:vml" xmlns:wp14="http://schemas.microsoft.com/office/word/2010/wordprocessingDrawing" xmlns:wp="http://schemas.openxmlformats.org/drawingml/2006/wordprocessingDrawing" xmlns:w10="urn:schemas-microsoft-com:office:word" xmlns:w="http://schemas.openxmlformats.org/wordprocessingml/2006/main" xmlns:w14="http://schemas.microsoft.com/office/word/2010/wordml" xmlns:w15="http://schemas.microsoft.com/office/word/2012/wordml" xmlns:w16cid="http://schemas.microsoft.com/office/word/2016/wordml/cid" xmlns:w16se="http://schemas.microsoft.com/office/word/2015/wordml/symex" xmlns:wpg="http://schemas.microsoft.com/office/word/2010/wordprocessingGroup" xmlns:wpi="http://schemas.microsoft.com/office/word/2010/wordprocessingInk" xmlns:wne="http://schemas.microsoft.com/office/word/2006/wordml" xmlns:wps="http://schemas.microsoft.com/office/word/2010/wordprocessingShape" mc:Ignorable="w14 w15 w16se w16cid wp14">
   <w15:person w15:author="SINAI ALEJANDRA BUSTAMANTE SANCHEZ">
     <w15:presenceInfo w15:providerId="AD" w15:userId="S-1-5-21-2181215472-2503910162-2911420252-2446"/>
   </w15:person>
-  <w15:person w15:author="MELISSA FERNANDA DUARTE MANZANO">
+  <w15:person w15:author="MELISSA FERNANDA DUARTE MANZANO [2]">
     <w15:presenceInfo w15:providerId="AD" w15:userId="S-1-5-21-2181215472-2503910162-2911420252-2143"/>
   </w15:person>
-  <w15:person w15:author="MELISSA FERNANDA DUARTE MANZANO [3]">
+  <w15:person w15:author="MELISSA FERNANDA DUARTE MANZANO">
     <w15:presenceInfo w15:providerId="None" w15:userId="MELISSA FERNANDA DUARTE MANZANO"/>
   </w15:person>
 </w15:people>
@@ -6017,7 +5653,7 @@
 </file>
 
 <file path=customXml/itemProps1.xml><?xml version="1.0" encoding="utf-8"?>
-<ds:datastoreItem xmlns:ds="http://schemas.openxmlformats.org/officeDocument/2006/customXml" ds:itemID="{1D96B174-9518-4046-8864-96FEF7C49F5F}">
+<ds:datastoreItem xmlns:ds="http://schemas.openxmlformats.org/officeDocument/2006/customXml" ds:itemID="{2F4CF07D-32DC-4314-A154-2D93EBD4F4D5}">
   <ds:schemaRefs>
     <ds:schemaRef ds:uri="http://schemas.openxmlformats.org/officeDocument/2006/bibliography"/>
   </ds:schemaRefs>

</xml_diff>